<commit_message>
Subiendo modificaciones al archivo .dock y subiendolo en formato .pdf
</commit_message>
<xml_diff>
--- a/GA7-220501096-AA1-EV01 herramientas de versionamiento (GIT) instalada y configurada..docx
+++ b/GA7-220501096-AA1-EV01 herramientas de versionamiento (GIT) instalada y configurada..docx
@@ -401,7 +401,7 @@
           <w:r>
             <w:fldChar w:fldCharType="separate"/>
           </w:r>
-          <w:hyperlink w:anchor="_Toc163645191" w:history="1">
+          <w:hyperlink w:anchor="_Toc167444894" w:history="1">
             <w:r>
               <w:rPr>
                 <w:rStyle w:val="Hipervnculo"/>
@@ -444,7 +444,7 @@
                 <w:noProof/>
                 <w:webHidden/>
               </w:rPr>
-              <w:instrText xml:space="preserve"> PAGEREF _Toc163645191 \h </w:instrText>
+              <w:instrText xml:space="preserve"> PAGEREF _Toc167444894 \h </w:instrText>
             </w:r>
             <w:r>
               <w:rPr>
@@ -489,7 +489,7 @@
               <w:lang w:eastAsia="es-CO"/>
             </w:rPr>
           </w:pPr>
-          <w:hyperlink w:anchor="_Toc163645192" w:history="1">
+          <w:hyperlink w:anchor="_Toc167444895" w:history="1">
             <w:r>
               <w:rPr>
                 <w:rStyle w:val="Hipervnculo"/>
@@ -532,7 +532,7 @@
                 <w:noProof/>
                 <w:webHidden/>
               </w:rPr>
-              <w:instrText xml:space="preserve"> PAGEREF _Toc163645192 \h </w:instrText>
+              <w:instrText xml:space="preserve"> PAGEREF _Toc167444895 \h </w:instrText>
             </w:r>
             <w:r>
               <w:rPr>
@@ -552,7 +552,7 @@
                 <w:noProof/>
                 <w:webHidden/>
               </w:rPr>
-              <w:t>5</w:t>
+              <w:t>4</w:t>
             </w:r>
             <w:r>
               <w:rPr>
@@ -577,13 +577,13 @@
               <w:lang w:eastAsia="es-CO"/>
             </w:rPr>
           </w:pPr>
-          <w:hyperlink w:anchor="_Toc163645193" w:history="1">
+          <w:hyperlink w:anchor="_Toc167444896" w:history="1">
             <w:r>
               <w:rPr>
                 <w:rStyle w:val="Hipervnculo"/>
                 <w:noProof/>
               </w:rPr>
-              <w:t>3</w:t>
+              <w:t>4</w:t>
             </w:r>
             <w:r>
               <w:rPr>
@@ -620,7 +620,7 @@
                 <w:noProof/>
                 <w:webHidden/>
               </w:rPr>
-              <w:instrText xml:space="preserve"> PAGEREF _Toc163645193 \h </w:instrText>
+              <w:instrText xml:space="preserve"> PAGEREF _Toc167444896 \h </w:instrText>
             </w:r>
             <w:r>
               <w:rPr>
@@ -640,7 +640,7 @@
                 <w:noProof/>
                 <w:webHidden/>
               </w:rPr>
-              <w:t>6</w:t>
+              <w:t>5</w:t>
             </w:r>
             <w:r>
               <w:rPr>
@@ -665,14 +665,14 @@
               <w:lang w:eastAsia="es-CO"/>
             </w:rPr>
           </w:pPr>
-          <w:hyperlink w:anchor="_Toc163645194" w:history="1">
+          <w:hyperlink w:anchor="_Toc167444897" w:history="1">
             <w:r>
               <w:rPr>
                 <w:rStyle w:val="Hipervnculo"/>
                 <w:noProof/>
                 <w:lang w:val="es" w:eastAsia="es-CO"/>
               </w:rPr>
-              <w:t>3.1</w:t>
+              <w:t>4.1</w:t>
             </w:r>
             <w:r>
               <w:rPr>
@@ -689,7 +689,7 @@
                 <w:noProof/>
                 <w:lang w:val="es" w:eastAsia="es-CO"/>
               </w:rPr>
-              <w:t>Creando la Base de Datos</w:t>
+              <w:t>Crear un nuevo repositorio público en GitHub, gitLab o herramienta de su selección con el nombre Programa-git.</w:t>
             </w:r>
             <w:r>
               <w:rPr>
@@ -710,7 +710,7 @@
                 <w:noProof/>
                 <w:webHidden/>
               </w:rPr>
-              <w:instrText xml:space="preserve"> PAGEREF _Toc163645194 \h </w:instrText>
+              <w:instrText xml:space="preserve"> PAGEREF _Toc167444897 \h </w:instrText>
             </w:r>
             <w:r>
               <w:rPr>
@@ -730,7 +730,7 @@
                 <w:noProof/>
                 <w:webHidden/>
               </w:rPr>
-              <w:t>6</w:t>
+              <w:t>5</w:t>
             </w:r>
             <w:r>
               <w:rPr>
@@ -755,14 +755,14 @@
               <w:lang w:eastAsia="es-CO"/>
             </w:rPr>
           </w:pPr>
-          <w:hyperlink w:anchor="_Toc163645195" w:history="1">
+          <w:hyperlink w:anchor="_Toc167444898" w:history="1">
             <w:r>
               <w:rPr>
                 <w:rStyle w:val="Hipervnculo"/>
                 <w:noProof/>
                 <w:lang w:val="es" w:eastAsia="es-CO"/>
               </w:rPr>
-              <w:t>3.2</w:t>
+              <w:t>4.2</w:t>
             </w:r>
             <w:r>
               <w:rPr>
@@ -779,7 +779,7 @@
                 <w:noProof/>
                 <w:lang w:val="es" w:eastAsia="es-CO"/>
               </w:rPr>
-              <w:t>Use</w:t>
+              <w:t>Añadirlo al repositorio local del Programa – Uso del git clone.</w:t>
             </w:r>
             <w:r>
               <w:rPr>
@@ -800,187 +800,7 @@
                 <w:noProof/>
                 <w:webHidden/>
               </w:rPr>
-              <w:instrText xml:space="preserve"> PAGEREF _Toc163645195 \h </w:instrText>
-            </w:r>
-            <w:r>
-              <w:rPr>
-                <w:noProof/>
-                <w:webHidden/>
-              </w:rPr>
-            </w:r>
-            <w:r>
-              <w:rPr>
-                <w:noProof/>
-                <w:webHidden/>
-              </w:rPr>
-              <w:fldChar w:fldCharType="separate"/>
-            </w:r>
-            <w:r>
-              <w:rPr>
-                <w:noProof/>
-                <w:webHidden/>
-              </w:rPr>
-              <w:t>6</w:t>
-            </w:r>
-            <w:r>
-              <w:rPr>
-                <w:noProof/>
-                <w:webHidden/>
-              </w:rPr>
-              <w:fldChar w:fldCharType="end"/>
-            </w:r>
-          </w:hyperlink>
-        </w:p>
-        <w:p>
-          <w:pPr>
-            <w:pStyle w:val="TDC2"/>
-            <w:tabs>
-              <w:tab w:val="left" w:pos="1680"/>
-              <w:tab w:val="right" w:leader="dot" w:pos="8828"/>
-            </w:tabs>
-            <w:rPr>
-              <w:rFonts w:asciiTheme="minorHAnsi" w:eastAsiaTheme="minorEastAsia" w:hAnsiTheme="minorHAnsi"/>
-              <w:noProof/>
-              <w:szCs w:val="24"/>
-              <w:lang w:eastAsia="es-CO"/>
-            </w:rPr>
-          </w:pPr>
-          <w:hyperlink w:anchor="_Toc163645196" w:history="1">
-            <w:r>
-              <w:rPr>
-                <w:rStyle w:val="Hipervnculo"/>
-                <w:noProof/>
-                <w:lang w:val="es" w:eastAsia="es-CO"/>
-              </w:rPr>
-              <w:t>3.3</w:t>
-            </w:r>
-            <w:r>
-              <w:rPr>
-                <w:rFonts w:asciiTheme="minorHAnsi" w:eastAsiaTheme="minorEastAsia" w:hAnsiTheme="minorHAnsi"/>
-                <w:noProof/>
-                <w:szCs w:val="24"/>
-                <w:lang w:eastAsia="es-CO"/>
-              </w:rPr>
-              <w:tab/>
-            </w:r>
-            <w:r>
-              <w:rPr>
-                <w:rStyle w:val="Hipervnculo"/>
-                <w:noProof/>
-                <w:lang w:val="es" w:eastAsia="es-CO"/>
-              </w:rPr>
-              <w:t>Create Table</w:t>
-            </w:r>
-            <w:r>
-              <w:rPr>
-                <w:noProof/>
-                <w:webHidden/>
-              </w:rPr>
-              <w:tab/>
-            </w:r>
-            <w:r>
-              <w:rPr>
-                <w:noProof/>
-                <w:webHidden/>
-              </w:rPr>
-              <w:fldChar w:fldCharType="begin"/>
-            </w:r>
-            <w:r>
-              <w:rPr>
-                <w:noProof/>
-                <w:webHidden/>
-              </w:rPr>
-              <w:instrText xml:space="preserve"> PAGEREF _Toc163645196 \h </w:instrText>
-            </w:r>
-            <w:r>
-              <w:rPr>
-                <w:noProof/>
-                <w:webHidden/>
-              </w:rPr>
-            </w:r>
-            <w:r>
-              <w:rPr>
-                <w:noProof/>
-                <w:webHidden/>
-              </w:rPr>
-              <w:fldChar w:fldCharType="separate"/>
-            </w:r>
-            <w:r>
-              <w:rPr>
-                <w:noProof/>
-                <w:webHidden/>
-              </w:rPr>
-              <w:t>6</w:t>
-            </w:r>
-            <w:r>
-              <w:rPr>
-                <w:noProof/>
-                <w:webHidden/>
-              </w:rPr>
-              <w:fldChar w:fldCharType="end"/>
-            </w:r>
-          </w:hyperlink>
-        </w:p>
-        <w:p>
-          <w:pPr>
-            <w:pStyle w:val="TDC2"/>
-            <w:tabs>
-              <w:tab w:val="left" w:pos="1680"/>
-              <w:tab w:val="right" w:leader="dot" w:pos="8828"/>
-            </w:tabs>
-            <w:rPr>
-              <w:rFonts w:asciiTheme="minorHAnsi" w:eastAsiaTheme="minorEastAsia" w:hAnsiTheme="minorHAnsi"/>
-              <w:noProof/>
-              <w:szCs w:val="24"/>
-              <w:lang w:eastAsia="es-CO"/>
-            </w:rPr>
-          </w:pPr>
-          <w:hyperlink w:anchor="_Toc163645197" w:history="1">
-            <w:r>
-              <w:rPr>
-                <w:rStyle w:val="Hipervnculo"/>
-                <w:noProof/>
-                <w:lang w:val="es" w:eastAsia="es-CO"/>
-              </w:rPr>
-              <w:t>3.4</w:t>
-            </w:r>
-            <w:r>
-              <w:rPr>
-                <w:rFonts w:asciiTheme="minorHAnsi" w:eastAsiaTheme="minorEastAsia" w:hAnsiTheme="minorHAnsi"/>
-                <w:noProof/>
-                <w:szCs w:val="24"/>
-                <w:lang w:eastAsia="es-CO"/>
-              </w:rPr>
-              <w:tab/>
-            </w:r>
-            <w:r>
-              <w:rPr>
-                <w:rStyle w:val="Hipervnculo"/>
-                <w:noProof/>
-                <w:lang w:val="es" w:eastAsia="es-CO"/>
-              </w:rPr>
-              <w:t>Drop Table</w:t>
-            </w:r>
-            <w:r>
-              <w:rPr>
-                <w:noProof/>
-                <w:webHidden/>
-              </w:rPr>
-              <w:tab/>
-            </w:r>
-            <w:r>
-              <w:rPr>
-                <w:noProof/>
-                <w:webHidden/>
-              </w:rPr>
-              <w:fldChar w:fldCharType="begin"/>
-            </w:r>
-            <w:r>
-              <w:rPr>
-                <w:noProof/>
-                <w:webHidden/>
-              </w:rPr>
-              <w:instrText xml:space="preserve"> PAGEREF _Toc163645197 \h </w:instrText>
+              <w:instrText xml:space="preserve"> PAGEREF _Toc167444898 \h </w:instrText>
             </w:r>
             <w:r>
               <w:rPr>
@@ -1025,14 +845,14 @@
               <w:lang w:eastAsia="es-CO"/>
             </w:rPr>
           </w:pPr>
-          <w:hyperlink w:anchor="_Toc163645198" w:history="1">
+          <w:hyperlink w:anchor="_Toc167444899" w:history="1">
             <w:r>
               <w:rPr>
                 <w:rStyle w:val="Hipervnculo"/>
                 <w:noProof/>
                 <w:lang w:val="es" w:eastAsia="es-CO"/>
               </w:rPr>
-              <w:t>3.5</w:t>
+              <w:t>4.3</w:t>
             </w:r>
             <w:r>
               <w:rPr>
@@ -1047,9 +867,9 @@
               <w:rPr>
                 <w:rStyle w:val="Hipervnculo"/>
                 <w:noProof/>
-                <w:lang w:val="es" w:eastAsia="es-CO"/>
+                <w:lang w:eastAsia="es-CO"/>
               </w:rPr>
-              <w:t>Show Tables</w:t>
+              <w:t>Otra opción es crear el repositorio localmente.</w:t>
             </w:r>
             <w:r>
               <w:rPr>
@@ -1070,7 +890,7 @@
                 <w:noProof/>
                 <w:webHidden/>
               </w:rPr>
-              <w:instrText xml:space="preserve"> PAGEREF _Toc163645198 \h </w:instrText>
+              <w:instrText xml:space="preserve"> PAGEREF _Toc167444899 \h </w:instrText>
             </w:r>
             <w:r>
               <w:rPr>
@@ -1090,7 +910,7 @@
                 <w:noProof/>
                 <w:webHidden/>
               </w:rPr>
-              <w:t>7</w:t>
+              <w:t>9</w:t>
             </w:r>
             <w:r>
               <w:rPr>
@@ -1115,14 +935,14 @@
               <w:lang w:eastAsia="es-CO"/>
             </w:rPr>
           </w:pPr>
-          <w:hyperlink w:anchor="_Toc163645199" w:history="1">
+          <w:hyperlink w:anchor="_Toc167444900" w:history="1">
             <w:r>
               <w:rPr>
                 <w:rStyle w:val="Hipervnculo"/>
                 <w:noProof/>
                 <w:lang w:val="es" w:eastAsia="es-CO"/>
               </w:rPr>
-              <w:t>3.6</w:t>
+              <w:t>4.4</w:t>
             </w:r>
             <w:r>
               <w:rPr>
@@ -1139,7 +959,7 @@
                 <w:noProof/>
                 <w:lang w:val="es" w:eastAsia="es-CO"/>
               </w:rPr>
-              <w:t>Describe</w:t>
+              <w:t>Uso de comandos en Git</w:t>
             </w:r>
             <w:r>
               <w:rPr>
@@ -1160,457 +980,7 @@
                 <w:noProof/>
                 <w:webHidden/>
               </w:rPr>
-              <w:instrText xml:space="preserve"> PAGEREF _Toc163645199 \h </w:instrText>
-            </w:r>
-            <w:r>
-              <w:rPr>
-                <w:noProof/>
-                <w:webHidden/>
-              </w:rPr>
-            </w:r>
-            <w:r>
-              <w:rPr>
-                <w:noProof/>
-                <w:webHidden/>
-              </w:rPr>
-              <w:fldChar w:fldCharType="separate"/>
-            </w:r>
-            <w:r>
-              <w:rPr>
-                <w:noProof/>
-                <w:webHidden/>
-              </w:rPr>
-              <w:t>7</w:t>
-            </w:r>
-            <w:r>
-              <w:rPr>
-                <w:noProof/>
-                <w:webHidden/>
-              </w:rPr>
-              <w:fldChar w:fldCharType="end"/>
-            </w:r>
-          </w:hyperlink>
-        </w:p>
-        <w:p>
-          <w:pPr>
-            <w:pStyle w:val="TDC2"/>
-            <w:tabs>
-              <w:tab w:val="left" w:pos="1680"/>
-              <w:tab w:val="right" w:leader="dot" w:pos="8828"/>
-            </w:tabs>
-            <w:rPr>
-              <w:rFonts w:asciiTheme="minorHAnsi" w:eastAsiaTheme="minorEastAsia" w:hAnsiTheme="minorHAnsi"/>
-              <w:noProof/>
-              <w:szCs w:val="24"/>
-              <w:lang w:eastAsia="es-CO"/>
-            </w:rPr>
-          </w:pPr>
-          <w:hyperlink w:anchor="_Toc163645200" w:history="1">
-            <w:r>
-              <w:rPr>
-                <w:rStyle w:val="Hipervnculo"/>
-                <w:noProof/>
-                <w:lang w:val="es" w:eastAsia="es-CO"/>
-              </w:rPr>
-              <w:t>3.7</w:t>
-            </w:r>
-            <w:r>
-              <w:rPr>
-                <w:rFonts w:asciiTheme="minorHAnsi" w:eastAsiaTheme="minorEastAsia" w:hAnsiTheme="minorHAnsi"/>
-                <w:noProof/>
-                <w:szCs w:val="24"/>
-                <w:lang w:eastAsia="es-CO"/>
-              </w:rPr>
-              <w:tab/>
-            </w:r>
-            <w:r>
-              <w:rPr>
-                <w:rStyle w:val="Hipervnculo"/>
-                <w:noProof/>
-                <w:lang w:val="es" w:eastAsia="es-CO"/>
-              </w:rPr>
-              <w:t>Insert Into</w:t>
-            </w:r>
-            <w:r>
-              <w:rPr>
-                <w:noProof/>
-                <w:webHidden/>
-              </w:rPr>
-              <w:tab/>
-            </w:r>
-            <w:r>
-              <w:rPr>
-                <w:noProof/>
-                <w:webHidden/>
-              </w:rPr>
-              <w:fldChar w:fldCharType="begin"/>
-            </w:r>
-            <w:r>
-              <w:rPr>
-                <w:noProof/>
-                <w:webHidden/>
-              </w:rPr>
-              <w:instrText xml:space="preserve"> PAGEREF _Toc163645200 \h </w:instrText>
-            </w:r>
-            <w:r>
-              <w:rPr>
-                <w:noProof/>
-                <w:webHidden/>
-              </w:rPr>
-            </w:r>
-            <w:r>
-              <w:rPr>
-                <w:noProof/>
-                <w:webHidden/>
-              </w:rPr>
-              <w:fldChar w:fldCharType="separate"/>
-            </w:r>
-            <w:r>
-              <w:rPr>
-                <w:noProof/>
-                <w:webHidden/>
-              </w:rPr>
-              <w:t>7</w:t>
-            </w:r>
-            <w:r>
-              <w:rPr>
-                <w:noProof/>
-                <w:webHidden/>
-              </w:rPr>
-              <w:fldChar w:fldCharType="end"/>
-            </w:r>
-          </w:hyperlink>
-        </w:p>
-        <w:p>
-          <w:pPr>
-            <w:pStyle w:val="TDC2"/>
-            <w:tabs>
-              <w:tab w:val="left" w:pos="1680"/>
-              <w:tab w:val="right" w:leader="dot" w:pos="8828"/>
-            </w:tabs>
-            <w:rPr>
-              <w:rFonts w:asciiTheme="minorHAnsi" w:eastAsiaTheme="minorEastAsia" w:hAnsiTheme="minorHAnsi"/>
-              <w:noProof/>
-              <w:szCs w:val="24"/>
-              <w:lang w:eastAsia="es-CO"/>
-            </w:rPr>
-          </w:pPr>
-          <w:hyperlink w:anchor="_Toc163645201" w:history="1">
-            <w:r>
-              <w:rPr>
-                <w:rStyle w:val="Hipervnculo"/>
-                <w:noProof/>
-                <w:lang w:val="es" w:eastAsia="es-CO"/>
-              </w:rPr>
-              <w:t>3.8</w:t>
-            </w:r>
-            <w:r>
-              <w:rPr>
-                <w:rFonts w:asciiTheme="minorHAnsi" w:eastAsiaTheme="minorEastAsia" w:hAnsiTheme="minorHAnsi"/>
-                <w:noProof/>
-                <w:szCs w:val="24"/>
-                <w:lang w:eastAsia="es-CO"/>
-              </w:rPr>
-              <w:tab/>
-            </w:r>
-            <w:r>
-              <w:rPr>
-                <w:rStyle w:val="Hipervnculo"/>
-                <w:noProof/>
-                <w:lang w:val="es" w:eastAsia="es-CO"/>
-              </w:rPr>
-              <w:t>Select * from</w:t>
-            </w:r>
-            <w:r>
-              <w:rPr>
-                <w:noProof/>
-                <w:webHidden/>
-              </w:rPr>
-              <w:tab/>
-            </w:r>
-            <w:r>
-              <w:rPr>
-                <w:noProof/>
-                <w:webHidden/>
-              </w:rPr>
-              <w:fldChar w:fldCharType="begin"/>
-            </w:r>
-            <w:r>
-              <w:rPr>
-                <w:noProof/>
-                <w:webHidden/>
-              </w:rPr>
-              <w:instrText xml:space="preserve"> PAGEREF _Toc163645201 \h </w:instrText>
-            </w:r>
-            <w:r>
-              <w:rPr>
-                <w:noProof/>
-                <w:webHidden/>
-              </w:rPr>
-            </w:r>
-            <w:r>
-              <w:rPr>
-                <w:noProof/>
-                <w:webHidden/>
-              </w:rPr>
-              <w:fldChar w:fldCharType="separate"/>
-            </w:r>
-            <w:r>
-              <w:rPr>
-                <w:noProof/>
-                <w:webHidden/>
-              </w:rPr>
-              <w:t>8</w:t>
-            </w:r>
-            <w:r>
-              <w:rPr>
-                <w:noProof/>
-                <w:webHidden/>
-              </w:rPr>
-              <w:fldChar w:fldCharType="end"/>
-            </w:r>
-          </w:hyperlink>
-        </w:p>
-        <w:p>
-          <w:pPr>
-            <w:pStyle w:val="TDC2"/>
-            <w:tabs>
-              <w:tab w:val="left" w:pos="1680"/>
-              <w:tab w:val="right" w:leader="dot" w:pos="8828"/>
-            </w:tabs>
-            <w:rPr>
-              <w:rFonts w:asciiTheme="minorHAnsi" w:eastAsiaTheme="minorEastAsia" w:hAnsiTheme="minorHAnsi"/>
-              <w:noProof/>
-              <w:szCs w:val="24"/>
-              <w:lang w:eastAsia="es-CO"/>
-            </w:rPr>
-          </w:pPr>
-          <w:hyperlink w:anchor="_Toc163645202" w:history="1">
-            <w:r>
-              <w:rPr>
-                <w:rStyle w:val="Hipervnculo"/>
-                <w:noProof/>
-                <w:lang w:eastAsia="es-CO"/>
-              </w:rPr>
-              <w:t>3.9</w:t>
-            </w:r>
-            <w:r>
-              <w:rPr>
-                <w:rFonts w:asciiTheme="minorHAnsi" w:eastAsiaTheme="minorEastAsia" w:hAnsiTheme="minorHAnsi"/>
-                <w:noProof/>
-                <w:szCs w:val="24"/>
-                <w:lang w:eastAsia="es-CO"/>
-              </w:rPr>
-              <w:tab/>
-            </w:r>
-            <w:r>
-              <w:rPr>
-                <w:rStyle w:val="Hipervnculo"/>
-                <w:noProof/>
-                <w:lang w:eastAsia="es-CO"/>
-              </w:rPr>
-              <w:t>Update</w:t>
-            </w:r>
-            <w:r>
-              <w:rPr>
-                <w:noProof/>
-                <w:webHidden/>
-              </w:rPr>
-              <w:tab/>
-            </w:r>
-            <w:r>
-              <w:rPr>
-                <w:noProof/>
-                <w:webHidden/>
-              </w:rPr>
-              <w:fldChar w:fldCharType="begin"/>
-            </w:r>
-            <w:r>
-              <w:rPr>
-                <w:noProof/>
-                <w:webHidden/>
-              </w:rPr>
-              <w:instrText xml:space="preserve"> PAGEREF _Toc163645202 \h </w:instrText>
-            </w:r>
-            <w:r>
-              <w:rPr>
-                <w:noProof/>
-                <w:webHidden/>
-              </w:rPr>
-            </w:r>
-            <w:r>
-              <w:rPr>
-                <w:noProof/>
-                <w:webHidden/>
-              </w:rPr>
-              <w:fldChar w:fldCharType="separate"/>
-            </w:r>
-            <w:r>
-              <w:rPr>
-                <w:noProof/>
-                <w:webHidden/>
-              </w:rPr>
-              <w:t>8</w:t>
-            </w:r>
-            <w:r>
-              <w:rPr>
-                <w:noProof/>
-                <w:webHidden/>
-              </w:rPr>
-              <w:fldChar w:fldCharType="end"/>
-            </w:r>
-          </w:hyperlink>
-        </w:p>
-        <w:p>
-          <w:pPr>
-            <w:pStyle w:val="TDC2"/>
-            <w:tabs>
-              <w:tab w:val="left" w:pos="1680"/>
-              <w:tab w:val="right" w:leader="dot" w:pos="8828"/>
-            </w:tabs>
-            <w:rPr>
-              <w:rFonts w:asciiTheme="minorHAnsi" w:eastAsiaTheme="minorEastAsia" w:hAnsiTheme="minorHAnsi"/>
-              <w:noProof/>
-              <w:szCs w:val="24"/>
-              <w:lang w:eastAsia="es-CO"/>
-            </w:rPr>
-          </w:pPr>
-          <w:hyperlink w:anchor="_Toc163645203" w:history="1">
-            <w:r>
-              <w:rPr>
-                <w:rStyle w:val="Hipervnculo"/>
-                <w:noProof/>
-                <w:lang w:eastAsia="es-CO"/>
-              </w:rPr>
-              <w:t>3.10</w:t>
-            </w:r>
-            <w:r>
-              <w:rPr>
-                <w:rFonts w:asciiTheme="minorHAnsi" w:eastAsiaTheme="minorEastAsia" w:hAnsiTheme="minorHAnsi"/>
-                <w:noProof/>
-                <w:szCs w:val="24"/>
-                <w:lang w:eastAsia="es-CO"/>
-              </w:rPr>
-              <w:tab/>
-            </w:r>
-            <w:r>
-              <w:rPr>
-                <w:rStyle w:val="Hipervnculo"/>
-                <w:noProof/>
-                <w:lang w:eastAsia="es-CO"/>
-              </w:rPr>
-              <w:t>Insert Into</w:t>
-            </w:r>
-            <w:r>
-              <w:rPr>
-                <w:noProof/>
-                <w:webHidden/>
-              </w:rPr>
-              <w:tab/>
-            </w:r>
-            <w:r>
-              <w:rPr>
-                <w:noProof/>
-                <w:webHidden/>
-              </w:rPr>
-              <w:fldChar w:fldCharType="begin"/>
-            </w:r>
-            <w:r>
-              <w:rPr>
-                <w:noProof/>
-                <w:webHidden/>
-              </w:rPr>
-              <w:instrText xml:space="preserve"> PAGEREF _Toc163645203 \h </w:instrText>
-            </w:r>
-            <w:r>
-              <w:rPr>
-                <w:noProof/>
-                <w:webHidden/>
-              </w:rPr>
-            </w:r>
-            <w:r>
-              <w:rPr>
-                <w:noProof/>
-                <w:webHidden/>
-              </w:rPr>
-              <w:fldChar w:fldCharType="separate"/>
-            </w:r>
-            <w:r>
-              <w:rPr>
-                <w:noProof/>
-                <w:webHidden/>
-              </w:rPr>
-              <w:t>8</w:t>
-            </w:r>
-            <w:r>
-              <w:rPr>
-                <w:noProof/>
-                <w:webHidden/>
-              </w:rPr>
-              <w:fldChar w:fldCharType="end"/>
-            </w:r>
-          </w:hyperlink>
-        </w:p>
-        <w:p>
-          <w:pPr>
-            <w:pStyle w:val="TDC2"/>
-            <w:tabs>
-              <w:tab w:val="left" w:pos="1680"/>
-              <w:tab w:val="right" w:leader="dot" w:pos="8828"/>
-            </w:tabs>
-            <w:rPr>
-              <w:rFonts w:asciiTheme="minorHAnsi" w:eastAsiaTheme="minorEastAsia" w:hAnsiTheme="minorHAnsi"/>
-              <w:noProof/>
-              <w:szCs w:val="24"/>
-              <w:lang w:eastAsia="es-CO"/>
-            </w:rPr>
-          </w:pPr>
-          <w:hyperlink w:anchor="_Toc163645204" w:history="1">
-            <w:r>
-              <w:rPr>
-                <w:rStyle w:val="Hipervnculo"/>
-                <w:noProof/>
-                <w:lang w:eastAsia="es-CO"/>
-              </w:rPr>
-              <w:t>3.11</w:t>
-            </w:r>
-            <w:r>
-              <w:rPr>
-                <w:rFonts w:asciiTheme="minorHAnsi" w:eastAsiaTheme="minorEastAsia" w:hAnsiTheme="minorHAnsi"/>
-                <w:noProof/>
-                <w:szCs w:val="24"/>
-                <w:lang w:eastAsia="es-CO"/>
-              </w:rPr>
-              <w:tab/>
-            </w:r>
-            <w:r>
-              <w:rPr>
-                <w:rStyle w:val="Hipervnculo"/>
-                <w:noProof/>
-                <w:lang w:eastAsia="es-CO"/>
-              </w:rPr>
-              <w:t>Count(*)</w:t>
-            </w:r>
-            <w:r>
-              <w:rPr>
-                <w:noProof/>
-                <w:webHidden/>
-              </w:rPr>
-              <w:tab/>
-            </w:r>
-            <w:r>
-              <w:rPr>
-                <w:noProof/>
-                <w:webHidden/>
-              </w:rPr>
-              <w:fldChar w:fldCharType="begin"/>
-            </w:r>
-            <w:r>
-              <w:rPr>
-                <w:noProof/>
-                <w:webHidden/>
-              </w:rPr>
-              <w:instrText xml:space="preserve"> PAGEREF _Toc163645204 \h </w:instrText>
+              <w:instrText xml:space="preserve"> PAGEREF _Toc167444900 \h </w:instrText>
             </w:r>
             <w:r>
               <w:rPr>
@@ -1655,14 +1025,14 @@
               <w:lang w:eastAsia="es-CO"/>
             </w:rPr>
           </w:pPr>
-          <w:hyperlink w:anchor="_Toc163645205" w:history="1">
+          <w:hyperlink w:anchor="_Toc167444901" w:history="1">
             <w:r>
               <w:rPr>
                 <w:rStyle w:val="Hipervnculo"/>
                 <w:noProof/>
                 <w:lang w:val="es" w:eastAsia="es-CO"/>
               </w:rPr>
-              <w:t>4</w:t>
+              <w:t>5</w:t>
             </w:r>
             <w:r>
               <w:rPr>
@@ -1700,7 +1070,7 @@
                 <w:noProof/>
                 <w:webHidden/>
               </w:rPr>
-              <w:instrText xml:space="preserve"> PAGEREF _Toc163645205 \h </w:instrText>
+              <w:instrText xml:space="preserve"> PAGEREF _Toc167444901 \h </w:instrText>
             </w:r>
             <w:r>
               <w:rPr>
@@ -1720,7 +1090,7 @@
                 <w:noProof/>
                 <w:webHidden/>
               </w:rPr>
-              <w:t>10</w:t>
+              <w:t>14</w:t>
             </w:r>
             <w:r>
               <w:rPr>
@@ -1798,7 +1168,7 @@
         <w:pStyle w:val="Ttulo1"/>
       </w:pPr>
       <w:bookmarkStart w:id="0" w:name="_Toc159625623"/>
-      <w:bookmarkStart w:id="1" w:name="_Toc163645191"/>
+      <w:bookmarkStart w:id="1" w:name="_Toc167444894"/>
       <w:r>
         <w:lastRenderedPageBreak/>
         <w:t>Introducción</w:t>
@@ -1824,11 +1194,9 @@
           <w:lang w:val="es" w:eastAsia="es-CO"/>
           <w14:ligatures w14:val="none"/>
         </w:rPr>
-        <w:t>En el campo de la gestión de bases de datos, el manejo eficaz de las declaraciones DDL (lenguaje de definición de datos) y DML (lenguaje de manipulación de datos) es crucial para garantizar la integridad, coherencia y eficacia de la gestión de datos. Las declaraciones DDL se utilizan para definir la estructura de la base de datos, mientras que las declaraciones DML se utilizan para manipular los datos almacenados en la base de datos.</w:t>
-      </w:r>
-    </w:p>
-    <w:p>
-      <w:pPr>
+        <w:t>Git es un sistema de control de versiones distribuido que permite a los desarrolladores realizar un seguimiento de los cambios en el código fuente durante el desarrollo de software. GitHub es una plataforma de alojamiento de código que utiliza Git para el control de versiones. Es una herramienta importante para la colaboración en proyectos de desarrollo de software.</w:t>
+      </w:r>
+      <w:r>
         <w:rPr>
           <w:rFonts w:eastAsia="Times New Roman" w:cs="Times New Roman"/>
           <w:kern w:val="0"/>
@@ -1836,111 +1204,6 @@
           <w:lang w:val="es" w:eastAsia="es-CO"/>
           <w14:ligatures w14:val="none"/>
         </w:rPr>
-      </w:pPr>
-      <w:r>
-        <w:rPr>
-          <w:rFonts w:eastAsia="Times New Roman" w:cs="Times New Roman"/>
-          <w:kern w:val="0"/>
-          <w:szCs w:val="24"/>
-          <w:lang w:val="es" w:eastAsia="es-CO"/>
-          <w14:ligatures w14:val="none"/>
-        </w:rPr>
-        <w:t>Dominar estas habilidades y conocimientos de SQL es fundamental no sólo para los administradores de bases de datos, sino también para los desarrolladores de aplicaciones y analistas de datos que trabajan con sistemas de gestión de bases de datos relacionales. Saber y comprender cómo utilizar declaraciones DDL para crear, modificar y eliminar tablas, índices, restricciones y otros objetos de bases de datos es fundamental para diseñar una base de datos eficiente y escalable.</w:t>
-      </w:r>
-    </w:p>
-    <w:p>
-      <w:pPr>
-        <w:rPr>
-          <w:rFonts w:eastAsia="Times New Roman" w:cs="Times New Roman"/>
-          <w:kern w:val="0"/>
-          <w:szCs w:val="24"/>
-          <w:lang w:val="es" w:eastAsia="es-CO"/>
-          <w14:ligatures w14:val="none"/>
-        </w:rPr>
-      </w:pPr>
-    </w:p>
-    <w:p>
-      <w:pPr>
-        <w:rPr>
-          <w:rFonts w:eastAsia="Times New Roman" w:cs="Times New Roman"/>
-          <w:kern w:val="0"/>
-          <w:szCs w:val="24"/>
-          <w:lang w:val="es" w:eastAsia="es-CO"/>
-          <w14:ligatures w14:val="none"/>
-        </w:rPr>
-      </w:pPr>
-      <w:r>
-        <w:rPr>
-          <w:rFonts w:eastAsia="Times New Roman" w:cs="Times New Roman"/>
-          <w:kern w:val="0"/>
-          <w:szCs w:val="24"/>
-          <w:lang w:val="es" w:eastAsia="es-CO"/>
-          <w14:ligatures w14:val="none"/>
-        </w:rPr>
-        <w:t>Por otro lado, dominar las declaraciones DML le permite realizar operaciones clave como insertar, actualizar, eliminar y consultar datos en la base de datos. Estas operaciones son fundamentales para mantener la integridad de los datos y garantizar que la base de datos refleje con precisión la información requerida por los usuarios y las aplicaciones.</w:t>
-      </w:r>
-    </w:p>
-    <w:p>
-      <w:pPr>
-        <w:rPr>
-          <w:rFonts w:eastAsia="Times New Roman" w:cs="Times New Roman"/>
-          <w:kern w:val="0"/>
-          <w:szCs w:val="24"/>
-          <w:lang w:val="es" w:eastAsia="es-CO"/>
-          <w14:ligatures w14:val="none"/>
-        </w:rPr>
-      </w:pPr>
-    </w:p>
-    <w:p>
-      <w:pPr>
-        <w:rPr>
-          <w:rFonts w:eastAsia="Times New Roman" w:cs="Times New Roman"/>
-          <w:kern w:val="0"/>
-          <w:szCs w:val="24"/>
-          <w:lang w:val="es" w:eastAsia="es-CO"/>
-          <w14:ligatures w14:val="none"/>
-        </w:rPr>
-      </w:pPr>
-      <w:r>
-        <w:rPr>
-          <w:rFonts w:eastAsia="Times New Roman" w:cs="Times New Roman"/>
-          <w:kern w:val="0"/>
-          <w:szCs w:val="24"/>
-          <w:lang w:val="es" w:eastAsia="es-CO"/>
-          <w14:ligatures w14:val="none"/>
-        </w:rPr>
-        <w:t xml:space="preserve">En esta introducción, exploraremos las habilidades y conocimientos clave necesarios para dominar las declaraciones SQL DDL y DML, y su importancia en el desarrollo y la gestión de bases de datos relacionales. Desde la creación de tablas hasta la manipulación de datos, exploraremos las mejores prácticas, técnicas avanzadas y casos de </w:t>
-      </w:r>
-      <w:r>
-        <w:rPr>
-          <w:rFonts w:eastAsia="Times New Roman" w:cs="Times New Roman"/>
-          <w:kern w:val="0"/>
-          <w:szCs w:val="24"/>
-          <w:lang w:val="es" w:eastAsia="es-CO"/>
-          <w14:ligatures w14:val="none"/>
-        </w:rPr>
-        <w:lastRenderedPageBreak/>
-        <w:t>uso comunes para aprovechar al máximo estas poderosas herramientas de administración de datos.</w:t>
-      </w:r>
-    </w:p>
-    <w:p>
-      <w:pPr>
-        <w:rPr>
-          <w:rFonts w:eastAsia="Times New Roman" w:cs="Times New Roman"/>
-          <w:kern w:val="0"/>
-          <w:szCs w:val="24"/>
-          <w:lang w:val="es" w:eastAsia="es-CO"/>
-          <w14:ligatures w14:val="none"/>
-        </w:rPr>
-      </w:pPr>
-      <w:r>
-        <w:rPr>
-          <w:rFonts w:eastAsia="Times New Roman" w:cs="Times New Roman"/>
-          <w:kern w:val="0"/>
-          <w:szCs w:val="24"/>
-          <w:lang w:val="es" w:eastAsia="es-CO"/>
-          <w14:ligatures w14:val="none"/>
-        </w:rPr>
         <w:br w:type="page"/>
       </w:r>
     </w:p>
@@ -1949,7 +1212,7 @@
         <w:pStyle w:val="Ttulo1"/>
       </w:pPr>
       <w:bookmarkStart w:id="2" w:name="_Toc159625624"/>
-      <w:bookmarkStart w:id="3" w:name="_Toc163645192"/>
+      <w:bookmarkStart w:id="3" w:name="_Toc167444895"/>
       <w:r>
         <w:lastRenderedPageBreak/>
         <w:t>Objetivo General</w:t>
@@ -1959,125 +1222,706 @@
     </w:p>
     <w:p>
       <w:pPr>
-        <w:jc w:val="both"/>
-        <w:rPr>
-          <w:rFonts w:cs="Times New Roman"/>
-          <w:lang w:val="es" w:eastAsia="es-CO"/>
-        </w:rPr>
-      </w:pPr>
-      <w:r>
-        <w:rPr>
-          <w:rFonts w:cs="Times New Roman"/>
-          <w:lang w:val="es" w:eastAsia="es-CO"/>
-        </w:rPr>
-        <w:t>El objetivo general es obtener una comprensión profunda de las declaraciones SQL DDL y DML para poder diseñar, administrar y operar bases de datos relacionales de manera efectiva. Este objetivo implica desarrollar las habilidades y conocimientos necesarios para utilizar declaraciones DDL para crear y modificar estructuras de bases de datos y utilizar declaraciones DML para manipular datos almacenados en la base de datos.</w:t>
-      </w:r>
-    </w:p>
-    <w:p>
-      <w:pPr>
-        <w:jc w:val="both"/>
-        <w:rPr>
-          <w:rFonts w:cs="Times New Roman"/>
-          <w:lang w:val="es" w:eastAsia="es-CO"/>
-        </w:rPr>
-      </w:pPr>
-    </w:p>
-    <w:p>
-      <w:pPr>
-        <w:jc w:val="both"/>
-        <w:rPr>
-          <w:rFonts w:cs="Times New Roman"/>
-          <w:lang w:val="es" w:eastAsia="es-CO"/>
-        </w:rPr>
-      </w:pPr>
-      <w:r>
-        <w:rPr>
-          <w:rFonts w:cs="Times New Roman"/>
-          <w:lang w:val="es" w:eastAsia="es-CO"/>
-        </w:rPr>
-        <w:t>Al lograr este objetivo, se espera que las personas puedan:</w:t>
-      </w:r>
-    </w:p>
-    <w:p>
-      <w:pPr>
-        <w:pStyle w:val="Prrafodelista"/>
+        <w:rPr>
+          <w:rFonts w:cs="Times New Roman"/>
+          <w:lang w:val="es" w:eastAsia="es-CO"/>
+        </w:rPr>
+      </w:pPr>
+      <w:r>
+        <w:rPr>
+          <w:rFonts w:cs="Times New Roman"/>
+          <w:lang w:val="es" w:eastAsia="es-CO"/>
+        </w:rPr>
+        <w:t>Desarrollar competencias básicas en la gestión del control de versiones y la colaboración en proyectos de desarrollo de software utilizando Git y GitHub.</w:t>
+      </w:r>
+    </w:p>
+    <w:p>
+      <w:pPr>
         <w:numPr>
           <w:ilvl w:val="0"/>
-          <w:numId w:val="1"/>
+          <w:numId w:val="2"/>
+        </w:numPr>
+        <w:tabs>
+          <w:tab w:val="num" w:pos="360"/>
+        </w:tabs>
+        <w:jc w:val="both"/>
+        <w:rPr>
+          <w:rFonts w:cs="Times New Roman"/>
+          <w:b/>
+          <w:bCs/>
+          <w:lang w:eastAsia="es-CO"/>
+        </w:rPr>
+      </w:pPr>
+      <w:r>
+        <w:rPr>
+          <w:rFonts w:cs="Times New Roman"/>
+          <w:b/>
+          <w:bCs/>
+          <w:lang w:eastAsia="es-CO"/>
+        </w:rPr>
+        <w:t>Objetivos Específicos</w:t>
+      </w:r>
+    </w:p>
+    <w:p>
+      <w:pPr>
+        <w:numPr>
+          <w:ilvl w:val="0"/>
+          <w:numId w:val="12"/>
         </w:numPr>
         <w:jc w:val="both"/>
         <w:rPr>
           <w:rFonts w:cs="Times New Roman"/>
-          <w:lang w:val="es" w:eastAsia="es-CO"/>
-        </w:rPr>
-      </w:pPr>
-      <w:r>
-        <w:rPr>
-          <w:rFonts w:cs="Times New Roman"/>
-          <w:lang w:val="es" w:eastAsia="es-CO"/>
-        </w:rPr>
-        <w:t>Comprender y aplicar correctamente declaraciones DDL para crear, modificar y eliminar tablas, índices, restricciones y otros objetos de bases de datos, asegurando un diseño de base de datos eficiente y escalable.</w:t>
-      </w:r>
-    </w:p>
-    <w:p>
-      <w:pPr>
-        <w:pStyle w:val="Prrafodelista"/>
+          <w:lang w:eastAsia="es-CO"/>
+        </w:rPr>
+      </w:pPr>
+      <w:r>
+        <w:rPr>
+          <w:rFonts w:cs="Times New Roman"/>
+          <w:b/>
+          <w:bCs/>
+          <w:lang w:eastAsia="es-CO"/>
+        </w:rPr>
+        <w:t>Familiarizarse con los comandos básicos de Git</w:t>
+      </w:r>
+      <w:r>
+        <w:rPr>
+          <w:rFonts w:cs="Times New Roman"/>
+          <w:lang w:eastAsia="es-CO"/>
+        </w:rPr>
+        <w:t>:</w:t>
+      </w:r>
+    </w:p>
+    <w:p>
+      <w:pPr>
+        <w:numPr>
+          <w:ilvl w:val="1"/>
+          <w:numId w:val="12"/>
+        </w:numPr>
+        <w:jc w:val="both"/>
+        <w:rPr>
+          <w:rFonts w:cs="Times New Roman"/>
+          <w:lang w:eastAsia="es-CO"/>
+        </w:rPr>
+      </w:pPr>
+      <w:r>
+        <w:rPr>
+          <w:rFonts w:cs="Times New Roman"/>
+          <w:lang w:eastAsia="es-CO"/>
+        </w:rPr>
+        <w:t xml:space="preserve">Aprender a inicializar un repositorio local utilizando </w:t>
+      </w:r>
+      <w:proofErr w:type="spellStart"/>
+      <w:r>
+        <w:rPr>
+          <w:rFonts w:cs="Times New Roman"/>
+          <w:b/>
+          <w:bCs/>
+          <w:lang w:eastAsia="es-CO"/>
+        </w:rPr>
+        <w:t>git</w:t>
+      </w:r>
+      <w:proofErr w:type="spellEnd"/>
+      <w:r>
+        <w:rPr>
+          <w:rFonts w:cs="Times New Roman"/>
+          <w:b/>
+          <w:bCs/>
+          <w:lang w:eastAsia="es-CO"/>
+        </w:rPr>
+        <w:t xml:space="preserve"> </w:t>
+      </w:r>
+      <w:proofErr w:type="spellStart"/>
+      <w:r>
+        <w:rPr>
+          <w:rFonts w:cs="Times New Roman"/>
+          <w:b/>
+          <w:bCs/>
+          <w:lang w:eastAsia="es-CO"/>
+        </w:rPr>
+        <w:t>init</w:t>
+      </w:r>
+      <w:proofErr w:type="spellEnd"/>
+      <w:r>
+        <w:rPr>
+          <w:rFonts w:cs="Times New Roman"/>
+          <w:lang w:eastAsia="es-CO"/>
+        </w:rPr>
+        <w:t>.</w:t>
+      </w:r>
+    </w:p>
+    <w:p>
+      <w:pPr>
+        <w:numPr>
+          <w:ilvl w:val="1"/>
+          <w:numId w:val="12"/>
+        </w:numPr>
+        <w:jc w:val="both"/>
+        <w:rPr>
+          <w:rFonts w:cs="Times New Roman"/>
+          <w:lang w:eastAsia="es-CO"/>
+        </w:rPr>
+      </w:pPr>
+      <w:r>
+        <w:rPr>
+          <w:rFonts w:cs="Times New Roman"/>
+          <w:lang w:eastAsia="es-CO"/>
+        </w:rPr>
+        <w:t xml:space="preserve">Comprender cómo añadir archivos a la zona de preparación con </w:t>
+      </w:r>
+      <w:proofErr w:type="spellStart"/>
+      <w:r>
+        <w:rPr>
+          <w:rFonts w:cs="Times New Roman"/>
+          <w:b/>
+          <w:bCs/>
+          <w:lang w:eastAsia="es-CO"/>
+        </w:rPr>
+        <w:t>git</w:t>
+      </w:r>
+      <w:proofErr w:type="spellEnd"/>
+      <w:r>
+        <w:rPr>
+          <w:rFonts w:cs="Times New Roman"/>
+          <w:b/>
+          <w:bCs/>
+          <w:lang w:eastAsia="es-CO"/>
+        </w:rPr>
+        <w:t xml:space="preserve"> </w:t>
+      </w:r>
+      <w:proofErr w:type="spellStart"/>
+      <w:r>
+        <w:rPr>
+          <w:rFonts w:cs="Times New Roman"/>
+          <w:b/>
+          <w:bCs/>
+          <w:lang w:eastAsia="es-CO"/>
+        </w:rPr>
+        <w:t>add</w:t>
+      </w:r>
+      <w:proofErr w:type="spellEnd"/>
+      <w:r>
+        <w:rPr>
+          <w:rFonts w:cs="Times New Roman"/>
+          <w:lang w:eastAsia="es-CO"/>
+        </w:rPr>
+        <w:t>.</w:t>
+      </w:r>
+    </w:p>
+    <w:p>
+      <w:pPr>
+        <w:numPr>
+          <w:ilvl w:val="1"/>
+          <w:numId w:val="12"/>
+        </w:numPr>
+        <w:jc w:val="both"/>
+        <w:rPr>
+          <w:rFonts w:cs="Times New Roman"/>
+          <w:lang w:eastAsia="es-CO"/>
+        </w:rPr>
+      </w:pPr>
+      <w:r>
+        <w:rPr>
+          <w:rFonts w:cs="Times New Roman"/>
+          <w:lang w:eastAsia="es-CO"/>
+        </w:rPr>
+        <w:t xml:space="preserve">Realizar </w:t>
+      </w:r>
+      <w:proofErr w:type="spellStart"/>
+      <w:r>
+        <w:rPr>
+          <w:rFonts w:cs="Times New Roman"/>
+          <w:lang w:eastAsia="es-CO"/>
+        </w:rPr>
+        <w:t>commits</w:t>
+      </w:r>
+      <w:proofErr w:type="spellEnd"/>
+      <w:r>
+        <w:rPr>
+          <w:rFonts w:cs="Times New Roman"/>
+          <w:lang w:eastAsia="es-CO"/>
+        </w:rPr>
+        <w:t xml:space="preserve"> de los cambios con </w:t>
+      </w:r>
+      <w:proofErr w:type="spellStart"/>
+      <w:r>
+        <w:rPr>
+          <w:rFonts w:cs="Times New Roman"/>
+          <w:b/>
+          <w:bCs/>
+          <w:lang w:eastAsia="es-CO"/>
+        </w:rPr>
+        <w:t>git</w:t>
+      </w:r>
+      <w:proofErr w:type="spellEnd"/>
+      <w:r>
+        <w:rPr>
+          <w:rFonts w:cs="Times New Roman"/>
+          <w:b/>
+          <w:bCs/>
+          <w:lang w:eastAsia="es-CO"/>
+        </w:rPr>
+        <w:t xml:space="preserve"> </w:t>
+      </w:r>
+      <w:proofErr w:type="spellStart"/>
+      <w:r>
+        <w:rPr>
+          <w:rFonts w:cs="Times New Roman"/>
+          <w:b/>
+          <w:bCs/>
+          <w:lang w:eastAsia="es-CO"/>
+        </w:rPr>
+        <w:t>commit</w:t>
+      </w:r>
+      <w:proofErr w:type="spellEnd"/>
+      <w:r>
+        <w:rPr>
+          <w:rFonts w:cs="Times New Roman"/>
+          <w:lang w:eastAsia="es-CO"/>
+        </w:rPr>
+        <w:t>.</w:t>
+      </w:r>
+    </w:p>
+    <w:p>
+      <w:pPr>
+        <w:numPr>
+          <w:ilvl w:val="1"/>
+          <w:numId w:val="12"/>
+        </w:numPr>
+        <w:jc w:val="both"/>
+        <w:rPr>
+          <w:rFonts w:cs="Times New Roman"/>
+          <w:lang w:eastAsia="es-CO"/>
+        </w:rPr>
+      </w:pPr>
+      <w:r>
+        <w:rPr>
+          <w:rFonts w:cs="Times New Roman"/>
+          <w:lang w:eastAsia="es-CO"/>
+        </w:rPr>
+        <w:t xml:space="preserve">Consultar el estado del repositorio con </w:t>
+      </w:r>
+      <w:proofErr w:type="spellStart"/>
+      <w:r>
+        <w:rPr>
+          <w:rFonts w:cs="Times New Roman"/>
+          <w:b/>
+          <w:bCs/>
+          <w:lang w:eastAsia="es-CO"/>
+        </w:rPr>
+        <w:t>git</w:t>
+      </w:r>
+      <w:proofErr w:type="spellEnd"/>
+      <w:r>
+        <w:rPr>
+          <w:rFonts w:cs="Times New Roman"/>
+          <w:b/>
+          <w:bCs/>
+          <w:lang w:eastAsia="es-CO"/>
+        </w:rPr>
+        <w:t xml:space="preserve"> </w:t>
+      </w:r>
+      <w:proofErr w:type="gramStart"/>
+      <w:r>
+        <w:rPr>
+          <w:rFonts w:cs="Times New Roman"/>
+          <w:b/>
+          <w:bCs/>
+          <w:lang w:eastAsia="es-CO"/>
+        </w:rPr>
+        <w:t>status</w:t>
+      </w:r>
+      <w:proofErr w:type="gramEnd"/>
+      <w:r>
+        <w:rPr>
+          <w:rFonts w:cs="Times New Roman"/>
+          <w:lang w:eastAsia="es-CO"/>
+        </w:rPr>
+        <w:t>.</w:t>
+      </w:r>
+    </w:p>
+    <w:p>
+      <w:pPr>
+        <w:numPr>
+          <w:ilvl w:val="1"/>
+          <w:numId w:val="12"/>
+        </w:numPr>
+        <w:jc w:val="both"/>
+        <w:rPr>
+          <w:rFonts w:cs="Times New Roman"/>
+          <w:lang w:eastAsia="es-CO"/>
+        </w:rPr>
+      </w:pPr>
+      <w:r>
+        <w:rPr>
+          <w:rFonts w:cs="Times New Roman"/>
+          <w:lang w:eastAsia="es-CO"/>
+        </w:rPr>
+        <w:t xml:space="preserve">Revisar el historial de </w:t>
+      </w:r>
+      <w:proofErr w:type="spellStart"/>
+      <w:r>
+        <w:rPr>
+          <w:rFonts w:cs="Times New Roman"/>
+          <w:lang w:eastAsia="es-CO"/>
+        </w:rPr>
+        <w:t>commits</w:t>
+      </w:r>
+      <w:proofErr w:type="spellEnd"/>
+      <w:r>
+        <w:rPr>
+          <w:rFonts w:cs="Times New Roman"/>
+          <w:lang w:eastAsia="es-CO"/>
+        </w:rPr>
+        <w:t xml:space="preserve"> con </w:t>
+      </w:r>
+      <w:proofErr w:type="spellStart"/>
+      <w:r>
+        <w:rPr>
+          <w:rFonts w:cs="Times New Roman"/>
+          <w:b/>
+          <w:bCs/>
+          <w:lang w:eastAsia="es-CO"/>
+        </w:rPr>
+        <w:t>git</w:t>
+      </w:r>
+      <w:proofErr w:type="spellEnd"/>
+      <w:r>
+        <w:rPr>
+          <w:rFonts w:cs="Times New Roman"/>
+          <w:b/>
+          <w:bCs/>
+          <w:lang w:eastAsia="es-CO"/>
+        </w:rPr>
+        <w:t xml:space="preserve"> log</w:t>
+      </w:r>
+      <w:r>
+        <w:rPr>
+          <w:rFonts w:cs="Times New Roman"/>
+          <w:lang w:eastAsia="es-CO"/>
+        </w:rPr>
+        <w:t>.</w:t>
+      </w:r>
+    </w:p>
+    <w:p>
+      <w:pPr>
         <w:numPr>
           <w:ilvl w:val="0"/>
-          <w:numId w:val="1"/>
+          <w:numId w:val="12"/>
         </w:numPr>
         <w:jc w:val="both"/>
         <w:rPr>
           <w:rFonts w:cs="Times New Roman"/>
-          <w:lang w:val="es" w:eastAsia="es-CO"/>
-        </w:rPr>
-      </w:pPr>
-      <w:r>
-        <w:rPr>
-          <w:rFonts w:cs="Times New Roman"/>
-          <w:lang w:val="es" w:eastAsia="es-CO"/>
-        </w:rPr>
-        <w:t>Utilice eficazmente declaraciones DML para realizar operaciones de inserción, actualización, eliminación y consulta de datos y mantener la integridad y coherencia de los datos en la base de datos.</w:t>
-      </w:r>
-    </w:p>
-    <w:p>
-      <w:pPr>
-        <w:pStyle w:val="Prrafodelista"/>
+          <w:lang w:eastAsia="es-CO"/>
+        </w:rPr>
+      </w:pPr>
+      <w:r>
+        <w:rPr>
+          <w:rFonts w:cs="Times New Roman"/>
+          <w:b/>
+          <w:bCs/>
+          <w:lang w:eastAsia="es-CO"/>
+        </w:rPr>
+        <w:t>Integrar un repositorio local con GitHub</w:t>
+      </w:r>
+      <w:r>
+        <w:rPr>
+          <w:rFonts w:cs="Times New Roman"/>
+          <w:lang w:eastAsia="es-CO"/>
+        </w:rPr>
+        <w:t>:</w:t>
+      </w:r>
+    </w:p>
+    <w:p>
+      <w:pPr>
+        <w:numPr>
+          <w:ilvl w:val="1"/>
+          <w:numId w:val="12"/>
+        </w:numPr>
+        <w:jc w:val="both"/>
+        <w:rPr>
+          <w:rFonts w:cs="Times New Roman"/>
+          <w:lang w:eastAsia="es-CO"/>
+        </w:rPr>
+      </w:pPr>
+      <w:r>
+        <w:rPr>
+          <w:rFonts w:cs="Times New Roman"/>
+          <w:lang w:eastAsia="es-CO"/>
+        </w:rPr>
+        <w:t>Crear un nuevo repositorio en GitHub.</w:t>
+      </w:r>
+    </w:p>
+    <w:p>
+      <w:pPr>
+        <w:numPr>
+          <w:ilvl w:val="1"/>
+          <w:numId w:val="12"/>
+        </w:numPr>
+        <w:jc w:val="both"/>
+        <w:rPr>
+          <w:rFonts w:cs="Times New Roman"/>
+          <w:lang w:eastAsia="es-CO"/>
+        </w:rPr>
+      </w:pPr>
+      <w:r>
+        <w:rPr>
+          <w:rFonts w:cs="Times New Roman"/>
+          <w:lang w:eastAsia="es-CO"/>
+        </w:rPr>
+        <w:t xml:space="preserve">Conectar el repositorio local con el remoto utilizando </w:t>
+      </w:r>
+      <w:proofErr w:type="spellStart"/>
+      <w:r>
+        <w:rPr>
+          <w:rFonts w:cs="Times New Roman"/>
+          <w:b/>
+          <w:bCs/>
+          <w:lang w:eastAsia="es-CO"/>
+        </w:rPr>
+        <w:t>git</w:t>
+      </w:r>
+      <w:proofErr w:type="spellEnd"/>
+      <w:r>
+        <w:rPr>
+          <w:rFonts w:cs="Times New Roman"/>
+          <w:b/>
+          <w:bCs/>
+          <w:lang w:eastAsia="es-CO"/>
+        </w:rPr>
+        <w:t xml:space="preserve"> remote </w:t>
+      </w:r>
+      <w:proofErr w:type="spellStart"/>
+      <w:r>
+        <w:rPr>
+          <w:rFonts w:cs="Times New Roman"/>
+          <w:b/>
+          <w:bCs/>
+          <w:lang w:eastAsia="es-CO"/>
+        </w:rPr>
+        <w:t>add</w:t>
+      </w:r>
+      <w:proofErr w:type="spellEnd"/>
+      <w:r>
+        <w:rPr>
+          <w:rFonts w:cs="Times New Roman"/>
+          <w:b/>
+          <w:bCs/>
+          <w:lang w:eastAsia="es-CO"/>
+        </w:rPr>
+        <w:t xml:space="preserve"> </w:t>
+      </w:r>
+      <w:proofErr w:type="spellStart"/>
+      <w:r>
+        <w:rPr>
+          <w:rFonts w:cs="Times New Roman"/>
+          <w:b/>
+          <w:bCs/>
+          <w:lang w:eastAsia="es-CO"/>
+        </w:rPr>
+        <w:t>origin</w:t>
+      </w:r>
+      <w:proofErr w:type="spellEnd"/>
+      <w:r>
+        <w:rPr>
+          <w:rFonts w:cs="Times New Roman"/>
+          <w:lang w:eastAsia="es-CO"/>
+        </w:rPr>
+        <w:t>.</w:t>
+      </w:r>
+    </w:p>
+    <w:p>
+      <w:pPr>
+        <w:numPr>
+          <w:ilvl w:val="1"/>
+          <w:numId w:val="12"/>
+        </w:numPr>
+        <w:jc w:val="both"/>
+        <w:rPr>
+          <w:rFonts w:cs="Times New Roman"/>
+          <w:lang w:eastAsia="es-CO"/>
+        </w:rPr>
+      </w:pPr>
+      <w:r>
+        <w:rPr>
+          <w:rFonts w:cs="Times New Roman"/>
+          <w:lang w:eastAsia="es-CO"/>
+        </w:rPr>
+        <w:t xml:space="preserve">Subir cambios locales al repositorio remoto en GitHub con </w:t>
+      </w:r>
+      <w:proofErr w:type="spellStart"/>
+      <w:r>
+        <w:rPr>
+          <w:rFonts w:cs="Times New Roman"/>
+          <w:b/>
+          <w:bCs/>
+          <w:lang w:eastAsia="es-CO"/>
+        </w:rPr>
+        <w:t>git</w:t>
+      </w:r>
+      <w:proofErr w:type="spellEnd"/>
+      <w:r>
+        <w:rPr>
+          <w:rFonts w:cs="Times New Roman"/>
+          <w:b/>
+          <w:bCs/>
+          <w:lang w:eastAsia="es-CO"/>
+        </w:rPr>
+        <w:t xml:space="preserve"> </w:t>
+      </w:r>
+      <w:proofErr w:type="spellStart"/>
+      <w:r>
+        <w:rPr>
+          <w:rFonts w:cs="Times New Roman"/>
+          <w:b/>
+          <w:bCs/>
+          <w:lang w:eastAsia="es-CO"/>
+        </w:rPr>
+        <w:t>push</w:t>
+      </w:r>
+      <w:proofErr w:type="spellEnd"/>
+      <w:r>
+        <w:rPr>
+          <w:rFonts w:cs="Times New Roman"/>
+          <w:lang w:eastAsia="es-CO"/>
+        </w:rPr>
+        <w:t>.</w:t>
+      </w:r>
+    </w:p>
+    <w:p>
+      <w:pPr>
         <w:numPr>
           <w:ilvl w:val="0"/>
-          <w:numId w:val="1"/>
+          <w:numId w:val="12"/>
         </w:numPr>
-        <w:rPr>
-          <w:rFonts w:cs="Times New Roman"/>
-          <w:lang w:val="es" w:eastAsia="es-CO"/>
-        </w:rPr>
-      </w:pPr>
-      <w:r>
-        <w:rPr>
-          <w:rFonts w:cs="Times New Roman"/>
-          <w:lang w:val="es" w:eastAsia="es-CO"/>
-        </w:rPr>
-        <w:t>Aplicar las mejores prácticas y técnicas avanzadas en el manejo de sentencias DDL y DML para optimizar el rendimiento de la base de datos, minimizar el riesgo de errores y mejorar la eficacia en la gestión de datos.</w:t>
-      </w:r>
-    </w:p>
-    <w:p>
-      <w:pPr>
-        <w:pStyle w:val="Prrafodelista"/>
+        <w:jc w:val="both"/>
+        <w:rPr>
+          <w:rFonts w:cs="Times New Roman"/>
+          <w:lang w:eastAsia="es-CO"/>
+        </w:rPr>
+      </w:pPr>
+      <w:r>
+        <w:rPr>
+          <w:rFonts w:cs="Times New Roman"/>
+          <w:b/>
+          <w:bCs/>
+          <w:lang w:eastAsia="es-CO"/>
+        </w:rPr>
+        <w:t>Implementar buenas prácticas en el uso de control de versiones</w:t>
+      </w:r>
+      <w:r>
+        <w:rPr>
+          <w:rFonts w:cs="Times New Roman"/>
+          <w:lang w:eastAsia="es-CO"/>
+        </w:rPr>
+        <w:t>:</w:t>
+      </w:r>
+    </w:p>
+    <w:p>
+      <w:pPr>
         <w:numPr>
-          <w:ilvl w:val="0"/>
-          <w:numId w:val="1"/>
+          <w:ilvl w:val="1"/>
+          <w:numId w:val="12"/>
         </w:numPr>
-        <w:rPr>
-          <w:rFonts w:cs="Times New Roman"/>
-          <w:lang w:val="es" w:eastAsia="es-CO"/>
-        </w:rPr>
-      </w:pPr>
-      <w:r>
-        <w:rPr>
-          <w:rFonts w:cs="Times New Roman"/>
-          <w:lang w:val="es" w:eastAsia="es-CO"/>
-        </w:rPr>
-        <w:t>Aplicar los conocimientos adquiridos en situaciones prácticas, como el desarrollo de aplicaciones, la administración de sistemas de gestión de bases de datos y el análisis de datos, para satisfacer las necesidades de los usuarios y las demandas del negocio.</w:t>
+        <w:jc w:val="both"/>
+        <w:rPr>
+          <w:rFonts w:cs="Times New Roman"/>
+          <w:lang w:eastAsia="es-CO"/>
+        </w:rPr>
+      </w:pPr>
+      <w:r>
+        <w:rPr>
+          <w:rFonts w:cs="Times New Roman"/>
+          <w:lang w:eastAsia="es-CO"/>
+        </w:rPr>
+        <w:t xml:space="preserve">Escribir mensajes de </w:t>
+      </w:r>
+      <w:proofErr w:type="spellStart"/>
+      <w:r>
+        <w:rPr>
+          <w:rFonts w:cs="Times New Roman"/>
+          <w:lang w:eastAsia="es-CO"/>
+        </w:rPr>
+        <w:t>commit</w:t>
+      </w:r>
+      <w:proofErr w:type="spellEnd"/>
+      <w:r>
+        <w:rPr>
+          <w:rFonts w:cs="Times New Roman"/>
+          <w:lang w:eastAsia="es-CO"/>
+        </w:rPr>
+        <w:t xml:space="preserve"> claros y descriptivos.</w:t>
+      </w:r>
+    </w:p>
+    <w:p>
+      <w:pPr>
+        <w:numPr>
+          <w:ilvl w:val="1"/>
+          <w:numId w:val="12"/>
+        </w:numPr>
+        <w:jc w:val="both"/>
+        <w:rPr>
+          <w:rFonts w:cs="Times New Roman"/>
+          <w:lang w:eastAsia="es-CO"/>
+        </w:rPr>
+      </w:pPr>
+      <w:r>
+        <w:rPr>
+          <w:rFonts w:cs="Times New Roman"/>
+          <w:lang w:eastAsia="es-CO"/>
+        </w:rPr>
+        <w:t>Utilizar ramas para gestionar el desarrollo de nuevas características y solucionar errores.</w:t>
+      </w:r>
+    </w:p>
+    <w:p>
+      <w:pPr>
+        <w:numPr>
+          <w:ilvl w:val="1"/>
+          <w:numId w:val="12"/>
+        </w:numPr>
+        <w:jc w:val="both"/>
+        <w:rPr>
+          <w:rFonts w:cs="Times New Roman"/>
+          <w:lang w:eastAsia="es-CO"/>
+        </w:rPr>
+      </w:pPr>
+      <w:r>
+        <w:rPr>
+          <w:rFonts w:cs="Times New Roman"/>
+          <w:lang w:eastAsia="es-CO"/>
+        </w:rPr>
+        <w:t xml:space="preserve">Colaborar con otros desarrolladores mediante </w:t>
+      </w:r>
+      <w:proofErr w:type="spellStart"/>
+      <w:r>
+        <w:rPr>
+          <w:rFonts w:cs="Times New Roman"/>
+          <w:lang w:eastAsia="es-CO"/>
+        </w:rPr>
+        <w:t>pull</w:t>
+      </w:r>
+      <w:proofErr w:type="spellEnd"/>
+      <w:r>
+        <w:rPr>
+          <w:rFonts w:cs="Times New Roman"/>
+          <w:lang w:eastAsia="es-CO"/>
+        </w:rPr>
+        <w:t xml:space="preserve"> </w:t>
+      </w:r>
+      <w:proofErr w:type="spellStart"/>
+      <w:r>
+        <w:rPr>
+          <w:rFonts w:cs="Times New Roman"/>
+          <w:lang w:eastAsia="es-CO"/>
+        </w:rPr>
+        <w:t>requests</w:t>
+      </w:r>
+      <w:proofErr w:type="spellEnd"/>
+      <w:r>
+        <w:rPr>
+          <w:rFonts w:cs="Times New Roman"/>
+          <w:lang w:eastAsia="es-CO"/>
+        </w:rPr>
+        <w:t xml:space="preserve"> y revisiones de código en GitHub.</w:t>
       </w:r>
     </w:p>
     <w:p>
@@ -2086,7 +1930,7 @@
         <w:jc w:val="both"/>
         <w:rPr>
           <w:rFonts w:cs="Times New Roman"/>
-          <w:lang w:val="es" w:eastAsia="es-CO"/>
+          <w:lang w:eastAsia="es-CO"/>
         </w:rPr>
       </w:pPr>
     </w:p>
@@ -2120,7 +1964,7 @@
       <w:pPr>
         <w:pStyle w:val="Ttulo1"/>
       </w:pPr>
-      <w:bookmarkStart w:id="4" w:name="_Toc163645193"/>
+      <w:bookmarkStart w:id="4" w:name="_Toc167444896"/>
       <w:r>
         <w:t>Desarrollo</w:t>
       </w:r>
@@ -2134,6 +1978,7 @@
           <w:lang w:val="es" w:eastAsia="es-CO"/>
         </w:rPr>
       </w:pPr>
+      <w:bookmarkStart w:id="5" w:name="_Toc167444897"/>
       <w:r>
         <w:rPr>
           <w:lang w:val="es" w:eastAsia="es-CO"/>
@@ -2168,6 +2013,7 @@
         </w:rPr>
         <w:t>.</w:t>
       </w:r>
+      <w:bookmarkEnd w:id="5"/>
     </w:p>
     <w:p>
       <w:pPr>
@@ -2181,9 +2027,9 @@
         <w:rPr>
           <w:rFonts w:cs="Times New Roman"/>
           <w:noProof/>
-          <w:lang w:val="es" w:eastAsia="es-CO"/>
-        </w:rPr>
-        <w:t>Antes de crear un repositorio en Github, tenemos que ingresar a nuestra cuenta, una vez estando en nuestra cuenta ya procederemos a crear un repositorio y para crear un repositorio existen dos maneras sencillas:</w:t>
+          <w:lang w:eastAsia="es-CO"/>
+        </w:rPr>
+        <w:t>Antes de crear un repositorio en GitHub, debemos iniciar sesión en nuestra cuenta. Una vez que estemos dentro, podemos proceder a crear un repositorio. Hay dos maneras sencillas de hacerlo:</w:t>
       </w:r>
     </w:p>
     <w:p>
@@ -2240,58 +2086,34 @@
     <w:p>
       <w:pPr>
         <w:pStyle w:val="Prrafodelista"/>
-        <w:numPr>
-          <w:ilvl w:val="0"/>
-          <w:numId w:val="6"/>
-        </w:numPr>
-        <w:rPr>
-          <w:rFonts w:cs="Times New Roman"/>
-          <w:lang w:val="es" w:eastAsia="es-CO"/>
-        </w:rPr>
-      </w:pPr>
-      <w:r>
-        <w:rPr>
-          <w:rFonts w:cs="Times New Roman"/>
-          <w:lang w:val="es" w:eastAsia="es-CO"/>
-        </w:rPr>
-        <w:t xml:space="preserve">En la parte superior </w:t>
-      </w:r>
-      <w:r>
-        <w:rPr>
-          <w:rFonts w:cs="Times New Roman"/>
-          <w:lang w:val="es" w:eastAsia="es-CO"/>
-        </w:rPr>
-        <w:t>izquierda</w:t>
-      </w:r>
-      <w:r>
-        <w:rPr>
-          <w:rFonts w:cs="Times New Roman"/>
-          <w:lang w:val="es" w:eastAsia="es-CO"/>
-        </w:rPr>
-        <w:t xml:space="preserve"> encontraremos un botón</w:t>
-      </w:r>
-      <w:r>
-        <w:rPr>
-          <w:rFonts w:cs="Times New Roman"/>
-          <w:lang w:val="es" w:eastAsia="es-CO"/>
-        </w:rPr>
-        <w:t xml:space="preserve"> “</w:t>
-      </w:r>
-      <w:r>
-        <w:rPr>
-          <w:rFonts w:cs="Times New Roman"/>
-          <w:b/>
-          <w:bCs/>
-          <w:lang w:val="es" w:eastAsia="es-CO"/>
-        </w:rPr>
-        <w:t>New</w:t>
-      </w:r>
-      <w:r>
-        <w:rPr>
-          <w:rFonts w:cs="Times New Roman"/>
-          <w:lang w:val="es" w:eastAsia="es-CO"/>
-        </w:rPr>
-        <w:t>” das clic hay y automáticamente te redirige para que crees tu repositorio en remoto.</w:t>
+        <w:ind w:firstLine="0"/>
+        <w:rPr>
+          <w:rFonts w:cs="Times New Roman"/>
+          <w:lang w:val="es" w:eastAsia="es-CO"/>
+        </w:rPr>
+      </w:pPr>
+      <w:r>
+        <w:rPr>
+          <w:rFonts w:cs="Times New Roman"/>
+          <w:lang w:eastAsia="es-CO"/>
+        </w:rPr>
+        <w:t xml:space="preserve">En la parte superior izquierda, haz clic en el botón </w:t>
+      </w:r>
+      <w:r>
+        <w:rPr>
+          <w:rFonts w:cs="Times New Roman"/>
+          <w:b/>
+          <w:bCs/>
+          <w:lang w:eastAsia="es-CO"/>
+        </w:rPr>
+        <w:t>'New'</w:t>
+      </w:r>
+      <w:r>
+        <w:rPr>
+          <w:rFonts w:cs="Times New Roman"/>
+          <w:lang w:eastAsia="es-CO"/>
+        </w:rPr>
+        <w:t>. Esto te redirigirá automáticamente a la página donde podrás crear tu repositorio remoto.</w:t>
       </w:r>
     </w:p>
     <w:p>
@@ -2667,10 +2489,10 @@
       <w:r>
         <w:rPr>
           <w:rFonts w:cs="Times New Roman"/>
-          <w:lang w:val="es" w:eastAsia="es-CO"/>
+          <w:lang w:eastAsia="es-CO"/>
         </w:rPr>
         <w:lastRenderedPageBreak/>
-        <w:t>Llenamos los campos que se nos solicita para poder crear el repositorio,</w:t>
+        <w:t>Completa los campos requeridos para crear el repositorio.</w:t>
       </w:r>
     </w:p>
     <w:p>
@@ -3033,6 +2855,112 @@
       </w:pPr>
       <w:r>
         <w:rPr>
+          <w:noProof/>
+          <w:lang w:val="es" w:eastAsia="es-CO"/>
+        </w:rPr>
+        <mc:AlternateContent>
+          <mc:Choice Requires="wps">
+            <w:drawing>
+              <wp:anchor distT="0" distB="0" distL="114300" distR="114300" simplePos="0" relativeHeight="251710464" behindDoc="0" locked="0" layoutInCell="1" allowOverlap="1" wp14:anchorId="08131741" wp14:editId="58B71F55">
+                <wp:simplePos x="0" y="0"/>
+                <wp:positionH relativeFrom="column">
+                  <wp:posOffset>4120243</wp:posOffset>
+                </wp:positionH>
+                <wp:positionV relativeFrom="paragraph">
+                  <wp:posOffset>1947918</wp:posOffset>
+                </wp:positionV>
+                <wp:extent cx="588901" cy="161925"/>
+                <wp:effectExtent l="0" t="0" r="20955" b="28575"/>
+                <wp:wrapNone/>
+                <wp:docPr id="892426778" name="Rectángulo 1"/>
+                <wp:cNvGraphicFramePr/>
+                <a:graphic xmlns:a="http://schemas.openxmlformats.org/drawingml/2006/main">
+                  <a:graphicData uri="http://schemas.microsoft.com/office/word/2010/wordprocessingShape">
+                    <wps:wsp>
+                      <wps:cNvSpPr/>
+                      <wps:spPr>
+                        <a:xfrm>
+                          <a:off x="0" y="0"/>
+                          <a:ext cx="588901" cy="161925"/>
+                        </a:xfrm>
+                        <a:prstGeom prst="rect">
+                          <a:avLst/>
+                        </a:prstGeom>
+                        <a:noFill/>
+                        <a:ln w="19050">
+                          <a:solidFill>
+                            <a:srgbClr val="FF0000"/>
+                          </a:solidFill>
+                        </a:ln>
+                      </wps:spPr>
+                      <wps:style>
+                        <a:lnRef idx="2">
+                          <a:schemeClr val="accent1">
+                            <a:shade val="15000"/>
+                          </a:schemeClr>
+                        </a:lnRef>
+                        <a:fillRef idx="1">
+                          <a:schemeClr val="accent1"/>
+                        </a:fillRef>
+                        <a:effectRef idx="0">
+                          <a:schemeClr val="accent1"/>
+                        </a:effectRef>
+                        <a:fontRef idx="minor">
+                          <a:schemeClr val="lt1"/>
+                        </a:fontRef>
+                      </wps:style>
+                      <wps:txbx>
+                        <w:txbxContent>
+                          <w:p>
+                            <w:pPr>
+                              <w:jc w:val="center"/>
+                            </w:pPr>
+                            <w:r>
+                              <w:t>00000000000000000</w:t>
+                            </w:r>
+                          </w:p>
+                        </w:txbxContent>
+                      </wps:txbx>
+                      <wps:bodyPr rot="0" spcFirstLastPara="0" vertOverflow="overflow" horzOverflow="overflow" vert="horz" wrap="square" lIns="91440" tIns="45720" rIns="91440" bIns="45720" numCol="1" spcCol="0" rtlCol="0" fromWordArt="0" anchor="ctr" anchorCtr="0" forceAA="0" compatLnSpc="1">
+                        <a:prstTxWarp prst="textNoShape">
+                          <a:avLst/>
+                        </a:prstTxWarp>
+                        <a:noAutofit/>
+                      </wps:bodyPr>
+                    </wps:wsp>
+                  </a:graphicData>
+                </a:graphic>
+                <wp14:sizeRelH relativeFrom="margin">
+                  <wp14:pctWidth>0</wp14:pctWidth>
+                </wp14:sizeRelH>
+                <wp14:sizeRelV relativeFrom="margin">
+                  <wp14:pctHeight>0</wp14:pctHeight>
+                </wp14:sizeRelV>
+              </wp:anchor>
+            </w:drawing>
+          </mc:Choice>
+          <mc:Fallback>
+            <w:pict>
+              <v:rect w14:anchorId="08131741" id="_x0000_s1027" style="position:absolute;left:0;text-align:left;margin-left:324.45pt;margin-top:153.4pt;width:46.35pt;height:12.75pt;z-index:251710464;visibility:visible;mso-wrap-style:square;mso-width-percent:0;mso-height-percent:0;mso-wrap-distance-left:9pt;mso-wrap-distance-top:0;mso-wrap-distance-right:9pt;mso-wrap-distance-bottom:0;mso-position-horizontal:absolute;mso-position-horizontal-relative:text;mso-position-vertical:absolute;mso-position-vertical-relative:text;mso-width-percent:0;mso-height-percent:0;mso-width-relative:margin;mso-height-relative:margin;v-text-anchor:middle" o:gfxdata="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" filled="f" strokecolor="red" strokeweight="1.5pt">
+                <v:textbox>
+                  <w:txbxContent>
+                    <w:p>
+                      <w:pPr>
+                        <w:jc w:val="center"/>
+                      </w:pPr>
+                      <w:r>
+                        <w:t>00000000000000000</w:t>
+                      </w:r>
+                    </w:p>
+                  </w:txbxContent>
+                </v:textbox>
+              </v:rect>
+            </w:pict>
+          </mc:Fallback>
+        </mc:AlternateContent>
+      </w:r>
+      <w:r>
+        <w:rPr>
           <w:rFonts w:cs="Times New Roman"/>
           <w:noProof/>
           <w:lang w:val="es" w:eastAsia="es-CO"/>
@@ -3086,7 +3014,7 @@
           <w:rFonts w:cs="Times New Roman"/>
           <w:lang w:val="es" w:eastAsia="es-CO"/>
         </w:rPr>
-        <w:t>Una vez se crea el repositorio se vera de la siguiente forma:</w:t>
+        <w:t>Una vez creado el repositorio, se verá  de la siguiente forma:</w:t>
       </w:r>
     </w:p>
     <w:p>
@@ -3147,8 +3075,8 @@
           <w:lang w:val="es" w:eastAsia="es-CO"/>
         </w:rPr>
       </w:pPr>
-      <w:bookmarkStart w:id="5" w:name="_Toc159625628"/>
-      <w:bookmarkStart w:id="6" w:name="_Toc163645205"/>
+      <w:bookmarkStart w:id="6" w:name="_Toc167444898"/>
+      <w:bookmarkStart w:id="7" w:name="_Toc159625628"/>
       <w:r>
         <w:rPr>
           <w:lang w:val="es" w:eastAsia="es-CO"/>
@@ -3179,33 +3107,34 @@
         <w:rPr>
           <w:lang w:val="es" w:eastAsia="es-CO"/>
         </w:rPr>
-        <w:t xml:space="preserve">. </w:t>
-      </w:r>
-    </w:p>
-    <w:p>
-      <w:pPr>
-        <w:rPr>
-          <w:lang w:val="es" w:eastAsia="es-CO"/>
-        </w:rPr>
-      </w:pPr>
-      <w:r>
-        <w:rPr>
-          <w:lang w:val="es" w:eastAsia="es-CO"/>
-        </w:rPr>
-        <w:t>En este punto básicamente lo que hice por temas de a</w:t>
-      </w:r>
-      <w:r>
-        <w:rPr>
-          <w:lang w:val="es" w:eastAsia="es-CO"/>
-        </w:rPr>
-        <w:t xml:space="preserve">gilizar el proceso, utilice el comando </w:t>
+        <w:t>.</w:t>
+      </w:r>
+      <w:bookmarkEnd w:id="6"/>
+      <w:r>
+        <w:rPr>
+          <w:lang w:val="es" w:eastAsia="es-CO"/>
+        </w:rPr>
+        <w:t xml:space="preserve"> </w:t>
+      </w:r>
+    </w:p>
+    <w:p>
+      <w:pPr>
+        <w:rPr>
+          <w:lang w:val="es" w:eastAsia="es-CO"/>
+        </w:rPr>
+      </w:pPr>
+      <w:r>
+        <w:rPr>
+          <w:lang w:eastAsia="es-CO"/>
+        </w:rPr>
+        <w:t xml:space="preserve">En este punto, para agilizar el proceso, utilicé el comando </w:t>
       </w:r>
       <w:proofErr w:type="spellStart"/>
       <w:r>
         <w:rPr>
           <w:b/>
           <w:bCs/>
-          <w:lang w:val="es" w:eastAsia="es-CO"/>
+          <w:lang w:eastAsia="es-CO"/>
         </w:rPr>
         <w:t>git</w:t>
       </w:r>
@@ -3214,96 +3143,39 @@
         <w:rPr>
           <w:b/>
           <w:bCs/>
-          <w:lang w:val="es" w:eastAsia="es-CO"/>
-        </w:rPr>
-        <w:t xml:space="preserve"> clone</w:t>
-      </w:r>
-      <w:r>
-        <w:rPr>
-          <w:lang w:val="es" w:eastAsia="es-CO"/>
-        </w:rPr>
-        <w:t xml:space="preserve"> y le pase la </w:t>
+          <w:lang w:eastAsia="es-CO"/>
+        </w:rPr>
+        <w:t xml:space="preserve"> </w:t>
+      </w:r>
+      <w:proofErr w:type="gramStart"/>
+      <w:r>
+        <w:rPr>
+          <w:b/>
+          <w:bCs/>
+          <w:lang w:eastAsia="es-CO"/>
+        </w:rPr>
+        <w:t>clone</w:t>
+      </w:r>
+      <w:proofErr w:type="gramEnd"/>
+      <w:r>
+        <w:rPr>
+          <w:lang w:eastAsia="es-CO"/>
+        </w:rPr>
+        <w:t xml:space="preserve"> y le pasé la URL del repositorio remoto. Es importante destacar que, antes de clonarlo, navegué hasta la carpeta donde quería alojarlo mediante comandos en Git </w:t>
       </w:r>
       <w:proofErr w:type="spellStart"/>
       <w:r>
         <w:rPr>
-          <w:lang w:val="es" w:eastAsia="es-CO"/>
-        </w:rPr>
-        <w:t>url</w:t>
+          <w:lang w:eastAsia="es-CO"/>
+        </w:rPr>
+        <w:t>Bash</w:t>
       </w:r>
       <w:proofErr w:type="spellEnd"/>
       <w:r>
         <w:rPr>
-          <w:lang w:val="es" w:eastAsia="es-CO"/>
-        </w:rPr>
-        <w:t xml:space="preserve"> del repositorio el remoto.</w:t>
-      </w:r>
-    </w:p>
-    <w:p>
-      <w:pPr>
-        <w:rPr>
-          <w:lang w:val="es" w:eastAsia="es-CO"/>
-        </w:rPr>
-      </w:pPr>
-      <w:r>
-        <w:rPr>
-          <w:lang w:val="es" w:eastAsia="es-CO"/>
-        </w:rPr>
-        <w:t>Cabe mencionar que antes de clonarlo</w:t>
-      </w:r>
-      <w:r>
-        <w:rPr>
-          <w:lang w:val="es" w:eastAsia="es-CO"/>
-        </w:rPr>
-        <w:t xml:space="preserve"> me </w:t>
-      </w:r>
-      <w:proofErr w:type="spellStart"/>
-      <w:r>
-        <w:rPr>
-          <w:lang w:val="es" w:eastAsia="es-CO"/>
-        </w:rPr>
-        <w:t>dirigo</w:t>
-      </w:r>
-      <w:proofErr w:type="spellEnd"/>
-      <w:r>
-        <w:rPr>
-          <w:lang w:val="es" w:eastAsia="es-CO"/>
-        </w:rPr>
-        <w:t xml:space="preserve"> a la carpeta en donde lo voy a alojar por medio de comando en </w:t>
-      </w:r>
-      <w:proofErr w:type="spellStart"/>
-      <w:r>
-        <w:rPr>
-          <w:b/>
-          <w:bCs/>
-          <w:lang w:val="es" w:eastAsia="es-CO"/>
-        </w:rPr>
-        <w:t>git</w:t>
-      </w:r>
-      <w:proofErr w:type="spellEnd"/>
-      <w:r>
-        <w:rPr>
-          <w:b/>
-          <w:bCs/>
-          <w:lang w:val="es" w:eastAsia="es-CO"/>
-        </w:rPr>
-        <w:t xml:space="preserve"> </w:t>
-      </w:r>
-      <w:proofErr w:type="spellStart"/>
-      <w:r>
-        <w:rPr>
-          <w:b/>
-          <w:bCs/>
-          <w:lang w:val="es" w:eastAsia="es-CO"/>
-        </w:rPr>
-        <w:t>bash</w:t>
-      </w:r>
-      <w:proofErr w:type="spellEnd"/>
-      <w:r>
-        <w:rPr>
-          <w:lang w:val="es" w:eastAsia="es-CO"/>
-        </w:rPr>
-        <w:t xml:space="preserve">. En mi caso lo guarde en la siguiente ruta de mi ordenador: </w:t>
+          <w:lang w:eastAsia="es-CO"/>
+        </w:rPr>
+        <w:t>. En mi caso, lo guardé en la siguiente ruta de mi ordenador</w:t>
       </w:r>
     </w:p>
     <w:p>
@@ -3444,72 +3316,6 @@
       </w:pPr>
       <w:r>
         <w:rPr>
-          <w:lang w:val="es" w:eastAsia="es-CO"/>
-        </w:rPr>
-        <w:t xml:space="preserve">Nos dirigimos al </w:t>
-      </w:r>
-      <w:proofErr w:type="spellStart"/>
-      <w:r>
-        <w:rPr>
-          <w:lang w:val="es" w:eastAsia="es-CO"/>
-        </w:rPr>
-        <w:t>boton</w:t>
-      </w:r>
-      <w:proofErr w:type="spellEnd"/>
-      <w:r>
-        <w:rPr>
-          <w:lang w:val="es" w:eastAsia="es-CO"/>
-        </w:rPr>
-        <w:t xml:space="preserve">  de </w:t>
-      </w:r>
-      <w:proofErr w:type="spellStart"/>
-      <w:r>
-        <w:rPr>
-          <w:b/>
-          <w:bCs/>
-          <w:lang w:val="es" w:eastAsia="es-CO"/>
-        </w:rPr>
-        <w:t>Code</w:t>
-      </w:r>
-      <w:proofErr w:type="spellEnd"/>
-      <w:r>
-        <w:rPr>
-          <w:b/>
-          <w:bCs/>
-          <w:lang w:val="es" w:eastAsia="es-CO"/>
-        </w:rPr>
-        <w:t>,</w:t>
-      </w:r>
-      <w:r>
-        <w:rPr>
-          <w:lang w:val="es" w:eastAsia="es-CO"/>
-        </w:rPr>
-        <w:t xml:space="preserve"> buscamos el apartado de HTTPS y copiamos el </w:t>
-      </w:r>
-      <w:proofErr w:type="gramStart"/>
-      <w:r>
-        <w:rPr>
-          <w:lang w:val="es" w:eastAsia="es-CO"/>
-        </w:rPr>
-        <w:t>link</w:t>
-      </w:r>
-      <w:proofErr w:type="gramEnd"/>
-      <w:r>
-        <w:rPr>
-          <w:lang w:val="es" w:eastAsia="es-CO"/>
-        </w:rPr>
-        <w:t xml:space="preserve"> que es la ruta del repositorio.</w:t>
-      </w:r>
-    </w:p>
-    <w:p>
-      <w:pPr>
-        <w:ind w:firstLine="0"/>
-        <w:rPr>
-          <w:lang w:val="es" w:eastAsia="es-CO"/>
-        </w:rPr>
-      </w:pPr>
-      <w:r>
-        <w:rPr>
           <w:noProof/>
           <w:lang w:val="es" w:eastAsia="es-CO"/>
         </w:rPr>
@@ -3517,15 +3323,15 @@
         <mc:AlternateContent>
           <mc:Choice Requires="wps">
             <w:drawing>
-              <wp:anchor distT="0" distB="0" distL="114300" distR="114300" simplePos="0" relativeHeight="251675648" behindDoc="0" locked="0" layoutInCell="1" allowOverlap="1" wp14:anchorId="0C50F076" wp14:editId="7830AA8D">
+              <wp:anchor distT="0" distB="0" distL="114300" distR="114300" simplePos="0" relativeHeight="251675648" behindDoc="0" locked="0" layoutInCell="1" allowOverlap="1" wp14:anchorId="0C50F076" wp14:editId="11D9D1D0">
                 <wp:simplePos x="0" y="0"/>
                 <wp:positionH relativeFrom="column">
-                  <wp:posOffset>3533241</wp:posOffset>
+                  <wp:posOffset>3533140</wp:posOffset>
                 </wp:positionH>
                 <wp:positionV relativeFrom="paragraph">
-                  <wp:posOffset>953830</wp:posOffset>
+                  <wp:posOffset>1653236</wp:posOffset>
                 </wp:positionV>
-                <wp:extent cx="429854" cy="134620"/>
+                <wp:extent cx="429260" cy="134620"/>
                 <wp:effectExtent l="0" t="0" r="27940" b="17780"/>
                 <wp:wrapNone/>
                 <wp:docPr id="308299835" name="Rectángulo 1"/>
@@ -3537,7 +3343,7 @@
                       <wps:spPr>
                         <a:xfrm>
                           <a:off x="0" y="0"/>
-                          <a:ext cx="429854" cy="134620"/>
+                          <a:ext cx="429260" cy="134620"/>
                         </a:xfrm>
                         <a:prstGeom prst="rect">
                           <a:avLst/>
@@ -3585,7 +3391,7 @@
           </mc:Choice>
           <mc:Fallback>
             <w:pict>
-              <v:rect w14:anchorId="76818DB3" id="Rectángulo 1" o:spid="_x0000_s1026" style="position:absolute;margin-left:278.2pt;margin-top:75.1pt;width:33.85pt;height:10.6pt;z-index:251675648;visibility:visible;mso-wrap-style:square;mso-width-percent:0;mso-height-percent:0;mso-wrap-distance-left:9pt;mso-wrap-distance-top:0;mso-wrap-distance-right:9pt;mso-wrap-distance-bottom:0;mso-position-horizontal:absolute;mso-position-horizontal-relative:text;mso-position-vertical:absolute;mso-position-vertical-relative:text;mso-width-percent:0;mso-height-percent:0;mso-width-relative:margin;mso-height-relative:margin;v-text-anchor:middle" o:gfxdata="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" filled="f" strokecolor="red" strokeweight="1.5pt"/>
+              <v:rect w14:anchorId="5836B006" id="Rectángulo 1" o:spid="_x0000_s1026" style="position:absolute;margin-left:278.2pt;margin-top:130.2pt;width:33.8pt;height:10.6pt;z-index:251675648;visibility:visible;mso-wrap-style:square;mso-width-percent:0;mso-height-percent:0;mso-wrap-distance-left:9pt;mso-wrap-distance-top:0;mso-wrap-distance-right:9pt;mso-wrap-distance-bottom:0;mso-position-horizontal:absolute;mso-position-horizontal-relative:text;mso-position-vertical:absolute;mso-position-vertical-relative:text;mso-width-percent:0;mso-height-percent:0;mso-width-relative:margin;mso-height-relative:margin;v-text-anchor:middle" o:gfxdata="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" filled="f" strokecolor="red" strokeweight="1.5pt"/>
             </w:pict>
           </mc:Fallback>
         </mc:AlternateContent>
@@ -3598,18 +3404,18 @@
         <mc:AlternateContent>
           <mc:Choice Requires="wps">
             <w:drawing>
-              <wp:anchor distT="0" distB="0" distL="114300" distR="114300" simplePos="0" relativeHeight="251679744" behindDoc="0" locked="0" layoutInCell="1" allowOverlap="1" wp14:anchorId="19C775E8" wp14:editId="56BED52A">
+              <wp:anchor distT="0" distB="0" distL="114300" distR="114300" simplePos="0" relativeHeight="251677696" behindDoc="0" locked="0" layoutInCell="1" allowOverlap="1" wp14:anchorId="7EDD5A59" wp14:editId="388A0C39">
                 <wp:simplePos x="0" y="0"/>
                 <wp:positionH relativeFrom="column">
-                  <wp:posOffset>2365116</wp:posOffset>
+                  <wp:posOffset>2369185</wp:posOffset>
                 </wp:positionH>
                 <wp:positionV relativeFrom="paragraph">
-                  <wp:posOffset>1696061</wp:posOffset>
+                  <wp:posOffset>2184731</wp:posOffset>
                 </wp:positionV>
-                <wp:extent cx="1547113" cy="125676"/>
-                <wp:effectExtent l="0" t="0" r="15240" b="27305"/>
+                <wp:extent cx="247015" cy="125095"/>
+                <wp:effectExtent l="0" t="0" r="19685" b="27305"/>
                 <wp:wrapNone/>
-                <wp:docPr id="1957341792" name="Rectángulo 1"/>
+                <wp:docPr id="404844490" name="Rectángulo 1"/>
                 <wp:cNvGraphicFramePr/>
                 <a:graphic xmlns:a="http://schemas.openxmlformats.org/drawingml/2006/main">
                   <a:graphicData uri="http://schemas.microsoft.com/office/word/2010/wordprocessingShape">
@@ -3618,7 +3424,7 @@
                       <wps:spPr>
                         <a:xfrm>
                           <a:off x="0" y="0"/>
-                          <a:ext cx="1547113" cy="125676"/>
+                          <a:ext cx="247015" cy="125095"/>
                         </a:xfrm>
                         <a:prstGeom prst="rect">
                           <a:avLst/>
@@ -3666,7 +3472,7 @@
           </mc:Choice>
           <mc:Fallback>
             <w:pict>
-              <v:rect w14:anchorId="12AB4786" id="Rectángulo 1" o:spid="_x0000_s1026" style="position:absolute;margin-left:186.25pt;margin-top:133.55pt;width:121.8pt;height:9.9pt;z-index:251679744;visibility:visible;mso-wrap-style:square;mso-width-percent:0;mso-height-percent:0;mso-wrap-distance-left:9pt;mso-wrap-distance-top:0;mso-wrap-distance-right:9pt;mso-wrap-distance-bottom:0;mso-position-horizontal:absolute;mso-position-horizontal-relative:text;mso-position-vertical:absolute;mso-position-vertical-relative:text;mso-width-percent:0;mso-height-percent:0;mso-width-relative:margin;mso-height-relative:margin;v-text-anchor:middle" o:gfxdata="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" filled="f" strokecolor="red" strokeweight="1.5pt"/>
+              <v:rect w14:anchorId="3E23762B" id="Rectángulo 1" o:spid="_x0000_s1026" style="position:absolute;margin-left:186.55pt;margin-top:172.05pt;width:19.45pt;height:9.85pt;z-index:251677696;visibility:visible;mso-wrap-style:square;mso-width-percent:0;mso-height-percent:0;mso-wrap-distance-left:9pt;mso-wrap-distance-top:0;mso-wrap-distance-right:9pt;mso-wrap-distance-bottom:0;mso-position-horizontal:absolute;mso-position-horizontal-relative:text;mso-position-vertical:absolute;mso-position-vertical-relative:text;mso-width-percent:0;mso-height-percent:0;mso-width-relative:margin;mso-height-relative:margin;v-text-anchor:middle" o:gfxdata="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" filled="f" strokecolor="red" strokeweight="1.5pt"/>
             </w:pict>
           </mc:Fallback>
         </mc:AlternateContent>
@@ -3679,18 +3485,18 @@
         <mc:AlternateContent>
           <mc:Choice Requires="wps">
             <w:drawing>
-              <wp:anchor distT="0" distB="0" distL="114300" distR="114300" simplePos="0" relativeHeight="251677696" behindDoc="0" locked="0" layoutInCell="1" allowOverlap="1" wp14:anchorId="7EDD5A59" wp14:editId="6D9FFD53">
+              <wp:anchor distT="0" distB="0" distL="114300" distR="114300" simplePos="0" relativeHeight="251679744" behindDoc="0" locked="0" layoutInCell="1" allowOverlap="1" wp14:anchorId="19C775E8" wp14:editId="445B3EAD">
                 <wp:simplePos x="0" y="0"/>
                 <wp:positionH relativeFrom="column">
-                  <wp:posOffset>2369450</wp:posOffset>
+                  <wp:posOffset>2364740</wp:posOffset>
                 </wp:positionH>
                 <wp:positionV relativeFrom="paragraph">
-                  <wp:posOffset>1492379</wp:posOffset>
+                  <wp:posOffset>2383459</wp:posOffset>
                 </wp:positionV>
-                <wp:extent cx="247018" cy="125676"/>
-                <wp:effectExtent l="0" t="0" r="19685" b="27305"/>
+                <wp:extent cx="1546860" cy="125095"/>
+                <wp:effectExtent l="0" t="0" r="15240" b="27305"/>
                 <wp:wrapNone/>
-                <wp:docPr id="404844490" name="Rectángulo 1"/>
+                <wp:docPr id="1957341792" name="Rectángulo 1"/>
                 <wp:cNvGraphicFramePr/>
                 <a:graphic xmlns:a="http://schemas.openxmlformats.org/drawingml/2006/main">
                   <a:graphicData uri="http://schemas.microsoft.com/office/word/2010/wordprocessingShape">
@@ -3699,7 +3505,7 @@
                       <wps:spPr>
                         <a:xfrm>
                           <a:off x="0" y="0"/>
-                          <a:ext cx="247018" cy="125676"/>
+                          <a:ext cx="1546860" cy="125095"/>
                         </a:xfrm>
                         <a:prstGeom prst="rect">
                           <a:avLst/>
@@ -3747,10 +3553,30 @@
           </mc:Choice>
           <mc:Fallback>
             <w:pict>
-              <v:rect w14:anchorId="4C6E87C7" id="Rectángulo 1" o:spid="_x0000_s1026" style="position:absolute;margin-left:186.55pt;margin-top:117.5pt;width:19.45pt;height:9.9pt;z-index:251677696;visibility:visible;mso-wrap-style:square;mso-width-percent:0;mso-height-percent:0;mso-wrap-distance-left:9pt;mso-wrap-distance-top:0;mso-wrap-distance-right:9pt;mso-wrap-distance-bottom:0;mso-position-horizontal:absolute;mso-position-horizontal-relative:text;mso-position-vertical:absolute;mso-position-vertical-relative:text;mso-width-percent:0;mso-height-percent:0;mso-width-relative:margin;mso-height-relative:margin;v-text-anchor:middle" o:gfxdata="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" filled="f" strokecolor="red" strokeweight="1.5pt"/>
+              <v:rect w14:anchorId="14CE2512" id="Rectángulo 1" o:spid="_x0000_s1026" style="position:absolute;margin-left:186.2pt;margin-top:187.65pt;width:121.8pt;height:9.85pt;z-index:251679744;visibility:visible;mso-wrap-style:square;mso-width-percent:0;mso-height-percent:0;mso-wrap-distance-left:9pt;mso-wrap-distance-top:0;mso-wrap-distance-right:9pt;mso-wrap-distance-bottom:0;mso-position-horizontal:absolute;mso-position-horizontal-relative:text;mso-position-vertical:absolute;mso-position-vertical-relative:text;mso-width-percent:0;mso-height-percent:0;mso-width-relative:margin;mso-height-relative:margin;v-text-anchor:middle" o:gfxdata="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" filled="f" strokecolor="red" strokeweight="1.5pt"/>
             </w:pict>
           </mc:Fallback>
         </mc:AlternateContent>
+      </w:r>
+      <w:r>
+        <w:rPr>
+          <w:lang w:eastAsia="es-CO"/>
+        </w:rPr>
+        <w:t>Dirígete al botón '</w:t>
+      </w:r>
+      <w:proofErr w:type="spellStart"/>
+      <w:r>
+        <w:rPr>
+          <w:lang w:eastAsia="es-CO"/>
+        </w:rPr>
+        <w:t>Code</w:t>
+      </w:r>
+      <w:proofErr w:type="spellEnd"/>
+      <w:r>
+        <w:rPr>
+          <w:lang w:eastAsia="es-CO"/>
+        </w:rPr>
+        <w:t>', busca la sección de HTTPS y copia el enlace, que es la URL del repositorio.</w:t>
       </w:r>
       <w:r>
         <w:rPr>
@@ -3803,44 +3629,10 @@
       </w:pPr>
       <w:r>
         <w:rPr>
-          <w:lang w:val="es" w:eastAsia="es-CO"/>
-        </w:rPr>
-        <w:t>Clonando mi repositorio remoto:</w:t>
-      </w:r>
-    </w:p>
-    <w:p>
-      <w:pPr>
-        <w:ind w:firstLine="0"/>
-        <w:rPr>
-          <w:lang w:val="es" w:eastAsia="es-CO"/>
-        </w:rPr>
-      </w:pPr>
-      <w:r>
-        <w:rPr>
-          <w:lang w:val="es" w:eastAsia="es-CO"/>
-        </w:rPr>
-        <w:t xml:space="preserve">Mientras clonaba mi repositorio me </w:t>
-      </w:r>
-      <w:r>
-        <w:rPr>
-          <w:lang w:val="es" w:eastAsia="es-CO"/>
-        </w:rPr>
-        <w:t>apareció</w:t>
-      </w:r>
-      <w:r>
-        <w:rPr>
-          <w:lang w:val="es" w:eastAsia="es-CO"/>
-        </w:rPr>
-        <w:t xml:space="preserve"> el siguiente error:</w:t>
-      </w:r>
-    </w:p>
-    <w:p>
-      <w:pPr>
-        <w:ind w:firstLine="0"/>
-        <w:rPr>
-          <w:lang w:val="es" w:eastAsia="es-CO"/>
-        </w:rPr>
-      </w:pPr>
+          <w:lang w:eastAsia="es-CO"/>
+        </w:rPr>
+        <w:t>Al clonar mi repositorio remoto, me encontré con el siguiente error:</w:t>
+      </w:r>
       <w:r>
         <w:rPr>
           <w:noProof/>
@@ -3892,79 +3684,21 @@
       </w:pPr>
       <w:r>
         <w:rPr>
-          <w:lang w:val="es" w:eastAsia="es-CO"/>
-        </w:rPr>
-        <w:t xml:space="preserve">Esto se da debido a que cuando le </w:t>
-      </w:r>
-      <w:r>
-        <w:rPr>
-          <w:lang w:val="es" w:eastAsia="es-CO"/>
-        </w:rPr>
-        <w:t>coloqué</w:t>
-      </w:r>
-      <w:r>
-        <w:rPr>
-          <w:lang w:val="es" w:eastAsia="es-CO"/>
-        </w:rPr>
-        <w:t xml:space="preserve"> el nombre al repositorio le puse </w:t>
-      </w:r>
-      <w:r>
-        <w:rPr>
-          <w:b/>
-          <w:bCs/>
-          <w:lang w:val="es" w:eastAsia="es-CO"/>
-        </w:rPr>
-        <w:t>Programa-</w:t>
-      </w:r>
-      <w:proofErr w:type="spellStart"/>
-      <w:r>
-        <w:rPr>
-          <w:b/>
-          <w:bCs/>
-          <w:lang w:val="es" w:eastAsia="es-CO"/>
-        </w:rPr>
-        <w:t>git</w:t>
-      </w:r>
-      <w:proofErr w:type="spellEnd"/>
-      <w:r>
-        <w:rPr>
-          <w:b/>
-          <w:bCs/>
-          <w:lang w:val="es" w:eastAsia="es-CO"/>
-        </w:rPr>
-        <w:t>.</w:t>
-      </w:r>
-      <w:r>
-        <w:rPr>
-          <w:lang w:val="es" w:eastAsia="es-CO"/>
-        </w:rPr>
-        <w:t xml:space="preserve"> el punto no tenia que ponerlo, por tanto, me dirigí al siguiente apartado para renombrar mi proyecto:</w:t>
-      </w:r>
-    </w:p>
-    <w:p>
-      <w:pPr>
-        <w:ind w:firstLine="0"/>
-        <w:rPr>
-          <w:lang w:val="es" w:eastAsia="es-CO"/>
-        </w:rPr>
-      </w:pPr>
-      <w:r>
-        <w:rPr>
           <w:noProof/>
           <w:lang w:val="es" w:eastAsia="es-CO"/>
         </w:rPr>
         <mc:AlternateContent>
           <mc:Choice Requires="wps">
             <w:drawing>
-              <wp:anchor distT="0" distB="0" distL="114300" distR="114300" simplePos="0" relativeHeight="251681792" behindDoc="0" locked="0" layoutInCell="1" allowOverlap="1" wp14:anchorId="2A63FE1B" wp14:editId="7CEE7C5E">
+              <wp:anchor distT="0" distB="0" distL="114300" distR="114300" simplePos="0" relativeHeight="251681792" behindDoc="0" locked="0" layoutInCell="1" allowOverlap="1" wp14:anchorId="2A63FE1B" wp14:editId="7B3F7558">
                 <wp:simplePos x="0" y="0"/>
                 <wp:positionH relativeFrom="column">
-                  <wp:posOffset>1567649</wp:posOffset>
+                  <wp:posOffset>1567180</wp:posOffset>
                 </wp:positionH>
                 <wp:positionV relativeFrom="paragraph">
-                  <wp:posOffset>749272</wp:posOffset>
+                  <wp:posOffset>1938351</wp:posOffset>
                 </wp:positionV>
-                <wp:extent cx="508884" cy="124764"/>
+                <wp:extent cx="508635" cy="124460"/>
                 <wp:effectExtent l="0" t="0" r="24765" b="27940"/>
                 <wp:wrapNone/>
                 <wp:docPr id="1706152447" name="Rectángulo 1"/>
@@ -3976,7 +3710,7 @@
                       <wps:spPr>
                         <a:xfrm>
                           <a:off x="0" y="0"/>
-                          <a:ext cx="508884" cy="124764"/>
+                          <a:ext cx="508635" cy="124460"/>
                         </a:xfrm>
                         <a:prstGeom prst="rect">
                           <a:avLst/>
@@ -4024,7 +3758,7 @@
           </mc:Choice>
           <mc:Fallback>
             <w:pict>
-              <v:rect w14:anchorId="31ADD32B" id="Rectángulo 1" o:spid="_x0000_s1026" style="position:absolute;margin-left:123.45pt;margin-top:59pt;width:40.05pt;height:9.8pt;z-index:251681792;visibility:visible;mso-wrap-style:square;mso-width-percent:0;mso-height-percent:0;mso-wrap-distance-left:9pt;mso-wrap-distance-top:0;mso-wrap-distance-right:9pt;mso-wrap-distance-bottom:0;mso-position-horizontal:absolute;mso-position-horizontal-relative:text;mso-position-vertical:absolute;mso-position-vertical-relative:text;mso-width-percent:0;mso-height-percent:0;mso-width-relative:margin;mso-height-relative:margin;v-text-anchor:middle" o:gfxdata="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" filled="f" strokecolor="red" strokeweight="1.5pt"/>
+              <v:rect w14:anchorId="11CD6B48" id="Rectángulo 1" o:spid="_x0000_s1026" style="position:absolute;margin-left:123.4pt;margin-top:152.65pt;width:40.05pt;height:9.8pt;z-index:251681792;visibility:visible;mso-wrap-style:square;mso-width-percent:0;mso-height-percent:0;mso-wrap-distance-left:9pt;mso-wrap-distance-top:0;mso-wrap-distance-right:9pt;mso-wrap-distance-bottom:0;mso-position-horizontal:absolute;mso-position-horizontal-relative:text;mso-position-vertical:absolute;mso-position-vertical-relative:text;mso-width-percent:0;mso-height-percent:0;mso-width-relative:margin;mso-height-relative:margin;v-text-anchor:middle" o:gfxdata="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" filled="f" strokecolor="red" strokeweight="1.5pt"/>
             </w:pict>
           </mc:Fallback>
         </mc:AlternateContent>
@@ -4037,15 +3771,15 @@
         <mc:AlternateContent>
           <mc:Choice Requires="wps">
             <w:drawing>
-              <wp:anchor distT="0" distB="0" distL="114300" distR="114300" simplePos="0" relativeHeight="251683840" behindDoc="0" locked="0" layoutInCell="1" allowOverlap="1" wp14:anchorId="335B3CF7" wp14:editId="590130A4">
+              <wp:anchor distT="0" distB="0" distL="114300" distR="114300" simplePos="0" relativeHeight="251683840" behindDoc="0" locked="0" layoutInCell="1" allowOverlap="1" wp14:anchorId="335B3CF7" wp14:editId="5822E070">
                 <wp:simplePos x="0" y="0"/>
                 <wp:positionH relativeFrom="column">
-                  <wp:posOffset>3213569</wp:posOffset>
+                  <wp:posOffset>3213100</wp:posOffset>
                 </wp:positionH>
                 <wp:positionV relativeFrom="paragraph">
-                  <wp:posOffset>280145</wp:posOffset>
+                  <wp:posOffset>1335074</wp:posOffset>
                 </wp:positionV>
-                <wp:extent cx="405517" cy="93014"/>
+                <wp:extent cx="405130" cy="92710"/>
                 <wp:effectExtent l="0" t="0" r="13970" b="21590"/>
                 <wp:wrapNone/>
                 <wp:docPr id="1496211666" name="Rectángulo 1"/>
@@ -4057,7 +3791,7 @@
                       <wps:spPr>
                         <a:xfrm>
                           <a:off x="0" y="0"/>
-                          <a:ext cx="405517" cy="93014"/>
+                          <a:ext cx="405130" cy="92710"/>
                         </a:xfrm>
                         <a:prstGeom prst="rect">
                           <a:avLst/>
@@ -4105,10 +3839,36 @@
           </mc:Choice>
           <mc:Fallback>
             <w:pict>
-              <v:rect w14:anchorId="071D7E08" id="Rectángulo 1" o:spid="_x0000_s1026" style="position:absolute;margin-left:253.05pt;margin-top:22.05pt;width:31.95pt;height:7.3pt;z-index:251683840;visibility:visible;mso-wrap-style:square;mso-width-percent:0;mso-height-percent:0;mso-wrap-distance-left:9pt;mso-wrap-distance-top:0;mso-wrap-distance-right:9pt;mso-wrap-distance-bottom:0;mso-position-horizontal:absolute;mso-position-horizontal-relative:text;mso-position-vertical:absolute;mso-position-vertical-relative:text;mso-width-percent:0;mso-height-percent:0;mso-width-relative:margin;mso-height-relative:margin;v-text-anchor:middle" o:gfxdata="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" filled="f" strokecolor="red" strokeweight="1.5pt"/>
+              <v:rect w14:anchorId="7E7FB4F3" id="Rectángulo 1" o:spid="_x0000_s1026" style="position:absolute;margin-left:253pt;margin-top:105.1pt;width:31.9pt;height:7.3pt;z-index:251683840;visibility:visible;mso-wrap-style:square;mso-width-percent:0;mso-height-percent:0;mso-wrap-distance-left:9pt;mso-wrap-distance-top:0;mso-wrap-distance-right:9pt;mso-wrap-distance-bottom:0;mso-position-horizontal:absolute;mso-position-horizontal-relative:text;mso-position-vertical:absolute;mso-position-vertical-relative:text;mso-width-percent:0;mso-height-percent:0;mso-width-relative:margin;mso-height-relative:margin;v-text-anchor:middle" o:gfxdata="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" filled="f" strokecolor="red" strokeweight="1.5pt"/>
             </w:pict>
           </mc:Fallback>
         </mc:AlternateContent>
+      </w:r>
+      <w:r>
+        <w:rPr>
+          <w:lang w:eastAsia="es-CO"/>
+        </w:rPr>
+        <w:t>Esto ocurrió porque al asignarle un nombre al repositorio, lo llamé 'Programa-</w:t>
+      </w:r>
+      <w:proofErr w:type="spellStart"/>
+      <w:r>
+        <w:rPr>
+          <w:lang w:eastAsia="es-CO"/>
+        </w:rPr>
+        <w:t>git</w:t>
+      </w:r>
+      <w:proofErr w:type="spellEnd"/>
+      <w:r>
+        <w:rPr>
+          <w:lang w:eastAsia="es-CO"/>
+        </w:rPr>
+        <w:t>.</w:t>
+      </w:r>
+      <w:r>
+        <w:rPr>
+          <w:lang w:eastAsia="es-CO"/>
+        </w:rPr>
+        <w:t>'. No era necesario incluir el punto, por lo que procedí a la siguiente sección para cambiar el nombre de mi proyecto:</w:t>
       </w:r>
       <w:r>
         <w:rPr>
@@ -4161,42 +3921,23 @@
       </w:pPr>
       <w:r>
         <w:rPr>
-          <w:lang w:val="es" w:eastAsia="es-CO"/>
-        </w:rPr>
-        <w:t>Una vez copiando</w:t>
-      </w:r>
-      <w:r>
-        <w:rPr>
-          <w:lang w:val="es" w:eastAsia="es-CO"/>
-        </w:rPr>
-        <w:t xml:space="preserve"> el enlace lo clonamos.</w:t>
-      </w:r>
-    </w:p>
-    <w:p>
-      <w:pPr>
-        <w:ind w:firstLine="0"/>
-        <w:rPr>
-          <w:lang w:val="es" w:eastAsia="es-CO"/>
-        </w:rPr>
-      </w:pPr>
-      <w:r>
-        <w:rPr>
           <w:rFonts w:cs="Times New Roman"/>
           <w:noProof/>
           <w:lang w:val="es" w:eastAsia="es-CO"/>
         </w:rPr>
+        <w:lastRenderedPageBreak/>
         <mc:AlternateContent>
           <mc:Choice Requires="wps">
             <w:drawing>
-              <wp:anchor distT="0" distB="0" distL="114300" distR="114300" simplePos="0" relativeHeight="251685888" behindDoc="0" locked="0" layoutInCell="1" allowOverlap="1" wp14:anchorId="783E02E8" wp14:editId="4131BAE6">
+              <wp:anchor distT="0" distB="0" distL="114300" distR="114300" simplePos="0" relativeHeight="251685888" behindDoc="0" locked="0" layoutInCell="1" allowOverlap="1" wp14:anchorId="783E02E8" wp14:editId="3EB46E54">
                 <wp:simplePos x="0" y="0"/>
                 <wp:positionH relativeFrom="leftMargin">
-                  <wp:align>right</wp:align>
+                  <wp:posOffset>813435</wp:posOffset>
                 </wp:positionH>
                 <wp:positionV relativeFrom="paragraph">
-                  <wp:posOffset>150440</wp:posOffset>
+                  <wp:posOffset>501954</wp:posOffset>
                 </wp:positionV>
-                <wp:extent cx="242369" cy="0"/>
+                <wp:extent cx="241935" cy="0"/>
                 <wp:effectExtent l="0" t="76200" r="24765" b="76200"/>
                 <wp:wrapNone/>
                 <wp:docPr id="201954801" name="Conector recto de flecha 2"/>
@@ -4208,7 +3949,7 @@
                       <wps:spPr>
                         <a:xfrm>
                           <a:off x="0" y="0"/>
-                          <a:ext cx="242369" cy="0"/>
+                          <a:ext cx="241935" cy="0"/>
                         </a:xfrm>
                         <a:prstGeom prst="straightConnector1">
                           <a:avLst/>
@@ -4243,13 +3984,23 @@
           </mc:Choice>
           <mc:Fallback>
             <w:pict>
-              <v:shape w14:anchorId="65FDCA6F" id="Conector recto de flecha 2" o:spid="_x0000_s1026" type="#_x0000_t32" style="position:absolute;margin-left:-32.1pt;margin-top:11.85pt;width:19.1pt;height:0;z-index:251685888;visibility:visible;mso-wrap-style:square;mso-wrap-distance-left:9pt;mso-wrap-distance-top:0;mso-wrap-distance-right:9pt;mso-wrap-distance-bottom:0;mso-position-horizontal:right;mso-position-horizontal-relative:left-margin-area;mso-position-vertical:absolute;mso-position-vertical-relative:text" o:gfxdata="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" strokecolor="red" strokeweight="2.25pt">
+              <v:shapetype w14:anchorId="265CFEBE" id="_x0000_t32" coordsize="21600,21600" o:spt="32" o:oned="t" path="m,l21600,21600e" filled="f">
+                <v:path arrowok="t" fillok="f" o:connecttype="none"/>
+                <o:lock v:ext="edit" shapetype="t"/>
+              </v:shapetype>
+              <v:shape id="Conector recto de flecha 2" o:spid="_x0000_s1026" type="#_x0000_t32" style="position:absolute;margin-left:64.05pt;margin-top:39.5pt;width:19.05pt;height:0;z-index:251685888;visibility:visible;mso-wrap-style:square;mso-wrap-distance-left:9pt;mso-wrap-distance-top:0;mso-wrap-distance-right:9pt;mso-wrap-distance-bottom:0;mso-position-horizontal:absolute;mso-position-horizontal-relative:left-margin-area;mso-position-vertical:absolute;mso-position-vertical-relative:text" o:gfxdata="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" strokecolor="red" strokeweight="2.25pt">
                 <v:stroke endarrow="block" joinstyle="miter"/>
                 <w10:wrap anchorx="margin"/>
               </v:shape>
             </w:pict>
           </mc:Fallback>
         </mc:AlternateContent>
+      </w:r>
+      <w:r>
+        <w:rPr>
+          <w:lang w:eastAsia="es-CO"/>
+        </w:rPr>
+        <w:t>Una vez copiada la URL, procedemos a clonar el repositorio.</w:t>
       </w:r>
       <w:r>
         <w:rPr>
@@ -4302,42 +4053,21 @@
       </w:pPr>
       <w:r>
         <w:rPr>
-          <w:lang w:val="es" w:eastAsia="es-CO"/>
-        </w:rPr>
-        <w:lastRenderedPageBreak/>
-        <w:t>Aquí se podría</w:t>
-      </w:r>
-      <w:r>
-        <w:rPr>
-          <w:lang w:val="es" w:eastAsia="es-CO"/>
-        </w:rPr>
-        <w:t xml:space="preserve"> observar que se clono correctamente:</w:t>
-      </w:r>
-    </w:p>
-    <w:p>
-      <w:pPr>
-        <w:ind w:firstLine="0"/>
-        <w:rPr>
-          <w:lang w:val="es" w:eastAsia="es-CO"/>
-        </w:rPr>
-      </w:pPr>
-      <w:r>
-        <w:rPr>
           <w:noProof/>
           <w:lang w:val="es" w:eastAsia="es-CO"/>
         </w:rPr>
         <mc:AlternateContent>
           <mc:Choice Requires="wps">
             <w:drawing>
-              <wp:anchor distT="0" distB="0" distL="114300" distR="114300" simplePos="0" relativeHeight="251687936" behindDoc="0" locked="0" layoutInCell="1" allowOverlap="1" wp14:anchorId="1746DB3B" wp14:editId="7C542F99">
+              <wp:anchor distT="0" distB="0" distL="114300" distR="114300" simplePos="0" relativeHeight="251687936" behindDoc="0" locked="0" layoutInCell="1" allowOverlap="1" wp14:anchorId="1746DB3B" wp14:editId="54D68A76">
                 <wp:simplePos x="0" y="0"/>
                 <wp:positionH relativeFrom="column">
                   <wp:posOffset>1604645</wp:posOffset>
                 </wp:positionH>
                 <wp:positionV relativeFrom="paragraph">
-                  <wp:posOffset>167968</wp:posOffset>
+                  <wp:posOffset>518491</wp:posOffset>
                 </wp:positionV>
-                <wp:extent cx="2110154" cy="124764"/>
+                <wp:extent cx="2110105" cy="124460"/>
                 <wp:effectExtent l="0" t="0" r="23495" b="27940"/>
                 <wp:wrapNone/>
                 <wp:docPr id="1002852" name="Rectángulo 1"/>
@@ -4349,7 +4079,7 @@
                       <wps:spPr>
                         <a:xfrm>
                           <a:off x="0" y="0"/>
-                          <a:ext cx="2110154" cy="124764"/>
+                          <a:ext cx="2110105" cy="124460"/>
                         </a:xfrm>
                         <a:prstGeom prst="rect">
                           <a:avLst/>
@@ -4397,10 +4127,16 @@
           </mc:Choice>
           <mc:Fallback>
             <w:pict>
-              <v:rect w14:anchorId="4CFE8A9A" id="Rectángulo 1" o:spid="_x0000_s1026" style="position:absolute;margin-left:126.35pt;margin-top:13.25pt;width:166.15pt;height:9.8pt;z-index:251687936;visibility:visible;mso-wrap-style:square;mso-width-percent:0;mso-height-percent:0;mso-wrap-distance-left:9pt;mso-wrap-distance-top:0;mso-wrap-distance-right:9pt;mso-wrap-distance-bottom:0;mso-position-horizontal:absolute;mso-position-horizontal-relative:text;mso-position-vertical:absolute;mso-position-vertical-relative:text;mso-width-percent:0;mso-height-percent:0;mso-width-relative:margin;mso-height-relative:margin;v-text-anchor:middle" o:gfxdata="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" filled="f" strokecolor="red" strokeweight="1.5pt"/>
+              <v:rect w14:anchorId="06615924" id="Rectángulo 1" o:spid="_x0000_s1026" style="position:absolute;margin-left:126.35pt;margin-top:40.85pt;width:166.15pt;height:9.8pt;z-index:251687936;visibility:visible;mso-wrap-style:square;mso-width-percent:0;mso-height-percent:0;mso-wrap-distance-left:9pt;mso-wrap-distance-top:0;mso-wrap-distance-right:9pt;mso-wrap-distance-bottom:0;mso-position-horizontal:absolute;mso-position-horizontal-relative:text;mso-position-vertical:absolute;mso-position-vertical-relative:text;mso-width-percent:0;mso-height-percent:0;mso-width-relative:margin;mso-height-relative:margin;v-text-anchor:middle" o:gfxdata="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" filled="f" strokecolor="red" strokeweight="1.5pt"/>
             </w:pict>
           </mc:Fallback>
         </mc:AlternateContent>
+      </w:r>
+      <w:r>
+        <w:rPr>
+          <w:lang w:eastAsia="es-CO"/>
+        </w:rPr>
+        <w:t>Aquí podrás observar que se clonó correctamente:</w:t>
       </w:r>
       <w:r>
         <w:rPr>
@@ -4456,40 +4192,49 @@
       <w:pPr>
         <w:pStyle w:val="Ttulo2"/>
         <w:rPr>
-          <w:szCs w:val="32"/>
-          <w:lang w:val="es" w:eastAsia="es-CO"/>
-        </w:rPr>
-      </w:pPr>
-      <w:r>
-        <w:rPr>
-          <w:lang w:val="es" w:eastAsia="es-CO"/>
-        </w:rPr>
-        <w:t>Otra forma que existe es creando el</w:t>
-      </w:r>
-      <w:r>
-        <w:rPr>
-          <w:lang w:val="es" w:eastAsia="es-CO"/>
-        </w:rPr>
-        <w:t xml:space="preserve"> repositorio en local</w:t>
-      </w:r>
-      <w:r>
-        <w:rPr>
-          <w:lang w:val="es" w:eastAsia="es-CO"/>
-        </w:rPr>
-        <w:t>.</w:t>
-      </w:r>
-    </w:p>
-    <w:p>
-      <w:pPr>
-        <w:rPr>
-          <w:lang w:val="es" w:eastAsia="es-CO"/>
-        </w:rPr>
-      </w:pPr>
-      <w:r>
-        <w:rPr>
-          <w:lang w:val="es" w:eastAsia="es-CO"/>
-        </w:rPr>
-        <w:t>Cabe mencionar que cuando clonamos el repositorio nos omite los pasos que haremos a continuación de forma “manual”.</w:t>
+          <w:lang w:val="es" w:eastAsia="es-CO"/>
+        </w:rPr>
+      </w:pPr>
+      <w:bookmarkStart w:id="8" w:name="_Toc167444899"/>
+      <w:r>
+        <w:rPr>
+          <w:lang w:eastAsia="es-CO"/>
+        </w:rPr>
+        <w:t>Otra opción es crear el repositorio localmente.</w:t>
+      </w:r>
+      <w:bookmarkEnd w:id="8"/>
+      <w:r>
+        <w:rPr>
+          <w:lang w:val="es" w:eastAsia="es-CO"/>
+        </w:rPr>
+        <w:t xml:space="preserve"> </w:t>
+      </w:r>
+    </w:p>
+    <w:p>
+      <w:pPr>
+        <w:rPr>
+          <w:lang w:val="es" w:eastAsia="es-CO"/>
+        </w:rPr>
+      </w:pPr>
+      <w:r>
+        <w:rPr>
+          <w:lang w:eastAsia="es-CO"/>
+        </w:rPr>
+        <w:t xml:space="preserve">Cabe mencionar </w:t>
+      </w:r>
+      <w:proofErr w:type="gramStart"/>
+      <w:r>
+        <w:rPr>
+          <w:lang w:eastAsia="es-CO"/>
+        </w:rPr>
+        <w:t>que</w:t>
+      </w:r>
+      <w:proofErr w:type="gramEnd"/>
+      <w:r>
+        <w:rPr>
+          <w:lang w:eastAsia="es-CO"/>
+        </w:rPr>
+        <w:t xml:space="preserve"> al clonar el repositorio, se omiten los pasos que realizaremos a continuación de forma manual.</w:t>
       </w:r>
     </w:p>
     <w:p>
@@ -4754,12 +4499,14 @@
           <w:lang w:val="es" w:eastAsia="es-CO"/>
         </w:rPr>
       </w:pPr>
+      <w:bookmarkStart w:id="9" w:name="_Toc167444900"/>
       <w:r>
         <w:rPr>
           <w:lang w:val="es" w:eastAsia="es-CO"/>
         </w:rPr>
         <w:t>Uso de comandos en Git</w:t>
       </w:r>
+      <w:bookmarkEnd w:id="9"/>
     </w:p>
     <w:p>
       <w:pPr>
@@ -4958,84 +4705,53 @@
       </w:pPr>
       <w:r>
         <w:rPr>
-          <w:lang w:val="es" w:eastAsia="es-CO"/>
-        </w:rPr>
-        <w:t>En este caso nuestro archivo GA7… Se encuentra en “</w:t>
+          <w:lang w:eastAsia="es-CO"/>
+        </w:rPr>
+        <w:lastRenderedPageBreak/>
+        <w:t>En este caso, nuestro archivo GA7... se encuentra en '</w:t>
       </w:r>
       <w:proofErr w:type="spellStart"/>
       <w:r>
         <w:rPr>
-          <w:lang w:val="es" w:eastAsia="es-CO"/>
+          <w:lang w:eastAsia="es-CO"/>
         </w:rPr>
         <w:t>Untracked</w:t>
       </w:r>
       <w:proofErr w:type="spellEnd"/>
       <w:r>
         <w:rPr>
-          <w:lang w:val="es" w:eastAsia="es-CO"/>
-        </w:rPr>
-        <w:t xml:space="preserve"> Files”, en otras </w:t>
-      </w:r>
-      <w:r>
-        <w:rPr>
-          <w:lang w:val="es" w:eastAsia="es-CO"/>
-        </w:rPr>
-        <w:t>palabras, es</w:t>
-      </w:r>
-      <w:r>
-        <w:rPr>
-          <w:lang w:val="es" w:eastAsia="es-CO"/>
-        </w:rPr>
-        <w:t xml:space="preserve"> un archivo que no estamos incluyendo</w:t>
-      </w:r>
-      <w:r>
-        <w:rPr>
-          <w:lang w:val="es" w:eastAsia="es-CO"/>
-        </w:rPr>
-        <w:t xml:space="preserve"> en el control de </w:t>
+          <w:lang w:eastAsia="es-CO"/>
+        </w:rPr>
+        <w:t xml:space="preserve"> Files', lo que significa que no está siendo incluido en el control de versiones de Git. En otras palabras, Git no lo reconoce. Para que Git lo reconozca, debemos utilizar el comando </w:t>
       </w:r>
       <w:proofErr w:type="spellStart"/>
       <w:r>
         <w:rPr>
-          <w:lang w:val="es" w:eastAsia="es-CO"/>
-        </w:rPr>
-        <w:t>versionamineto</w:t>
+          <w:lang w:eastAsia="es-CO"/>
+        </w:rPr>
+        <w:t>git</w:t>
       </w:r>
       <w:proofErr w:type="spellEnd"/>
       <w:r>
         <w:rPr>
-          <w:lang w:val="es" w:eastAsia="es-CO"/>
-        </w:rPr>
-        <w:t xml:space="preserve"> Git, es decir, Git no los reconoce, para que Git los reconozca debemos hacer uso del comando </w:t>
+          <w:lang w:eastAsia="es-CO"/>
+        </w:rPr>
+        <w:t xml:space="preserve"> </w:t>
       </w:r>
       <w:proofErr w:type="spellStart"/>
       <w:r>
         <w:rPr>
-          <w:b/>
-          <w:bCs/>
-          <w:lang w:val="es" w:eastAsia="es-CO"/>
-        </w:rPr>
-        <w:t>git</w:t>
+          <w:lang w:eastAsia="es-CO"/>
+        </w:rPr>
+        <w:t>add</w:t>
       </w:r>
       <w:proofErr w:type="spellEnd"/>
       <w:r>
         <w:rPr>
-          <w:b/>
-          <w:bCs/>
-          <w:lang w:val="es" w:eastAsia="es-CO"/>
-        </w:rPr>
-        <w:t xml:space="preserve"> </w:t>
-      </w:r>
-      <w:proofErr w:type="spellStart"/>
-      <w:r>
-        <w:rPr>
-          <w:b/>
-          <w:bCs/>
-          <w:lang w:val="es" w:eastAsia="es-CO"/>
-        </w:rPr>
-        <w:t>add</w:t>
-      </w:r>
-      <w:proofErr w:type="spellEnd"/>
+          <w:lang w:eastAsia="es-CO"/>
+        </w:rPr>
+        <w:t>.</w:t>
+      </w:r>
     </w:p>
     <w:p>
       <w:pPr>
@@ -5050,159 +4766,21 @@
       </w:pPr>
       <w:r>
         <w:rPr>
-          <w:lang w:val="es" w:eastAsia="es-CO"/>
-        </w:rPr>
-        <w:lastRenderedPageBreak/>
-        <w:t xml:space="preserve">Añado los archivos al repositorio con </w:t>
-      </w:r>
-      <w:proofErr w:type="spellStart"/>
-      <w:r>
-        <w:rPr>
-          <w:b/>
-          <w:bCs/>
-          <w:lang w:val="es" w:eastAsia="es-CO"/>
-        </w:rPr>
-        <w:t>git</w:t>
-      </w:r>
-      <w:proofErr w:type="spellEnd"/>
-      <w:r>
-        <w:rPr>
-          <w:b/>
-          <w:bCs/>
-          <w:lang w:val="es" w:eastAsia="es-CO"/>
-        </w:rPr>
-        <w:t xml:space="preserve"> </w:t>
-      </w:r>
-      <w:proofErr w:type="spellStart"/>
-      <w:r>
-        <w:rPr>
-          <w:b/>
-          <w:bCs/>
-          <w:lang w:val="es" w:eastAsia="es-CO"/>
-        </w:rPr>
-        <w:t>add</w:t>
-      </w:r>
-      <w:proofErr w:type="spellEnd"/>
-      <w:r>
-        <w:rPr>
-          <w:b/>
-          <w:bCs/>
-          <w:lang w:val="es" w:eastAsia="es-CO"/>
-        </w:rPr>
-        <w:t xml:space="preserve"> + nombre del archivo</w:t>
-      </w:r>
-      <w:r>
-        <w:rPr>
-          <w:lang w:val="es" w:eastAsia="es-CO"/>
-        </w:rPr>
-        <w:t xml:space="preserve">, en caso de tener bastantes archivos </w:t>
-      </w:r>
-      <w:r>
-        <w:rPr>
-          <w:lang w:val="es" w:eastAsia="es-CO"/>
-        </w:rPr>
-        <w:t>utilizamos</w:t>
-      </w:r>
-      <w:r>
-        <w:rPr>
-          <w:lang w:val="es" w:eastAsia="es-CO"/>
-        </w:rPr>
-        <w:t xml:space="preserve"> </w:t>
-      </w:r>
-      <w:proofErr w:type="spellStart"/>
-      <w:r>
-        <w:rPr>
-          <w:b/>
-          <w:bCs/>
-          <w:lang w:val="es" w:eastAsia="es-CO"/>
-        </w:rPr>
-        <w:t>git</w:t>
-      </w:r>
-      <w:proofErr w:type="spellEnd"/>
-      <w:r>
-        <w:rPr>
-          <w:b/>
-          <w:bCs/>
-          <w:lang w:val="es" w:eastAsia="es-CO"/>
-        </w:rPr>
-        <w:t xml:space="preserve"> </w:t>
-      </w:r>
-      <w:proofErr w:type="gramStart"/>
-      <w:r>
-        <w:rPr>
-          <w:b/>
-          <w:bCs/>
-          <w:lang w:val="es" w:eastAsia="es-CO"/>
-        </w:rPr>
-        <w:t>add</w:t>
-      </w:r>
-      <w:r>
-        <w:rPr>
-          <w:b/>
-          <w:bCs/>
-          <w:lang w:val="es" w:eastAsia="es-CO"/>
-        </w:rPr>
-        <w:t xml:space="preserve"> </w:t>
-      </w:r>
-      <w:r>
-        <w:rPr>
-          <w:b/>
-          <w:bCs/>
-          <w:lang w:val="es" w:eastAsia="es-CO"/>
-        </w:rPr>
-        <w:t>.</w:t>
-      </w:r>
-      <w:proofErr w:type="gramEnd"/>
-      <w:r>
-        <w:rPr>
-          <w:lang w:val="es" w:eastAsia="es-CO"/>
-        </w:rPr>
-        <w:t xml:space="preserve"> Que </w:t>
-      </w:r>
-      <w:r>
-        <w:rPr>
-          <w:lang w:val="es" w:eastAsia="es-CO"/>
-        </w:rPr>
-        <w:t>básicamente</w:t>
-      </w:r>
-      <w:r>
-        <w:rPr>
-          <w:lang w:val="es" w:eastAsia="es-CO"/>
-        </w:rPr>
-        <w:t xml:space="preserve"> lo que hace es </w:t>
-      </w:r>
-      <w:r>
-        <w:rPr>
-          <w:lang w:val="es" w:eastAsia="es-CO"/>
-        </w:rPr>
-        <w:t>guardarnos todos los archivos.</w:t>
-      </w:r>
-    </w:p>
-    <w:p>
-      <w:pPr>
-        <w:pStyle w:val="Prrafodelista"/>
-        <w:ind w:firstLine="0"/>
-        <w:rPr>
-          <w:lang w:val="es" w:eastAsia="es-CO"/>
-        </w:rPr>
-      </w:pPr>
-      <w:r>
-        <w:rPr>
           <w:noProof/>
           <w:lang w:val="es" w:eastAsia="es-CO"/>
         </w:rPr>
         <mc:AlternateContent>
           <mc:Choice Requires="wps">
             <w:drawing>
-              <wp:anchor distT="0" distB="0" distL="114300" distR="114300" simplePos="0" relativeHeight="251695104" behindDoc="0" locked="0" layoutInCell="1" allowOverlap="1" wp14:anchorId="02EF6BEB" wp14:editId="48ABCCC8">
+              <wp:anchor distT="0" distB="0" distL="114300" distR="114300" simplePos="0" relativeHeight="251695104" behindDoc="0" locked="0" layoutInCell="1" allowOverlap="1" wp14:anchorId="02EF6BEB" wp14:editId="2F89FCE2">
                 <wp:simplePos x="0" y="0"/>
                 <wp:positionH relativeFrom="column">
-                  <wp:posOffset>744689</wp:posOffset>
+                  <wp:posOffset>744220</wp:posOffset>
                 </wp:positionH>
                 <wp:positionV relativeFrom="paragraph">
-                  <wp:posOffset>192653</wp:posOffset>
+                  <wp:posOffset>1264616</wp:posOffset>
                 </wp:positionV>
-                <wp:extent cx="0" cy="119270"/>
+                <wp:extent cx="0" cy="118745"/>
                 <wp:effectExtent l="76200" t="38100" r="57150" b="14605"/>
                 <wp:wrapNone/>
                 <wp:docPr id="169059286" name="Conector recto de flecha 2"/>
@@ -5214,7 +4792,7 @@
                       <wps:spPr>
                         <a:xfrm flipV="1">
                           <a:off x="0" y="0"/>
-                          <a:ext cx="0" cy="119270"/>
+                          <a:ext cx="0" cy="118745"/>
                         </a:xfrm>
                         <a:prstGeom prst="straightConnector1">
                           <a:avLst/>
@@ -5249,16 +4827,82 @@
           </mc:Choice>
           <mc:Fallback>
             <w:pict>
-              <v:shapetype w14:anchorId="32E4621E" id="_x0000_t32" coordsize="21600,21600" o:spt="32" o:oned="t" path="m,l21600,21600e" filled="f">
-                <v:path arrowok="t" fillok="f" o:connecttype="none"/>
-                <o:lock v:ext="edit" shapetype="t"/>
-              </v:shapetype>
-              <v:shape id="Conector recto de flecha 2" o:spid="_x0000_s1026" type="#_x0000_t32" style="position:absolute;margin-left:58.65pt;margin-top:15.15pt;width:0;height:9.4pt;flip:y;z-index:251695104;visibility:visible;mso-wrap-style:square;mso-wrap-distance-left:9pt;mso-wrap-distance-top:0;mso-wrap-distance-right:9pt;mso-wrap-distance-bottom:0;mso-position-horizontal:absolute;mso-position-horizontal-relative:text;mso-position-vertical:absolute;mso-position-vertical-relative:text" o:gfxdata="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" strokecolor="red" strokeweight="1.5pt">
+              <v:shape w14:anchorId="44775EF8" id="Conector recto de flecha 2" o:spid="_x0000_s1026" type="#_x0000_t32" style="position:absolute;margin-left:58.6pt;margin-top:99.6pt;width:0;height:9.35pt;flip:y;z-index:251695104;visibility:visible;mso-wrap-style:square;mso-wrap-distance-left:9pt;mso-wrap-distance-top:0;mso-wrap-distance-right:9pt;mso-wrap-distance-bottom:0;mso-position-horizontal:absolute;mso-position-horizontal-relative:text;mso-position-vertical:absolute;mso-position-vertical-relative:text" o:gfxdata="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" strokecolor="red" strokeweight="1.5pt">
                 <v:stroke endarrow="block" joinstyle="miter"/>
               </v:shape>
             </w:pict>
           </mc:Fallback>
         </mc:AlternateContent>
+      </w:r>
+      <w:r>
+        <w:rPr>
+          <w:lang w:eastAsia="es-CO"/>
+        </w:rPr>
+        <w:t>Agrego archivos al repositorio utilizando el comando '</w:t>
+      </w:r>
+      <w:proofErr w:type="spellStart"/>
+      <w:r>
+        <w:rPr>
+          <w:lang w:eastAsia="es-CO"/>
+        </w:rPr>
+        <w:t>git</w:t>
+      </w:r>
+      <w:proofErr w:type="spellEnd"/>
+      <w:r>
+        <w:rPr>
+          <w:lang w:eastAsia="es-CO"/>
+        </w:rPr>
+        <w:t xml:space="preserve"> </w:t>
+      </w:r>
+      <w:proofErr w:type="spellStart"/>
+      <w:r>
+        <w:rPr>
+          <w:lang w:eastAsia="es-CO"/>
+        </w:rPr>
+        <w:t>add</w:t>
+      </w:r>
+      <w:proofErr w:type="spellEnd"/>
+      <w:r>
+        <w:rPr>
+          <w:lang w:eastAsia="es-CO"/>
+        </w:rPr>
+        <w:t>' seguido del nombre del archivo. Si hay varios archivos, podemos usar '</w:t>
+      </w:r>
+      <w:proofErr w:type="spellStart"/>
+      <w:r>
+        <w:rPr>
+          <w:lang w:eastAsia="es-CO"/>
+        </w:rPr>
+        <w:t>git</w:t>
+      </w:r>
+      <w:proofErr w:type="spellEnd"/>
+      <w:r>
+        <w:rPr>
+          <w:lang w:eastAsia="es-CO"/>
+        </w:rPr>
+        <w:t xml:space="preserve"> </w:t>
+      </w:r>
+      <w:proofErr w:type="spellStart"/>
+      <w:proofErr w:type="gramStart"/>
+      <w:r>
+        <w:rPr>
+          <w:lang w:eastAsia="es-CO"/>
+        </w:rPr>
+        <w:t>add</w:t>
+      </w:r>
+      <w:proofErr w:type="spellEnd"/>
+      <w:r>
+        <w:rPr>
+          <w:lang w:eastAsia="es-CO"/>
+        </w:rPr>
+        <w:t xml:space="preserve"> .</w:t>
+      </w:r>
+      <w:proofErr w:type="gramEnd"/>
+      <w:r>
+        <w:rPr>
+          <w:lang w:eastAsia="es-CO"/>
+        </w:rPr>
+        <w:t>' que básicamente guarda todos los archivos.</w:t>
       </w:r>
       <w:r>
         <w:rPr>
@@ -5311,45 +4955,9 @@
       </w:pPr>
       <w:r>
         <w:rPr>
-          <w:lang w:val="es" w:eastAsia="es-CO"/>
-        </w:rPr>
-        <w:t xml:space="preserve">Me arrojaba las siguientes </w:t>
-      </w:r>
-      <w:r>
-        <w:rPr>
-          <w:lang w:val="es" w:eastAsia="es-CO"/>
-        </w:rPr>
-        <w:t>opciones</w:t>
-      </w:r>
-      <w:r>
-        <w:rPr>
-          <w:lang w:val="es" w:eastAsia="es-CO"/>
-        </w:rPr>
-        <w:t xml:space="preserve"> por que le hacia falta código a ese comando</w:t>
-      </w:r>
-      <w:r>
-        <w:rPr>
-          <w:lang w:val="es" w:eastAsia="es-CO"/>
-        </w:rPr>
-        <w:t xml:space="preserve">, </w:t>
-      </w:r>
-      <w:r>
-        <w:rPr>
-          <w:lang w:val="es" w:eastAsia="es-CO"/>
-        </w:rPr>
-        <w:t xml:space="preserve">las </w:t>
-      </w:r>
-      <w:r>
-        <w:rPr>
-          <w:lang w:val="es" w:eastAsia="es-CO"/>
-        </w:rPr>
-        <w:t>opciones</w:t>
-      </w:r>
-      <w:r>
-        <w:rPr>
-          <w:lang w:val="es" w:eastAsia="es-CO"/>
-        </w:rPr>
-        <w:t xml:space="preserve"> eran las siguientes:</w:t>
+          <w:lang w:eastAsia="es-CO"/>
+        </w:rPr>
+        <w:t>El comando me mostraba estas opciones porque faltaba código en él. Las opciones disponibles eran las siguientes:</w:t>
       </w:r>
     </w:p>
     <w:p>
@@ -5755,6 +5363,7 @@
         <w:rPr>
           <w:lang w:val="es" w:eastAsia="es-CO"/>
         </w:rPr>
+        <w:lastRenderedPageBreak/>
         <w:t xml:space="preserve">Uso del comando </w:t>
       </w:r>
       <w:proofErr w:type="spellStart"/>
@@ -5926,163 +5535,157 @@
       </w:pPr>
       <w:r>
         <w:rPr>
-          <w:lang w:val="es" w:eastAsia="es-CO"/>
-        </w:rPr>
-        <w:lastRenderedPageBreak/>
-        <w:t xml:space="preserve">Antes de hacer un </w:t>
+          <w:lang w:eastAsia="es-CO"/>
+        </w:rPr>
+        <w:t xml:space="preserve">Antes de realizar un </w:t>
       </w:r>
       <w:proofErr w:type="spellStart"/>
       <w:r>
         <w:rPr>
-          <w:lang w:val="es" w:eastAsia="es-CO"/>
+          <w:lang w:eastAsia="es-CO"/>
         </w:rPr>
         <w:t>commit</w:t>
       </w:r>
       <w:proofErr w:type="spellEnd"/>
       <w:r>
         <w:rPr>
-          <w:lang w:val="es" w:eastAsia="es-CO"/>
-        </w:rPr>
-        <w:t xml:space="preserve"> y su debido </w:t>
+          <w:lang w:eastAsia="es-CO"/>
+        </w:rPr>
+        <w:t xml:space="preserve"> y su correspondiente </w:t>
       </w:r>
       <w:proofErr w:type="spellStart"/>
       <w:r>
         <w:rPr>
-          <w:lang w:val="es" w:eastAsia="es-CO"/>
+          <w:lang w:eastAsia="es-CO"/>
         </w:rPr>
         <w:t>push</w:t>
       </w:r>
       <w:proofErr w:type="spellEnd"/>
       <w:r>
         <w:rPr>
-          <w:lang w:val="es" w:eastAsia="es-CO"/>
-        </w:rPr>
-        <w:t xml:space="preserve"> para poder subir </w:t>
-      </w:r>
-      <w:r>
-        <w:rPr>
-          <w:lang w:val="es" w:eastAsia="es-CO"/>
-        </w:rPr>
-        <w:t>el archivo al repositorio remoto, debemos cambiar el nombre de la rama (</w:t>
+          <w:lang w:eastAsia="es-CO"/>
+        </w:rPr>
+        <w:t xml:space="preserve"> para subir el archivo al repositorio remoto, es recomendable cambiar el nombre de la rama </w:t>
+      </w:r>
+      <w:r>
+        <w:rPr>
+          <w:b/>
+          <w:bCs/>
+          <w:lang w:eastAsia="es-CO"/>
+        </w:rPr>
+        <w:t>'</w:t>
       </w:r>
       <w:proofErr w:type="gramStart"/>
       <w:r>
         <w:rPr>
           <w:b/>
           <w:bCs/>
-          <w:lang w:val="es" w:eastAsia="es-CO"/>
+          <w:lang w:eastAsia="es-CO"/>
         </w:rPr>
         <w:t>master</w:t>
       </w:r>
       <w:proofErr w:type="gramEnd"/>
       <w:r>
         <w:rPr>
-          <w:lang w:val="es" w:eastAsia="es-CO"/>
-        </w:rPr>
-        <w:t xml:space="preserve">), por buenas practicas se recomienda cambiarla a </w:t>
+          <w:b/>
+          <w:bCs/>
+          <w:lang w:eastAsia="es-CO"/>
+        </w:rPr>
+        <w:t>'</w:t>
+      </w:r>
+      <w:r>
+        <w:rPr>
+          <w:lang w:eastAsia="es-CO"/>
+        </w:rPr>
+        <w:t xml:space="preserve"> por </w:t>
+      </w:r>
+      <w:r>
+        <w:rPr>
+          <w:b/>
+          <w:bCs/>
+          <w:lang w:eastAsia="es-CO"/>
+        </w:rPr>
+        <w:t>'</w:t>
       </w:r>
       <w:proofErr w:type="spellStart"/>
       <w:r>
         <w:rPr>
           <w:b/>
           <w:bCs/>
-          <w:lang w:val="es" w:eastAsia="es-CO"/>
+          <w:lang w:eastAsia="es-CO"/>
         </w:rPr>
         <w:t>main</w:t>
       </w:r>
       <w:proofErr w:type="spellEnd"/>
       <w:r>
         <w:rPr>
-          <w:lang w:val="es" w:eastAsia="es-CO"/>
-        </w:rPr>
-        <w:t xml:space="preserve">. Para poder hacer este cambio usamos el </w:t>
+          <w:b/>
+          <w:bCs/>
+          <w:lang w:eastAsia="es-CO"/>
+        </w:rPr>
+        <w:t>'</w:t>
+      </w:r>
+      <w:r>
+        <w:rPr>
+          <w:lang w:eastAsia="es-CO"/>
+        </w:rPr>
+        <w:t xml:space="preserve">, siguiendo buenas prácticas. Para hacer este cambio, utilizamos el comando </w:t>
       </w:r>
       <w:proofErr w:type="spellStart"/>
       <w:r>
         <w:rPr>
-          <w:lang w:val="es" w:eastAsia="es-CO"/>
-        </w:rPr>
-        <w:t>comado</w:t>
+          <w:lang w:eastAsia="es-CO"/>
+        </w:rPr>
+        <w:t>git</w:t>
       </w:r>
       <w:proofErr w:type="spellEnd"/>
       <w:r>
         <w:rPr>
-          <w:lang w:val="es" w:eastAsia="es-CO"/>
+          <w:lang w:eastAsia="es-CO"/>
         </w:rPr>
         <w:t xml:space="preserve"> </w:t>
       </w:r>
       <w:proofErr w:type="spellStart"/>
       <w:r>
         <w:rPr>
-          <w:b/>
-          <w:bCs/>
-        </w:rPr>
-        <w:t>git</w:t>
+          <w:lang w:eastAsia="es-CO"/>
+        </w:rPr>
+        <w:t>branch</w:t>
       </w:r>
       <w:proofErr w:type="spellEnd"/>
       <w:r>
         <w:rPr>
-          <w:b/>
-          <w:bCs/>
+          <w:lang w:eastAsia="es-CO"/>
+        </w:rPr>
+        <w:t xml:space="preserve"> -m </w:t>
+      </w:r>
+      <w:proofErr w:type="gramStart"/>
+      <w:r>
+        <w:rPr>
+          <w:lang w:eastAsia="es-CO"/>
+        </w:rPr>
+        <w:t>master</w:t>
+      </w:r>
+      <w:proofErr w:type="gramEnd"/>
+      <w:r>
+        <w:rPr>
+          <w:lang w:eastAsia="es-CO"/>
         </w:rPr>
         <w:t xml:space="preserve"> </w:t>
       </w:r>
       <w:proofErr w:type="spellStart"/>
       <w:r>
         <w:rPr>
-          <w:b/>
-          <w:bCs/>
-        </w:rPr>
-        <w:t>branch</w:t>
+          <w:lang w:eastAsia="es-CO"/>
+        </w:rPr>
+        <w:t>main</w:t>
       </w:r>
       <w:proofErr w:type="spellEnd"/>
       <w:r>
         <w:rPr>
-          <w:b/>
-          <w:bCs/>
-        </w:rPr>
-        <w:t xml:space="preserve"> -m </w:t>
-      </w:r>
-      <w:proofErr w:type="gramStart"/>
-      <w:r>
-        <w:rPr>
-          <w:b/>
-          <w:bCs/>
-        </w:rPr>
-        <w:t>master</w:t>
-      </w:r>
-      <w:proofErr w:type="gramEnd"/>
-      <w:r>
-        <w:rPr>
-          <w:b/>
-          <w:bCs/>
-        </w:rPr>
-        <w:t xml:space="preserve"> </w:t>
-      </w:r>
-      <w:proofErr w:type="spellStart"/>
-      <w:r>
-        <w:rPr>
-          <w:b/>
-          <w:bCs/>
-        </w:rPr>
-        <w:t>main</w:t>
-      </w:r>
-      <w:proofErr w:type="spellEnd"/>
-      <w:r>
-        <w:t xml:space="preserve"> que lo que nos permite es cambiar el nombre de la r</w:t>
-      </w:r>
-      <w:r>
-        <w:t xml:space="preserve">ama, en donde </w:t>
-      </w:r>
-      <w:r>
-        <w:rPr>
-          <w:b/>
-          <w:bCs/>
-        </w:rPr>
-        <w:t>-m</w:t>
-      </w:r>
-      <w:r>
-        <w:t xml:space="preserve"> significa mover.</w:t>
+          <w:lang w:eastAsia="es-CO"/>
+        </w:rPr>
+        <w:t>, que nos permite cambiar el nombre de la rama. En este caso, '-m' indica 'mover'.</w:t>
       </w:r>
     </w:p>
     <w:p>
@@ -6531,6 +6134,7 @@
       </w:pPr>
       <w:r>
         <w:rPr>
+          <w:noProof/>
           <w:lang w:val="es" w:eastAsia="es-CO"/>
         </w:rPr>
         <w:drawing>
@@ -6651,6 +6255,7 @@
       </w:pPr>
       <w:r>
         <w:rPr>
+          <w:noProof/>
           <w:lang w:val="es" w:eastAsia="es-CO"/>
         </w:rPr>
         <w:drawing>
@@ -6896,6 +6501,7 @@
         <w:rPr>
           <w:b/>
           <w:bCs/>
+          <w:noProof/>
           <w:lang w:val="es" w:eastAsia="es-CO"/>
         </w:rPr>
         <w:drawing>
@@ -6948,6 +6554,7 @@
         <w:rPr>
           <w:lang w:val="es" w:eastAsia="es-CO"/>
         </w:rPr>
+        <w:lastRenderedPageBreak/>
         <w:t xml:space="preserve">Este error se debe a que tenia otra configuración en mi </w:t>
       </w:r>
       <w:r>
@@ -7028,14 +6635,7 @@
         <w:rPr>
           <w:lang w:val="es" w:eastAsia="es-CO"/>
         </w:rPr>
-        <w:t xml:space="preserve"> Como </w:t>
-      </w:r>
-      <w:r>
-        <w:rPr>
-          <w:lang w:val="es" w:eastAsia="es-CO"/>
-        </w:rPr>
-        <w:lastRenderedPageBreak/>
-        <w:t xml:space="preserve">me di cuenta </w:t>
+        <w:t xml:space="preserve"> Como me di cuenta </w:t>
       </w:r>
       <w:r>
         <w:rPr>
@@ -7173,6 +6773,7 @@
       </w:pPr>
       <w:r>
         <w:rPr>
+          <w:noProof/>
           <w:lang w:val="es" w:eastAsia="es-CO"/>
         </w:rPr>
         <w:drawing>
@@ -7250,281 +6851,234 @@
       <w:proofErr w:type="spellStart"/>
       <w:r>
         <w:rPr>
-          <w:rFonts w:ascii="Lucida Console" w:hAnsi="Lucida Console" w:cs="Lucida Console"/>
-          <w:kern w:val="0"/>
-          <w:sz w:val="18"/>
-          <w:szCs w:val="18"/>
+          <w:b/>
+          <w:bCs/>
+          <w:lang w:val="es" w:eastAsia="es-CO"/>
         </w:rPr>
         <w:t>git</w:t>
       </w:r>
       <w:proofErr w:type="spellEnd"/>
       <w:r>
         <w:rPr>
-          <w:rFonts w:ascii="Lucida Console" w:hAnsi="Lucida Console" w:cs="Lucida Console"/>
-          <w:kern w:val="0"/>
-          <w:sz w:val="18"/>
-          <w:szCs w:val="18"/>
+          <w:b/>
+          <w:bCs/>
+          <w:lang w:val="es" w:eastAsia="es-CO"/>
         </w:rPr>
         <w:t xml:space="preserve"> </w:t>
       </w:r>
       <w:proofErr w:type="spellStart"/>
       <w:r>
         <w:rPr>
-          <w:rFonts w:ascii="Lucida Console" w:hAnsi="Lucida Console" w:cs="Lucida Console"/>
-          <w:kern w:val="0"/>
-          <w:sz w:val="18"/>
-          <w:szCs w:val="18"/>
+          <w:b/>
+          <w:bCs/>
+          <w:lang w:val="es" w:eastAsia="es-CO"/>
         </w:rPr>
         <w:t>config</w:t>
       </w:r>
       <w:proofErr w:type="spellEnd"/>
       <w:r>
         <w:rPr>
-          <w:rFonts w:ascii="Lucida Console" w:hAnsi="Lucida Console" w:cs="Lucida Console"/>
-          <w:kern w:val="0"/>
-          <w:sz w:val="18"/>
-          <w:szCs w:val="18"/>
-        </w:rPr>
-        <w:t xml:space="preserve"> --global user.name "</w:t>
+          <w:b/>
+          <w:bCs/>
+          <w:lang w:val="es" w:eastAsia="es-CO"/>
+        </w:rPr>
+        <w:t xml:space="preserve"> --global user.name</w:t>
+      </w:r>
+      <w:r>
+        <w:rPr>
+          <w:lang w:val="es" w:eastAsia="es-CO"/>
+        </w:rPr>
+        <w:t xml:space="preserve"> "</w:t>
       </w:r>
       <w:proofErr w:type="spellStart"/>
       <w:r>
         <w:rPr>
-          <w:rFonts w:ascii="Lucida Console" w:hAnsi="Lucida Console" w:cs="Lucida Console"/>
-          <w:kern w:val="0"/>
-          <w:sz w:val="18"/>
-          <w:szCs w:val="18"/>
+          <w:lang w:val="es" w:eastAsia="es-CO"/>
         </w:rPr>
         <w:t>name</w:t>
       </w:r>
       <w:proofErr w:type="spellEnd"/>
       <w:r>
         <w:rPr>
-          <w:rFonts w:ascii="Lucida Console" w:hAnsi="Lucida Console" w:cs="Lucida Console"/>
-          <w:kern w:val="0"/>
-          <w:sz w:val="18"/>
-          <w:szCs w:val="18"/>
-        </w:rPr>
-        <w:t xml:space="preserve"> de la persona</w:t>
-      </w:r>
-      <w:r>
-        <w:rPr>
-          <w:rFonts w:ascii="Lucida Console" w:hAnsi="Lucida Console" w:cs="Lucida Console"/>
-          <w:kern w:val="0"/>
-          <w:sz w:val="18"/>
-          <w:szCs w:val="18"/>
-        </w:rPr>
-        <w:t>"</w:t>
+          <w:lang w:val="es" w:eastAsia="es-CO"/>
+        </w:rPr>
+        <w:t xml:space="preserve"> de la persona"</w:t>
       </w:r>
     </w:p>
     <w:p>
       <w:pPr>
         <w:ind w:left="705" w:firstLine="0"/>
         <w:rPr>
-          <w:rFonts w:ascii="Lucida Console" w:hAnsi="Lucida Console" w:cs="Lucida Console"/>
-          <w:kern w:val="0"/>
-          <w:sz w:val="18"/>
-          <w:szCs w:val="18"/>
-        </w:rPr>
-      </w:pPr>
+          <w:lang w:val="en-US" w:eastAsia="es-CO"/>
+        </w:rPr>
+      </w:pPr>
+      <w:r>
+        <w:rPr>
+          <w:b/>
+          <w:bCs/>
+          <w:lang w:val="en-US" w:eastAsia="es-CO"/>
+        </w:rPr>
+        <w:t xml:space="preserve">git config --global </w:t>
+      </w:r>
+      <w:proofErr w:type="gramStart"/>
+      <w:r>
+        <w:rPr>
+          <w:b/>
+          <w:bCs/>
+          <w:lang w:val="en-US" w:eastAsia="es-CO"/>
+        </w:rPr>
+        <w:t>user.email</w:t>
+      </w:r>
+      <w:proofErr w:type="gramEnd"/>
+      <w:r>
+        <w:rPr>
+          <w:lang w:val="en-US" w:eastAsia="es-CO"/>
+        </w:rPr>
+        <w:t xml:space="preserve"> </w:t>
+      </w:r>
+      <w:r>
+        <w:fldChar w:fldCharType="begin"/>
+      </w:r>
+      <w:r>
+        <w:rPr>
+          <w:lang w:val="en-US"/>
+        </w:rPr>
+        <w:instrText>HYPERLINK "mailto:gmaildelapersona@gmail.com"</w:instrText>
+      </w:r>
+      <w:r>
+        <w:fldChar w:fldCharType="separate"/>
+      </w:r>
+      <w:r>
+        <w:rPr>
+          <w:lang w:val="en-US" w:eastAsia="es-CO"/>
+        </w:rPr>
+        <w:t>gmaildelapersona@gmail.com</w:t>
+      </w:r>
+      <w:r>
+        <w:rPr>
+          <w:lang w:val="es" w:eastAsia="es-CO"/>
+        </w:rPr>
+        <w:fldChar w:fldCharType="end"/>
+      </w:r>
+    </w:p>
+    <w:p>
+      <w:pPr>
+        <w:ind w:left="705" w:firstLine="0"/>
+        <w:rPr>
+          <w:lang w:val="es" w:eastAsia="es-CO"/>
+        </w:rPr>
+      </w:pPr>
+      <w:r>
+        <w:rPr>
+          <w:lang w:val="es" w:eastAsia="es-CO"/>
+        </w:rPr>
+        <w:t xml:space="preserve">Use el siguiente comando para cambiar de manera global la rama que nos aparece como </w:t>
+      </w:r>
+      <w:proofErr w:type="gramStart"/>
+      <w:r>
+        <w:rPr>
+          <w:lang w:val="es" w:eastAsia="es-CO"/>
+        </w:rPr>
+        <w:t>master</w:t>
+      </w:r>
+      <w:proofErr w:type="gramEnd"/>
+      <w:r>
+        <w:rPr>
+          <w:lang w:val="es" w:eastAsia="es-CO"/>
+        </w:rPr>
+        <w:t xml:space="preserve"> a </w:t>
+      </w:r>
       <w:proofErr w:type="spellStart"/>
       <w:r>
         <w:rPr>
-          <w:rFonts w:ascii="Lucida Console" w:hAnsi="Lucida Console" w:cs="Lucida Console"/>
-          <w:kern w:val="0"/>
-          <w:sz w:val="18"/>
-          <w:szCs w:val="18"/>
-        </w:rPr>
-        <w:t>git</w:t>
+          <w:lang w:val="es" w:eastAsia="es-CO"/>
+        </w:rPr>
+        <w:t>main</w:t>
       </w:r>
       <w:proofErr w:type="spellEnd"/>
       <w:r>
         <w:rPr>
-          <w:rFonts w:ascii="Lucida Console" w:hAnsi="Lucida Console" w:cs="Lucida Console"/>
-          <w:kern w:val="0"/>
-          <w:sz w:val="18"/>
-          <w:szCs w:val="18"/>
+          <w:lang w:val="es" w:eastAsia="es-CO"/>
+        </w:rPr>
+        <w:t>.</w:t>
+      </w:r>
+    </w:p>
+    <w:p>
+      <w:pPr>
+        <w:ind w:left="705" w:firstLine="0"/>
+        <w:rPr>
+          <w:lang w:val="en-US" w:eastAsia="es-CO"/>
+        </w:rPr>
+      </w:pPr>
+      <w:r>
+        <w:rPr>
+          <w:b/>
+          <w:bCs/>
+          <w:lang w:val="en-US" w:eastAsia="es-CO"/>
+        </w:rPr>
+        <w:t xml:space="preserve">git config --global </w:t>
+      </w:r>
+      <w:proofErr w:type="gramStart"/>
+      <w:r>
+        <w:rPr>
+          <w:b/>
+          <w:bCs/>
+          <w:lang w:val="en-US" w:eastAsia="es-CO"/>
+        </w:rPr>
+        <w:t>init.defaultBranch</w:t>
+      </w:r>
+      <w:proofErr w:type="gramEnd"/>
+      <w:r>
+        <w:rPr>
+          <w:b/>
+          <w:bCs/>
+          <w:lang w:val="en-US" w:eastAsia="es-CO"/>
         </w:rPr>
         <w:t xml:space="preserve"> </w:t>
       </w:r>
-      <w:proofErr w:type="spellStart"/>
-      <w:r>
-        <w:rPr>
-          <w:rFonts w:ascii="Lucida Console" w:hAnsi="Lucida Console" w:cs="Lucida Console"/>
-          <w:kern w:val="0"/>
-          <w:sz w:val="18"/>
-          <w:szCs w:val="18"/>
-        </w:rPr>
-        <w:t>config</w:t>
-      </w:r>
-      <w:proofErr w:type="spellEnd"/>
-      <w:r>
-        <w:rPr>
-          <w:rFonts w:ascii="Lucida Console" w:hAnsi="Lucida Console" w:cs="Lucida Console"/>
-          <w:kern w:val="0"/>
-          <w:sz w:val="18"/>
-          <w:szCs w:val="18"/>
-        </w:rPr>
-        <w:t xml:space="preserve"> --global </w:t>
-      </w:r>
-      <w:proofErr w:type="spellStart"/>
-      <w:proofErr w:type="gramStart"/>
-      <w:r>
-        <w:rPr>
-          <w:rFonts w:ascii="Lucida Console" w:hAnsi="Lucida Console" w:cs="Lucida Console"/>
-          <w:kern w:val="0"/>
-          <w:sz w:val="18"/>
-          <w:szCs w:val="18"/>
-        </w:rPr>
-        <w:t>user.email</w:t>
-      </w:r>
-      <w:proofErr w:type="spellEnd"/>
-      <w:proofErr w:type="gramEnd"/>
-      <w:r>
-        <w:rPr>
-          <w:rFonts w:ascii="Lucida Console" w:hAnsi="Lucida Console" w:cs="Lucida Console"/>
-          <w:kern w:val="0"/>
-          <w:sz w:val="18"/>
-          <w:szCs w:val="18"/>
-        </w:rPr>
-        <w:t xml:space="preserve"> </w:t>
-      </w:r>
-      <w:hyperlink r:id="rId27" w:history="1">
-        <w:r>
-          <w:rPr>
-            <w:rStyle w:val="Hipervnculo"/>
-            <w:rFonts w:ascii="Lucida Console" w:hAnsi="Lucida Console" w:cs="Lucida Console"/>
-            <w:kern w:val="0"/>
-            <w:sz w:val="18"/>
-            <w:szCs w:val="18"/>
-          </w:rPr>
-          <w:t>gmaildelapersona</w:t>
-        </w:r>
-        <w:r>
-          <w:rPr>
-            <w:rStyle w:val="Hipervnculo"/>
-            <w:rFonts w:ascii="Lucida Console" w:hAnsi="Lucida Console" w:cs="Lucida Console"/>
-            <w:kern w:val="0"/>
-            <w:sz w:val="18"/>
-            <w:szCs w:val="18"/>
-          </w:rPr>
-          <w:t>@gmail.com</w:t>
-        </w:r>
-      </w:hyperlink>
+      <w:r>
+        <w:rPr>
+          <w:lang w:val="en-US" w:eastAsia="es-CO"/>
+        </w:rPr>
+        <w:t>main</w:t>
+      </w:r>
     </w:p>
     <w:p>
       <w:pPr>
         <w:ind w:left="705" w:firstLine="0"/>
         <w:rPr>
-          <w:lang w:val="es" w:eastAsia="es-CO"/>
-        </w:rPr>
-      </w:pPr>
-      <w:r>
-        <w:rPr>
-          <w:lang w:val="es" w:eastAsia="es-CO"/>
-        </w:rPr>
-        <w:t xml:space="preserve">Use el siguiente comando para cambiar de manera global la rama que nos aparece como </w:t>
-      </w:r>
-      <w:proofErr w:type="gramStart"/>
-      <w:r>
-        <w:rPr>
-          <w:lang w:val="es" w:eastAsia="es-CO"/>
-        </w:rPr>
-        <w:t>master</w:t>
-      </w:r>
-      <w:proofErr w:type="gramEnd"/>
-      <w:r>
-        <w:rPr>
-          <w:lang w:val="es" w:eastAsia="es-CO"/>
-        </w:rPr>
-        <w:t xml:space="preserve"> a </w:t>
-      </w:r>
-      <w:proofErr w:type="spellStart"/>
-      <w:r>
-        <w:rPr>
-          <w:lang w:val="es" w:eastAsia="es-CO"/>
-        </w:rPr>
-        <w:t>main</w:t>
-      </w:r>
-      <w:proofErr w:type="spellEnd"/>
+          <w:lang w:eastAsia="es-CO"/>
+        </w:rPr>
+      </w:pPr>
+      <w:r>
+        <w:rPr>
+          <w:lang w:eastAsia="es-CO"/>
+        </w:rPr>
+        <w:t>Ahora me surge otro er</w:t>
+      </w:r>
+      <w:r>
+        <w:rPr>
+          <w:lang w:eastAsia="es-CO"/>
+        </w:rPr>
+        <w:t>ror</w:t>
+      </w:r>
+      <w:r>
+        <w:rPr>
+          <w:lang w:eastAsia="es-CO"/>
+        </w:rPr>
+        <w:t>:</w:t>
+      </w:r>
     </w:p>
     <w:p>
       <w:pPr>
         <w:ind w:left="705" w:firstLine="0"/>
         <w:rPr>
-          <w:lang w:val="en-US" w:eastAsia="es-CO"/>
-        </w:rPr>
-      </w:pPr>
-      <w:r>
-        <w:rPr>
-          <w:rFonts w:ascii="Lucida Console" w:hAnsi="Lucida Console" w:cs="Lucida Console"/>
-          <w:kern w:val="0"/>
-          <w:sz w:val="18"/>
-          <w:szCs w:val="18"/>
-          <w:lang w:val="en-US"/>
-        </w:rPr>
-        <w:t xml:space="preserve">git config --global </w:t>
-      </w:r>
-      <w:proofErr w:type="spellStart"/>
-      <w:proofErr w:type="gramStart"/>
-      <w:r>
-        <w:rPr>
-          <w:rFonts w:ascii="Lucida Console" w:hAnsi="Lucida Console" w:cs="Lucida Console"/>
-          <w:kern w:val="0"/>
-          <w:sz w:val="18"/>
-          <w:szCs w:val="18"/>
-          <w:lang w:val="en-US"/>
-        </w:rPr>
-        <w:t>init.defaultBranch</w:t>
-      </w:r>
-      <w:proofErr w:type="spellEnd"/>
-      <w:proofErr w:type="gramEnd"/>
-      <w:r>
-        <w:rPr>
-          <w:rFonts w:ascii="Lucida Console" w:hAnsi="Lucida Console" w:cs="Lucida Console"/>
-          <w:kern w:val="0"/>
-          <w:sz w:val="18"/>
-          <w:szCs w:val="18"/>
-          <w:lang w:val="en-US"/>
-        </w:rPr>
-        <w:t xml:space="preserve"> main</w:t>
-      </w:r>
-    </w:p>
-    <w:p>
-      <w:pPr>
-        <w:ind w:left="705" w:firstLine="0"/>
-        <w:rPr>
-          <w:lang w:eastAsia="es-CO"/>
-        </w:rPr>
-      </w:pPr>
-      <w:r>
-        <w:rPr>
-          <w:lang w:eastAsia="es-CO"/>
-        </w:rPr>
-        <w:t>Ahora me surge otro er</w:t>
-      </w:r>
-      <w:r>
-        <w:rPr>
-          <w:lang w:eastAsia="es-CO"/>
-        </w:rPr>
-        <w:t>ror</w:t>
-      </w:r>
-      <w:r>
-        <w:rPr>
-          <w:lang w:eastAsia="es-CO"/>
-        </w:rPr>
-        <w:t>:</w:t>
-      </w:r>
-    </w:p>
-    <w:p>
-      <w:pPr>
-        <w:ind w:left="705" w:firstLine="0"/>
-        <w:rPr>
-          <w:lang w:eastAsia="es-CO"/>
-        </w:rPr>
-      </w:pPr>
-      <w:r>
-        <w:rPr>
+          <w:lang w:eastAsia="es-CO"/>
+        </w:rPr>
+      </w:pPr>
+      <w:r>
+        <w:rPr>
+          <w:noProof/>
           <w:lang w:eastAsia="es-CO"/>
         </w:rPr>
         <w:drawing>
@@ -7543,7 +7097,7 @@
                     <pic:cNvPicPr/>
                   </pic:nvPicPr>
                   <pic:blipFill>
-                    <a:blip r:embed="rId28"/>
+                    <a:blip r:embed="rId27"/>
                     <a:stretch>
                       <a:fillRect/>
                     </a:stretch>
@@ -7575,8 +7129,286 @@
         <w:rPr>
           <w:lang w:eastAsia="es-CO"/>
         </w:rPr>
+        <w:lastRenderedPageBreak/>
         <w:tab/>
       </w:r>
+      <w:r>
+        <w:rPr>
+          <w:lang w:eastAsia="es-CO"/>
+        </w:rPr>
+        <w:t xml:space="preserve">Para realizar el </w:t>
+      </w:r>
+      <w:proofErr w:type="spellStart"/>
+      <w:r>
+        <w:rPr>
+          <w:lang w:eastAsia="es-CO"/>
+        </w:rPr>
+        <w:t>push</w:t>
+      </w:r>
+      <w:proofErr w:type="spellEnd"/>
+      <w:r>
+        <w:rPr>
+          <w:lang w:eastAsia="es-CO"/>
+        </w:rPr>
+        <w:t xml:space="preserve"> en este caso, tuve que forzarlo. Esto se debió a que el archivo contenía imágenes. Es decir, este mismo archivo es donde estoy registrando toda la evidencia.</w:t>
+      </w:r>
+    </w:p>
+    <w:p>
+      <w:pPr>
+        <w:ind w:firstLine="0"/>
+        <w:rPr>
+          <w:b/>
+          <w:szCs w:val="32"/>
+          <w:lang w:eastAsia="es-CO"/>
+        </w:rPr>
+      </w:pPr>
+      <w:r>
+        <w:rPr>
+          <w:b/>
+          <w:noProof/>
+          <w:szCs w:val="32"/>
+          <w:lang w:eastAsia="es-CO"/>
+        </w:rPr>
+        <w:drawing>
+          <wp:inline distT="0" distB="0" distL="0" distR="0" wp14:anchorId="63D93577" wp14:editId="401867BD">
+            <wp:extent cx="5612130" cy="911225"/>
+            <wp:effectExtent l="0" t="0" r="7620" b="3175"/>
+            <wp:docPr id="1158588923" name="Imagen 1" descr="Texto&#10;&#10;Descripción generada automáticamente"/>
+            <wp:cNvGraphicFramePr>
+              <a:graphicFrameLocks xmlns:a="http://schemas.openxmlformats.org/drawingml/2006/main" noChangeAspect="1"/>
+            </wp:cNvGraphicFramePr>
+            <a:graphic xmlns:a="http://schemas.openxmlformats.org/drawingml/2006/main">
+              <a:graphicData uri="http://schemas.openxmlformats.org/drawingml/2006/picture">
+                <pic:pic xmlns:pic="http://schemas.openxmlformats.org/drawingml/2006/picture">
+                  <pic:nvPicPr>
+                    <pic:cNvPr id="1158588923" name="Imagen 1" descr="Texto&#10;&#10;Descripción generada automáticamente"/>
+                    <pic:cNvPicPr/>
+                  </pic:nvPicPr>
+                  <pic:blipFill>
+                    <a:blip r:embed="rId28"/>
+                    <a:stretch>
+                      <a:fillRect/>
+                    </a:stretch>
+                  </pic:blipFill>
+                  <pic:spPr>
+                    <a:xfrm>
+                      <a:off x="0" y="0"/>
+                      <a:ext cx="5612130" cy="911225"/>
+                    </a:xfrm>
+                    <a:prstGeom prst="rect">
+                      <a:avLst/>
+                    </a:prstGeom>
+                  </pic:spPr>
+                </pic:pic>
+              </a:graphicData>
+            </a:graphic>
+          </wp:inline>
+        </w:drawing>
+      </w:r>
+    </w:p>
+    <w:p>
+      <w:pPr>
+        <w:ind w:firstLine="0"/>
+        <w:rPr>
+          <w:b/>
+          <w:szCs w:val="32"/>
+          <w:lang w:eastAsia="es-CO"/>
+        </w:rPr>
+      </w:pPr>
+      <w:r>
+        <w:rPr>
+          <w:bCs/>
+          <w:szCs w:val="32"/>
+          <w:lang w:eastAsia="es-CO"/>
+        </w:rPr>
+        <w:t>Básicamente aquí se puede apreciar la evidencia que se tiene que entregar, para poder verla le das clic en</w:t>
+      </w:r>
+      <w:r>
+        <w:rPr>
+          <w:bCs/>
+          <w:szCs w:val="32"/>
+          <w:lang w:eastAsia="es-CO"/>
+        </w:rPr>
+        <w:t xml:space="preserve"> </w:t>
+      </w:r>
+      <w:r>
+        <w:rPr>
+          <w:b/>
+          <w:szCs w:val="32"/>
+          <w:lang w:eastAsia="es-CO"/>
+        </w:rPr>
+        <w:t>View raw</w:t>
+      </w:r>
+      <w:r>
+        <w:rPr>
+          <w:b/>
+          <w:szCs w:val="32"/>
+          <w:lang w:eastAsia="es-CO"/>
+        </w:rPr>
+        <w:t xml:space="preserve"> </w:t>
+      </w:r>
+      <w:r>
+        <w:rPr>
+          <w:bCs/>
+          <w:szCs w:val="32"/>
+          <w:lang w:eastAsia="es-CO"/>
+        </w:rPr>
+        <w:t>y se descargara en el ordenador.</w:t>
+      </w:r>
+    </w:p>
+    <w:p>
+      <w:pPr>
+        <w:ind w:firstLine="0"/>
+        <w:rPr>
+          <w:b/>
+          <w:szCs w:val="32"/>
+          <w:lang w:eastAsia="es-CO"/>
+        </w:rPr>
+      </w:pPr>
+      <w:r>
+        <w:rPr>
+          <w:noProof/>
+          <w:lang w:val="es" w:eastAsia="es-CO"/>
+        </w:rPr>
+        <mc:AlternateContent>
+          <mc:Choice Requires="wps">
+            <w:drawing>
+              <wp:anchor distT="0" distB="0" distL="114300" distR="114300" simplePos="0" relativeHeight="251708416" behindDoc="0" locked="0" layoutInCell="1" allowOverlap="1" wp14:anchorId="3535988C" wp14:editId="3932D449">
+                <wp:simplePos x="0" y="0"/>
+                <wp:positionH relativeFrom="column">
+                  <wp:posOffset>3271456</wp:posOffset>
+                </wp:positionH>
+                <wp:positionV relativeFrom="paragraph">
+                  <wp:posOffset>1291762</wp:posOffset>
+                </wp:positionV>
+                <wp:extent cx="342528" cy="91440"/>
+                <wp:effectExtent l="0" t="0" r="19685" b="22860"/>
+                <wp:wrapNone/>
+                <wp:docPr id="230820299" name="Rectángulo 1"/>
+                <wp:cNvGraphicFramePr/>
+                <a:graphic xmlns:a="http://schemas.openxmlformats.org/drawingml/2006/main">
+                  <a:graphicData uri="http://schemas.microsoft.com/office/word/2010/wordprocessingShape">
+                    <wps:wsp>
+                      <wps:cNvSpPr/>
+                      <wps:spPr>
+                        <a:xfrm>
+                          <a:off x="0" y="0"/>
+                          <a:ext cx="342528" cy="91440"/>
+                        </a:xfrm>
+                        <a:prstGeom prst="rect">
+                          <a:avLst/>
+                        </a:prstGeom>
+                        <a:noFill/>
+                        <a:ln w="19050">
+                          <a:solidFill>
+                            <a:srgbClr val="FF0000"/>
+                          </a:solidFill>
+                        </a:ln>
+                      </wps:spPr>
+                      <wps:style>
+                        <a:lnRef idx="2">
+                          <a:schemeClr val="accent1">
+                            <a:shade val="15000"/>
+                          </a:schemeClr>
+                        </a:lnRef>
+                        <a:fillRef idx="1">
+                          <a:schemeClr val="accent1"/>
+                        </a:fillRef>
+                        <a:effectRef idx="0">
+                          <a:schemeClr val="accent1"/>
+                        </a:effectRef>
+                        <a:fontRef idx="minor">
+                          <a:schemeClr val="lt1"/>
+                        </a:fontRef>
+                      </wps:style>
+                      <wps:bodyPr rot="0" spcFirstLastPara="0" vertOverflow="overflow" horzOverflow="overflow" vert="horz" wrap="square" lIns="91440" tIns="45720" rIns="91440" bIns="45720" numCol="1" spcCol="0" rtlCol="0" fromWordArt="0" anchor="ctr" anchorCtr="0" forceAA="0" compatLnSpc="1">
+                        <a:prstTxWarp prst="textNoShape">
+                          <a:avLst/>
+                        </a:prstTxWarp>
+                        <a:noAutofit/>
+                      </wps:bodyPr>
+                    </wps:wsp>
+                  </a:graphicData>
+                </a:graphic>
+                <wp14:sizeRelH relativeFrom="margin">
+                  <wp14:pctWidth>0</wp14:pctWidth>
+                </wp14:sizeRelH>
+                <wp14:sizeRelV relativeFrom="margin">
+                  <wp14:pctHeight>0</wp14:pctHeight>
+                </wp14:sizeRelV>
+              </wp:anchor>
+            </w:drawing>
+          </mc:Choice>
+          <mc:Fallback>
+            <w:pict>
+              <v:rect w14:anchorId="3643C4C8" id="Rectángulo 1" o:spid="_x0000_s1026" style="position:absolute;margin-left:257.6pt;margin-top:101.7pt;width:26.95pt;height:7.2pt;z-index:251708416;visibility:visible;mso-wrap-style:square;mso-width-percent:0;mso-height-percent:0;mso-wrap-distance-left:9pt;mso-wrap-distance-top:0;mso-wrap-distance-right:9pt;mso-wrap-distance-bottom:0;mso-position-horizontal:absolute;mso-position-horizontal-relative:text;mso-position-vertical:absolute;mso-position-vertical-relative:text;mso-width-percent:0;mso-height-percent:0;mso-width-relative:margin;mso-height-relative:margin;v-text-anchor:middle" o:gfxdata="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" filled="f" strokecolor="red" strokeweight="1.5pt"/>
+            </w:pict>
+          </mc:Fallback>
+        </mc:AlternateContent>
+      </w:r>
+      <w:r>
+        <w:rPr>
+          <w:b/>
+          <w:noProof/>
+          <w:szCs w:val="32"/>
+          <w:lang w:eastAsia="es-CO"/>
+        </w:rPr>
+        <w:drawing>
+          <wp:inline distT="0" distB="0" distL="0" distR="0" wp14:anchorId="4D8FAD8A" wp14:editId="3FDEEB02">
+            <wp:extent cx="5612130" cy="1454150"/>
+            <wp:effectExtent l="0" t="0" r="7620" b="0"/>
+            <wp:docPr id="1993564050" name="Imagen 1"/>
+            <wp:cNvGraphicFramePr>
+              <a:graphicFrameLocks xmlns:a="http://schemas.openxmlformats.org/drawingml/2006/main" noChangeAspect="1"/>
+            </wp:cNvGraphicFramePr>
+            <a:graphic xmlns:a="http://schemas.openxmlformats.org/drawingml/2006/main">
+              <a:graphicData uri="http://schemas.openxmlformats.org/drawingml/2006/picture">
+                <pic:pic xmlns:pic="http://schemas.openxmlformats.org/drawingml/2006/picture">
+                  <pic:nvPicPr>
+                    <pic:cNvPr id="1993564050" name=""/>
+                    <pic:cNvPicPr/>
+                  </pic:nvPicPr>
+                  <pic:blipFill>
+                    <a:blip r:embed="rId29"/>
+                    <a:stretch>
+                      <a:fillRect/>
+                    </a:stretch>
+                  </pic:blipFill>
+                  <pic:spPr>
+                    <a:xfrm>
+                      <a:off x="0" y="0"/>
+                      <a:ext cx="5612130" cy="1454150"/>
+                    </a:xfrm>
+                    <a:prstGeom prst="rect">
+                      <a:avLst/>
+                    </a:prstGeom>
+                  </pic:spPr>
+                </pic:pic>
+              </a:graphicData>
+            </a:graphic>
+          </wp:inline>
+        </w:drawing>
+      </w:r>
+    </w:p>
+    <w:p>
+      <w:pPr>
+        <w:ind w:firstLine="0"/>
+        <w:rPr>
+          <w:b/>
+          <w:szCs w:val="32"/>
+          <w:lang w:eastAsia="es-CO"/>
+        </w:rPr>
+      </w:pPr>
+    </w:p>
+    <w:p>
+      <w:pPr>
+        <w:ind w:firstLine="0"/>
+        <w:rPr>
+          <w:b/>
+          <w:szCs w:val="32"/>
+          <w:lang w:eastAsia="es-CO"/>
+        </w:rPr>
+      </w:pPr>
     </w:p>
     <w:p>
       <w:pPr>
@@ -7614,86 +7446,208 @@
           <w:lang w:val="es" w:eastAsia="es-CO"/>
         </w:rPr>
       </w:pPr>
+      <w:bookmarkStart w:id="10" w:name="_Toc167444901"/>
       <w:r>
         <w:rPr>
           <w:lang w:val="es" w:eastAsia="es-CO"/>
         </w:rPr>
         <w:t>Conclusión</w:t>
       </w:r>
-      <w:bookmarkEnd w:id="5"/>
-      <w:bookmarkEnd w:id="6"/>
-    </w:p>
-    <w:p>
-      <w:pPr>
-        <w:rPr>
-          <w:rFonts w:cs="Times New Roman"/>
-          <w:szCs w:val="24"/>
-          <w:lang w:eastAsia="es-CO"/>
-        </w:rPr>
-      </w:pPr>
-      <w:r>
-        <w:rPr>
-          <w:rFonts w:cs="Times New Roman"/>
-          <w:szCs w:val="24"/>
-          <w:lang w:eastAsia="es-CO"/>
-        </w:rPr>
-        <w:t>El dominio de las sentencias DDL y DML de SQL es esencial en el ámbito de la gestión de bases de datos, ya que proporciona las herramientas necesarias para diseñar, crear, gestionar y manipular eficientemente datos en entornos relacionales. A lo largo de este proceso de aprendizaje, hemos explorado en detalle las capacidades y aplicaciones de estas sentencias, así como su importancia en el desarrollo de sistemas de información robustos y eficaces.</w:t>
-      </w:r>
-    </w:p>
-    <w:p>
-      <w:pPr>
-        <w:rPr>
-          <w:rFonts w:cs="Times New Roman"/>
-          <w:szCs w:val="24"/>
-          <w:lang w:eastAsia="es-CO"/>
-        </w:rPr>
-      </w:pPr>
-      <w:r>
-        <w:rPr>
-          <w:rFonts w:cs="Times New Roman"/>
-          <w:szCs w:val="24"/>
-          <w:lang w:eastAsia="es-CO"/>
-        </w:rPr>
-        <w:t>Al adquirir un dominio integral de las sentencias DDL y DML, se abre la puerta a una serie de oportunidades y posibilidades en el campo de la tecnología de la información. Desde el diseño y la implementación de bases de datos hasta el desarrollo de aplicaciones y el análisis de datos, estas destrezas y conocimientos son altamente valorados y demandados en la industria.</w:t>
-      </w:r>
-    </w:p>
-    <w:p>
-      <w:pPr>
-        <w:rPr>
-          <w:rFonts w:cs="Times New Roman"/>
-          <w:szCs w:val="24"/>
-          <w:lang w:eastAsia="es-CO"/>
-        </w:rPr>
-      </w:pPr>
-      <w:r>
-        <w:rPr>
-          <w:rFonts w:cs="Times New Roman"/>
-          <w:szCs w:val="24"/>
-          <w:lang w:eastAsia="es-CO"/>
-        </w:rPr>
-        <w:t>Es importante destacar que el aprendizaje en este campo es un proceso continuo y en constante evolución. A medida que nuevas tecnologías y tendencias emergen, es fundamental mantenerse actualizado y seguir explorando nuevas técnicas y prácticas para mejorar y optimizar los sistemas de bases de datos.</w:t>
-      </w:r>
-    </w:p>
-    <w:p>
-      <w:pPr>
-        <w:rPr>
-          <w:lang w:val="es" w:eastAsia="es-CO"/>
-        </w:rPr>
-      </w:pPr>
-      <w:r>
-        <w:rPr>
-          <w:rFonts w:cs="Times New Roman"/>
-          <w:szCs w:val="24"/>
-          <w:lang w:eastAsia="es-CO"/>
-        </w:rPr>
-        <w:t>En conclusión, el dominio de las sentencias DDL y DML de SQL es un componente clave en el camino hacia la excelencia en la gestión de bases de datos. Al invertir tiempo y esfuerzo en desarrollar estas destrezas y conocimientos, se está preparando el terreno para una carrera exitosa y gratificante en el emocionante mundo de la gestión de datos.</w:t>
+      <w:bookmarkEnd w:id="7"/>
+      <w:bookmarkEnd w:id="10"/>
+    </w:p>
+    <w:p>
+      <w:pPr>
+        <w:rPr>
+          <w:lang w:eastAsia="es-CO"/>
+        </w:rPr>
+      </w:pPr>
+      <w:r>
+        <w:rPr>
+          <w:lang w:eastAsia="es-CO"/>
+        </w:rPr>
+        <w:t>Git y GitHub son herramientas poderosas para el control de versiones y la</w:t>
+      </w:r>
+      <w:r>
+        <w:rPr>
+          <w:lang w:eastAsia="es-CO"/>
+        </w:rPr>
+        <w:t xml:space="preserve"> </w:t>
+      </w:r>
+      <w:r>
+        <w:rPr>
+          <w:lang w:eastAsia="es-CO"/>
+        </w:rPr>
+        <w:t xml:space="preserve">colaboración en proyectos de desarrollo. Comandos básicos como </w:t>
+      </w:r>
+      <w:proofErr w:type="spellStart"/>
+      <w:r>
+        <w:rPr>
+          <w:b/>
+          <w:bCs/>
+          <w:lang w:eastAsia="es-CO"/>
+        </w:rPr>
+        <w:t>git</w:t>
+      </w:r>
+      <w:proofErr w:type="spellEnd"/>
+      <w:r>
+        <w:rPr>
+          <w:b/>
+          <w:bCs/>
+          <w:lang w:eastAsia="es-CO"/>
+        </w:rPr>
+        <w:t xml:space="preserve"> </w:t>
+      </w:r>
+      <w:proofErr w:type="spellStart"/>
+      <w:r>
+        <w:rPr>
+          <w:b/>
+          <w:bCs/>
+          <w:lang w:eastAsia="es-CO"/>
+        </w:rPr>
+        <w:t>init</w:t>
+      </w:r>
+      <w:proofErr w:type="spellEnd"/>
+      <w:r>
+        <w:rPr>
+          <w:b/>
+          <w:bCs/>
+          <w:lang w:eastAsia="es-CO"/>
+        </w:rPr>
+        <w:t xml:space="preserve">, </w:t>
+      </w:r>
+      <w:proofErr w:type="spellStart"/>
+      <w:r>
+        <w:rPr>
+          <w:b/>
+          <w:bCs/>
+          <w:lang w:eastAsia="es-CO"/>
+        </w:rPr>
+        <w:t>git</w:t>
+      </w:r>
+      <w:proofErr w:type="spellEnd"/>
+      <w:r>
+        <w:rPr>
+          <w:b/>
+          <w:bCs/>
+          <w:lang w:eastAsia="es-CO"/>
+        </w:rPr>
+        <w:t xml:space="preserve"> </w:t>
+      </w:r>
+      <w:proofErr w:type="spellStart"/>
+      <w:r>
+        <w:rPr>
+          <w:b/>
+          <w:bCs/>
+          <w:lang w:eastAsia="es-CO"/>
+        </w:rPr>
+        <w:t>add</w:t>
+      </w:r>
+      <w:proofErr w:type="spellEnd"/>
+      <w:r>
+        <w:rPr>
+          <w:b/>
+          <w:bCs/>
+          <w:lang w:eastAsia="es-CO"/>
+        </w:rPr>
+        <w:t xml:space="preserve">, </w:t>
+      </w:r>
+      <w:proofErr w:type="spellStart"/>
+      <w:r>
+        <w:rPr>
+          <w:b/>
+          <w:bCs/>
+          <w:lang w:eastAsia="es-CO"/>
+        </w:rPr>
+        <w:t>git</w:t>
+      </w:r>
+      <w:proofErr w:type="spellEnd"/>
+      <w:r>
+        <w:rPr>
+          <w:b/>
+          <w:bCs/>
+          <w:lang w:eastAsia="es-CO"/>
+        </w:rPr>
+        <w:t xml:space="preserve"> </w:t>
+      </w:r>
+      <w:proofErr w:type="spellStart"/>
+      <w:r>
+        <w:rPr>
+          <w:b/>
+          <w:bCs/>
+          <w:lang w:eastAsia="es-CO"/>
+        </w:rPr>
+        <w:t>commit</w:t>
+      </w:r>
+      <w:proofErr w:type="spellEnd"/>
+      <w:r>
+        <w:rPr>
+          <w:b/>
+          <w:bCs/>
+          <w:lang w:eastAsia="es-CO"/>
+        </w:rPr>
+        <w:t xml:space="preserve"> y </w:t>
+      </w:r>
+      <w:proofErr w:type="spellStart"/>
+      <w:r>
+        <w:rPr>
+          <w:b/>
+          <w:bCs/>
+          <w:lang w:eastAsia="es-CO"/>
+        </w:rPr>
+        <w:t>git</w:t>
+      </w:r>
+      <w:proofErr w:type="spellEnd"/>
+      <w:r>
+        <w:rPr>
+          <w:b/>
+          <w:bCs/>
+          <w:lang w:eastAsia="es-CO"/>
+        </w:rPr>
+        <w:t xml:space="preserve"> </w:t>
+      </w:r>
+      <w:proofErr w:type="spellStart"/>
+      <w:r>
+        <w:rPr>
+          <w:b/>
+          <w:bCs/>
+          <w:lang w:eastAsia="es-CO"/>
+        </w:rPr>
+        <w:t>push</w:t>
+      </w:r>
+      <w:proofErr w:type="spellEnd"/>
+      <w:r>
+        <w:rPr>
+          <w:b/>
+          <w:bCs/>
+          <w:lang w:eastAsia="es-CO"/>
+        </w:rPr>
+        <w:t xml:space="preserve"> </w:t>
+      </w:r>
+      <w:r>
+        <w:rPr>
+          <w:lang w:eastAsia="es-CO"/>
+        </w:rPr>
+        <w:t>son fundamentales para comenzar a gestionar tus proyectos de manera eficiente. Crear un repositorio en GitHub y conectarlo con tu repositorio local permite</w:t>
+      </w:r>
+      <w:r>
+        <w:rPr>
+          <w:lang w:eastAsia="es-CO"/>
+        </w:rPr>
+        <w:t xml:space="preserve"> </w:t>
+      </w:r>
+      <w:r>
+        <w:rPr>
+          <w:lang w:eastAsia="es-CO"/>
+        </w:rPr>
+        <w:t>compartir y colaborar en tu código con otros desarrolladores de manera efectiva.</w:t>
       </w:r>
     </w:p>
     <w:p>
       <w:pPr>
         <w:jc w:val="both"/>
         <w:rPr>
-          <w:lang w:val="es" w:eastAsia="es-CO"/>
+          <w:lang w:eastAsia="es-CO"/>
         </w:rPr>
       </w:pPr>
     </w:p>
@@ -8056,7 +8010,7 @@
   <w:abstractNum w:abstractNumId="3" w15:restartNumberingAfterBreak="0">
     <w:nsid w:val="2EB46AEE"/>
     <w:multiLevelType w:val="hybridMultilevel"/>
-    <w:tmpl w:val="F216E44E"/>
+    <w:tmpl w:val="69787DB0"/>
     <w:lvl w:ilvl="0" w:tplc="240A0001">
       <w:start w:val="1"/>
       <w:numFmt w:val="bullet"/>
@@ -8253,6 +8207,123 @@
     </w:lvl>
   </w:abstractNum>
   <w:abstractNum w:abstractNumId="5" w15:restartNumberingAfterBreak="0">
+    <w:nsid w:val="3FD3515B"/>
+    <w:multiLevelType w:val="multilevel"/>
+    <w:tmpl w:val="C854BFCC"/>
+    <w:lvl w:ilvl="0">
+      <w:start w:val="1"/>
+      <w:numFmt w:val="decimal"/>
+      <w:lvlText w:val="%1."/>
+      <w:lvlJc w:val="left"/>
+      <w:pPr>
+        <w:tabs>
+          <w:tab w:val="num" w:pos="720"/>
+        </w:tabs>
+        <w:ind w:left="720" w:hanging="360"/>
+      </w:pPr>
+    </w:lvl>
+    <w:lvl w:ilvl="1">
+      <w:start w:val="1"/>
+      <w:numFmt w:val="bullet"/>
+      <w:lvlText w:val=""/>
+      <w:lvlJc w:val="left"/>
+      <w:pPr>
+        <w:tabs>
+          <w:tab w:val="num" w:pos="1440"/>
+        </w:tabs>
+        <w:ind w:left="1440" w:hanging="360"/>
+      </w:pPr>
+      <w:rPr>
+        <w:rFonts w:ascii="Symbol" w:hAnsi="Symbol" w:hint="default"/>
+        <w:sz w:val="20"/>
+      </w:rPr>
+    </w:lvl>
+    <w:lvl w:ilvl="2" w:tentative="1">
+      <w:start w:val="1"/>
+      <w:numFmt w:val="decimal"/>
+      <w:lvlText w:val="%3."/>
+      <w:lvlJc w:val="left"/>
+      <w:pPr>
+        <w:tabs>
+          <w:tab w:val="num" w:pos="2160"/>
+        </w:tabs>
+        <w:ind w:left="2160" w:hanging="360"/>
+      </w:pPr>
+    </w:lvl>
+    <w:lvl w:ilvl="3" w:tentative="1">
+      <w:start w:val="1"/>
+      <w:numFmt w:val="decimal"/>
+      <w:lvlText w:val="%4."/>
+      <w:lvlJc w:val="left"/>
+      <w:pPr>
+        <w:tabs>
+          <w:tab w:val="num" w:pos="2880"/>
+        </w:tabs>
+        <w:ind w:left="2880" w:hanging="360"/>
+      </w:pPr>
+    </w:lvl>
+    <w:lvl w:ilvl="4" w:tentative="1">
+      <w:start w:val="1"/>
+      <w:numFmt w:val="decimal"/>
+      <w:lvlText w:val="%5."/>
+      <w:lvlJc w:val="left"/>
+      <w:pPr>
+        <w:tabs>
+          <w:tab w:val="num" w:pos="3600"/>
+        </w:tabs>
+        <w:ind w:left="3600" w:hanging="360"/>
+      </w:pPr>
+    </w:lvl>
+    <w:lvl w:ilvl="5" w:tentative="1">
+      <w:start w:val="1"/>
+      <w:numFmt w:val="decimal"/>
+      <w:lvlText w:val="%6."/>
+      <w:lvlJc w:val="left"/>
+      <w:pPr>
+        <w:tabs>
+          <w:tab w:val="num" w:pos="4320"/>
+        </w:tabs>
+        <w:ind w:left="4320" w:hanging="360"/>
+      </w:pPr>
+    </w:lvl>
+    <w:lvl w:ilvl="6" w:tentative="1">
+      <w:start w:val="1"/>
+      <w:numFmt w:val="decimal"/>
+      <w:lvlText w:val="%7."/>
+      <w:lvlJc w:val="left"/>
+      <w:pPr>
+        <w:tabs>
+          <w:tab w:val="num" w:pos="5040"/>
+        </w:tabs>
+        <w:ind w:left="5040" w:hanging="360"/>
+      </w:pPr>
+    </w:lvl>
+    <w:lvl w:ilvl="7" w:tentative="1">
+      <w:start w:val="1"/>
+      <w:numFmt w:val="decimal"/>
+      <w:lvlText w:val="%8."/>
+      <w:lvlJc w:val="left"/>
+      <w:pPr>
+        <w:tabs>
+          <w:tab w:val="num" w:pos="5760"/>
+        </w:tabs>
+        <w:ind w:left="5760" w:hanging="360"/>
+      </w:pPr>
+    </w:lvl>
+    <w:lvl w:ilvl="8" w:tentative="1">
+      <w:start w:val="1"/>
+      <w:numFmt w:val="decimal"/>
+      <w:lvlText w:val="%9."/>
+      <w:lvlJc w:val="left"/>
+      <w:pPr>
+        <w:tabs>
+          <w:tab w:val="num" w:pos="6480"/>
+        </w:tabs>
+        <w:ind w:left="6480" w:hanging="360"/>
+      </w:pPr>
+    </w:lvl>
+  </w:abstractNum>
+  <w:abstractNum w:abstractNumId="6" w15:restartNumberingAfterBreak="0">
     <w:nsid w:val="4A3E03DE"/>
     <w:multiLevelType w:val="hybridMultilevel"/>
     <w:tmpl w:val="207CA7AA"/>
@@ -8338,13 +8409,13 @@
       </w:pPr>
     </w:lvl>
   </w:abstractNum>
-  <w:abstractNum w:abstractNumId="6" w15:restartNumberingAfterBreak="0">
+  <w:abstractNum w:abstractNumId="7" w15:restartNumberingAfterBreak="0">
     <w:nsid w:val="4AA2750D"/>
     <w:multiLevelType w:val="multilevel"/>
     <w:tmpl w:val="96AE312C"/>
     <w:numStyleLink w:val="TablaContenidoAPA"/>
   </w:abstractNum>
-  <w:abstractNum w:abstractNumId="7" w15:restartNumberingAfterBreak="0">
+  <w:abstractNum w:abstractNumId="8" w15:restartNumberingAfterBreak="0">
     <w:nsid w:val="52D9208F"/>
     <w:multiLevelType w:val="hybridMultilevel"/>
     <w:tmpl w:val="6FF6CAC2"/>
@@ -8457,7 +8528,7 @@
       </w:rPr>
     </w:lvl>
   </w:abstractNum>
-  <w:abstractNum w:abstractNumId="8" w15:restartNumberingAfterBreak="0">
+  <w:abstractNum w:abstractNumId="9" w15:restartNumberingAfterBreak="0">
     <w:nsid w:val="568D3634"/>
     <w:multiLevelType w:val="multilevel"/>
     <w:tmpl w:val="240A001D"/>
@@ -8570,7 +8641,7 @@
       </w:rPr>
     </w:lvl>
   </w:abstractNum>
-  <w:abstractNum w:abstractNumId="9" w15:restartNumberingAfterBreak="0">
+  <w:abstractNum w:abstractNumId="10" w15:restartNumberingAfterBreak="0">
     <w:nsid w:val="6BE75E4D"/>
     <w:multiLevelType w:val="hybridMultilevel"/>
     <w:tmpl w:val="F3A0D43A"/>
@@ -8690,16 +8761,16 @@
     <w:abstractNumId w:val="0"/>
   </w:num>
   <w:num w:numId="3" w16cid:durableId="191652338">
-    <w:abstractNumId w:val="6"/>
+    <w:abstractNumId w:val="7"/>
   </w:num>
   <w:num w:numId="4" w16cid:durableId="2043624747">
-    <w:abstractNumId w:val="8"/>
+    <w:abstractNumId w:val="9"/>
   </w:num>
   <w:num w:numId="5" w16cid:durableId="740559981">
     <w:abstractNumId w:val="0"/>
   </w:num>
   <w:num w:numId="6" w16cid:durableId="800922470">
-    <w:abstractNumId w:val="5"/>
+    <w:abstractNumId w:val="6"/>
   </w:num>
   <w:num w:numId="7" w16cid:durableId="873543954">
     <w:abstractNumId w:val="3"/>
@@ -8708,13 +8779,16 @@
     <w:abstractNumId w:val="1"/>
   </w:num>
   <w:num w:numId="9" w16cid:durableId="1160267292">
-    <w:abstractNumId w:val="9"/>
+    <w:abstractNumId w:val="10"/>
   </w:num>
   <w:num w:numId="10" w16cid:durableId="1854949499">
-    <w:abstractNumId w:val="7"/>
+    <w:abstractNumId w:val="8"/>
   </w:num>
   <w:num w:numId="11" w16cid:durableId="57677228">
     <w:abstractNumId w:val="2"/>
+  </w:num>
+  <w:num w:numId="12" w16cid:durableId="866993128">
+    <w:abstractNumId w:val="5"/>
   </w:num>
 </w:numbering>
 </file>
@@ -9259,6 +9333,7 @@
   <w:style w:type="character" w:default="1" w:styleId="Fuentedeprrafopredeter">
     <w:name w:val="Default Paragraph Font"/>
     <w:uiPriority w:val="1"/>
+    <w:semiHidden/>
     <w:unhideWhenUsed/>
   </w:style>
   <w:style w:type="table" w:default="1" w:styleId="Tablanormal">

</xml_diff>

<commit_message>
Colocando los objetivos especificos como subtitulos y subiendo el arficho final en .pdf
</commit_message>
<xml_diff>
--- a/GA7-220501096-AA1-EV01 herramientas de versionamiento (GIT) instalada y configurada..docx
+++ b/GA7-220501096-AA1-EV01 herramientas de versionamiento (GIT) instalada y configurada..docx
@@ -1237,26 +1237,13 @@
     </w:p>
     <w:p>
       <w:pPr>
-        <w:numPr>
-          <w:ilvl w:val="0"/>
-          <w:numId w:val="2"/>
-        </w:numPr>
-        <w:tabs>
-          <w:tab w:val="num" w:pos="360"/>
-        </w:tabs>
-        <w:jc w:val="both"/>
-        <w:rPr>
-          <w:rFonts w:cs="Times New Roman"/>
-          <w:b/>
-          <w:bCs/>
-          <w:lang w:eastAsia="es-CO"/>
-        </w:rPr>
-      </w:pPr>
-      <w:r>
-        <w:rPr>
-          <w:rFonts w:cs="Times New Roman"/>
-          <w:b/>
-          <w:bCs/>
+        <w:pStyle w:val="Ttulo2"/>
+        <w:rPr>
+          <w:lang w:eastAsia="es-CO"/>
+        </w:rPr>
+      </w:pPr>
+      <w:r>
+        <w:rPr>
           <w:lang w:eastAsia="es-CO"/>
         </w:rPr>
         <w:t>Objetivos Específicos</w:t>
@@ -6936,30 +6923,14 @@
         </w:rPr>
         <w:t xml:space="preserve"> </w:t>
       </w:r>
-      <w:r>
-        <w:fldChar w:fldCharType="begin"/>
-      </w:r>
-      <w:r>
-        <w:rPr>
-          <w:lang w:val="en-US"/>
-        </w:rPr>
-        <w:instrText>HYPERLINK "mailto:gmaildelapersona@gmail.com"</w:instrText>
-      </w:r>
-      <w:r>
-        <w:fldChar w:fldCharType="separate"/>
-      </w:r>
-      <w:r>
-        <w:rPr>
-          <w:lang w:val="en-US" w:eastAsia="es-CO"/>
-        </w:rPr>
-        <w:t>gmaildelapersona@gmail.com</w:t>
-      </w:r>
-      <w:r>
-        <w:rPr>
-          <w:lang w:val="es" w:eastAsia="es-CO"/>
-        </w:rPr>
-        <w:fldChar w:fldCharType="end"/>
-      </w:r>
+      <w:hyperlink r:id="rId27" w:history="1">
+        <w:r>
+          <w:rPr>
+            <w:lang w:val="en-US" w:eastAsia="es-CO"/>
+          </w:rPr>
+          <w:t>gmaildelapersona@gmail.com</w:t>
+        </w:r>
+      </w:hyperlink>
     </w:p>
     <w:p>
       <w:pPr>
@@ -7097,7 +7068,7 @@
                     <pic:cNvPicPr/>
                   </pic:nvPicPr>
                   <pic:blipFill>
-                    <a:blip r:embed="rId27"/>
+                    <a:blip r:embed="rId28"/>
                     <a:stretch>
                       <a:fillRect/>
                     </a:stretch>
@@ -7185,7 +7156,7 @@
                     <pic:cNvPicPr/>
                   </pic:nvPicPr>
                   <pic:blipFill>
-                    <a:blip r:embed="rId28"/>
+                    <a:blip r:embed="rId29"/>
                     <a:stretch>
                       <a:fillRect/>
                     </a:stretch>
@@ -7369,7 +7340,7 @@
                     <pic:cNvPicPr/>
                   </pic:nvPicPr>
                   <pic:blipFill>
-                    <a:blip r:embed="rId29"/>
+                    <a:blip r:embed="rId30"/>
                     <a:stretch>
                       <a:fillRect/>
                     </a:stretch>

</xml_diff>

<commit_message>
Subiendo el .pdf por que faltaba corregir la tabla de contenido
</commit_message>
<xml_diff>
--- a/GA7-220501096-AA1-EV01 herramientas de versionamiento (GIT) instalada y configurada..docx
+++ b/GA7-220501096-AA1-EV01 herramientas de versionamiento (GIT) instalada y configurada..docx
@@ -15,23 +15,7 @@
           <w:rFonts w:eastAsia="Times New Roman" w:cs="Times New Roman"/>
           <w:szCs w:val="24"/>
         </w:rPr>
-        <w:t xml:space="preserve">GA7-220501096-AA1-EV01 herramientas de </w:t>
-      </w:r>
-      <w:proofErr w:type="spellStart"/>
-      <w:r>
-        <w:rPr>
-          <w:rFonts w:eastAsia="Times New Roman" w:cs="Times New Roman"/>
-          <w:szCs w:val="24"/>
-        </w:rPr>
-        <w:t>versionamiento</w:t>
-      </w:r>
-      <w:proofErr w:type="spellEnd"/>
-      <w:r>
-        <w:rPr>
-          <w:rFonts w:eastAsia="Times New Roman" w:cs="Times New Roman"/>
-          <w:szCs w:val="24"/>
-        </w:rPr>
-        <w:t xml:space="preserve"> (GIT) instalada y configurada.</w:t>
+        <w:t>GA7-220501096-AA1-EV01 herramientas de versionamiento (GIT) instalada y configurada.</w:t>
       </w:r>
     </w:p>
     <w:p>
@@ -401,7 +385,7 @@
           <w:r>
             <w:fldChar w:fldCharType="separate"/>
           </w:r>
-          <w:hyperlink w:anchor="_Toc167444894" w:history="1">
+          <w:hyperlink w:anchor="_Toc167445663" w:history="1">
             <w:r>
               <w:rPr>
                 <w:rStyle w:val="Hipervnculo"/>
@@ -444,7 +428,7 @@
                 <w:noProof/>
                 <w:webHidden/>
               </w:rPr>
-              <w:instrText xml:space="preserve"> PAGEREF _Toc167444894 \h </w:instrText>
+              <w:instrText xml:space="preserve"> PAGEREF _Toc167445663 \h </w:instrText>
             </w:r>
             <w:r>
               <w:rPr>
@@ -489,7 +473,7 @@
               <w:lang w:eastAsia="es-CO"/>
             </w:rPr>
           </w:pPr>
-          <w:hyperlink w:anchor="_Toc167444895" w:history="1">
+          <w:hyperlink w:anchor="_Toc167445664" w:history="1">
             <w:r>
               <w:rPr>
                 <w:rStyle w:val="Hipervnculo"/>
@@ -532,7 +516,97 @@
                 <w:noProof/>
                 <w:webHidden/>
               </w:rPr>
-              <w:instrText xml:space="preserve"> PAGEREF _Toc167444895 \h </w:instrText>
+              <w:instrText xml:space="preserve"> PAGEREF _Toc167445664 \h </w:instrText>
+            </w:r>
+            <w:r>
+              <w:rPr>
+                <w:noProof/>
+                <w:webHidden/>
+              </w:rPr>
+            </w:r>
+            <w:r>
+              <w:rPr>
+                <w:noProof/>
+                <w:webHidden/>
+              </w:rPr>
+              <w:fldChar w:fldCharType="separate"/>
+            </w:r>
+            <w:r>
+              <w:rPr>
+                <w:noProof/>
+                <w:webHidden/>
+              </w:rPr>
+              <w:t>4</w:t>
+            </w:r>
+            <w:r>
+              <w:rPr>
+                <w:noProof/>
+                <w:webHidden/>
+              </w:rPr>
+              <w:fldChar w:fldCharType="end"/>
+            </w:r>
+          </w:hyperlink>
+        </w:p>
+        <w:p>
+          <w:pPr>
+            <w:pStyle w:val="TDC2"/>
+            <w:tabs>
+              <w:tab w:val="left" w:pos="1680"/>
+              <w:tab w:val="right" w:leader="dot" w:pos="8828"/>
+            </w:tabs>
+            <w:rPr>
+              <w:rFonts w:asciiTheme="minorHAnsi" w:eastAsiaTheme="minorEastAsia" w:hAnsiTheme="minorHAnsi"/>
+              <w:noProof/>
+              <w:szCs w:val="24"/>
+              <w:lang w:eastAsia="es-CO"/>
+            </w:rPr>
+          </w:pPr>
+          <w:hyperlink w:anchor="_Toc167445665" w:history="1">
+            <w:r>
+              <w:rPr>
+                <w:rStyle w:val="Hipervnculo"/>
+                <w:noProof/>
+                <w:lang w:eastAsia="es-CO"/>
+              </w:rPr>
+              <w:t>2.1</w:t>
+            </w:r>
+            <w:r>
+              <w:rPr>
+                <w:rFonts w:asciiTheme="minorHAnsi" w:eastAsiaTheme="minorEastAsia" w:hAnsiTheme="minorHAnsi"/>
+                <w:noProof/>
+                <w:szCs w:val="24"/>
+                <w:lang w:eastAsia="es-CO"/>
+              </w:rPr>
+              <w:tab/>
+            </w:r>
+            <w:r>
+              <w:rPr>
+                <w:rStyle w:val="Hipervnculo"/>
+                <w:noProof/>
+                <w:lang w:eastAsia="es-CO"/>
+              </w:rPr>
+              <w:t>Objetivos Específicos</w:t>
+            </w:r>
+            <w:r>
+              <w:rPr>
+                <w:noProof/>
+                <w:webHidden/>
+              </w:rPr>
+              <w:tab/>
+            </w:r>
+            <w:r>
+              <w:rPr>
+                <w:noProof/>
+                <w:webHidden/>
+              </w:rPr>
+              <w:fldChar w:fldCharType="begin"/>
+            </w:r>
+            <w:r>
+              <w:rPr>
+                <w:noProof/>
+                <w:webHidden/>
+              </w:rPr>
+              <w:instrText xml:space="preserve"> PAGEREF _Toc167445665 \h </w:instrText>
             </w:r>
             <w:r>
               <w:rPr>
@@ -577,13 +651,13 @@
               <w:lang w:eastAsia="es-CO"/>
             </w:rPr>
           </w:pPr>
-          <w:hyperlink w:anchor="_Toc167444896" w:history="1">
+          <w:hyperlink w:anchor="_Toc167445666" w:history="1">
             <w:r>
               <w:rPr>
                 <w:rStyle w:val="Hipervnculo"/>
                 <w:noProof/>
               </w:rPr>
-              <w:t>4</w:t>
+              <w:t>3</w:t>
             </w:r>
             <w:r>
               <w:rPr>
@@ -620,7 +694,7 @@
                 <w:noProof/>
                 <w:webHidden/>
               </w:rPr>
-              <w:instrText xml:space="preserve"> PAGEREF _Toc167444896 \h </w:instrText>
+              <w:instrText xml:space="preserve"> PAGEREF _Toc167445666 \h </w:instrText>
             </w:r>
             <w:r>
               <w:rPr>
@@ -665,14 +739,14 @@
               <w:lang w:eastAsia="es-CO"/>
             </w:rPr>
           </w:pPr>
-          <w:hyperlink w:anchor="_Toc167444897" w:history="1">
+          <w:hyperlink w:anchor="_Toc167445667" w:history="1">
             <w:r>
               <w:rPr>
                 <w:rStyle w:val="Hipervnculo"/>
                 <w:noProof/>
                 <w:lang w:val="es" w:eastAsia="es-CO"/>
               </w:rPr>
-              <w:t>4.1</w:t>
+              <w:t>3.1</w:t>
             </w:r>
             <w:r>
               <w:rPr>
@@ -710,7 +784,7 @@
                 <w:noProof/>
                 <w:webHidden/>
               </w:rPr>
-              <w:instrText xml:space="preserve"> PAGEREF _Toc167444897 \h </w:instrText>
+              <w:instrText xml:space="preserve"> PAGEREF _Toc167445667 \h </w:instrText>
             </w:r>
             <w:r>
               <w:rPr>
@@ -755,14 +829,14 @@
               <w:lang w:eastAsia="es-CO"/>
             </w:rPr>
           </w:pPr>
-          <w:hyperlink w:anchor="_Toc167444898" w:history="1">
+          <w:hyperlink w:anchor="_Toc167445668" w:history="1">
             <w:r>
               <w:rPr>
                 <w:rStyle w:val="Hipervnculo"/>
                 <w:noProof/>
                 <w:lang w:val="es" w:eastAsia="es-CO"/>
               </w:rPr>
-              <w:t>4.2</w:t>
+              <w:t>3.2</w:t>
             </w:r>
             <w:r>
               <w:rPr>
@@ -800,7 +874,7 @@
                 <w:noProof/>
                 <w:webHidden/>
               </w:rPr>
-              <w:instrText xml:space="preserve"> PAGEREF _Toc167444898 \h </w:instrText>
+              <w:instrText xml:space="preserve"> PAGEREF _Toc167445668 \h </w:instrText>
             </w:r>
             <w:r>
               <w:rPr>
@@ -845,14 +919,14 @@
               <w:lang w:eastAsia="es-CO"/>
             </w:rPr>
           </w:pPr>
-          <w:hyperlink w:anchor="_Toc167444899" w:history="1">
+          <w:hyperlink w:anchor="_Toc167445669" w:history="1">
             <w:r>
               <w:rPr>
                 <w:rStyle w:val="Hipervnculo"/>
                 <w:noProof/>
                 <w:lang w:val="es" w:eastAsia="es-CO"/>
               </w:rPr>
-              <w:t>4.3</w:t>
+              <w:t>3.3</w:t>
             </w:r>
             <w:r>
               <w:rPr>
@@ -890,7 +964,7 @@
                 <w:noProof/>
                 <w:webHidden/>
               </w:rPr>
-              <w:instrText xml:space="preserve"> PAGEREF _Toc167444899 \h </w:instrText>
+              <w:instrText xml:space="preserve"> PAGEREF _Toc167445669 \h </w:instrText>
             </w:r>
             <w:r>
               <w:rPr>
@@ -935,14 +1009,14 @@
               <w:lang w:eastAsia="es-CO"/>
             </w:rPr>
           </w:pPr>
-          <w:hyperlink w:anchor="_Toc167444900" w:history="1">
+          <w:hyperlink w:anchor="_Toc167445670" w:history="1">
             <w:r>
               <w:rPr>
                 <w:rStyle w:val="Hipervnculo"/>
                 <w:noProof/>
                 <w:lang w:val="es" w:eastAsia="es-CO"/>
               </w:rPr>
-              <w:t>4.4</w:t>
+              <w:t>3.4</w:t>
             </w:r>
             <w:r>
               <w:rPr>
@@ -980,7 +1054,7 @@
                 <w:noProof/>
                 <w:webHidden/>
               </w:rPr>
-              <w:instrText xml:space="preserve"> PAGEREF _Toc167444900 \h </w:instrText>
+              <w:instrText xml:space="preserve"> PAGEREF _Toc167445670 \h </w:instrText>
             </w:r>
             <w:r>
               <w:rPr>
@@ -1025,14 +1099,14 @@
               <w:lang w:eastAsia="es-CO"/>
             </w:rPr>
           </w:pPr>
-          <w:hyperlink w:anchor="_Toc167444901" w:history="1">
+          <w:hyperlink w:anchor="_Toc167445671" w:history="1">
             <w:r>
               <w:rPr>
                 <w:rStyle w:val="Hipervnculo"/>
                 <w:noProof/>
                 <w:lang w:val="es" w:eastAsia="es-CO"/>
               </w:rPr>
-              <w:t>5</w:t>
+              <w:t>4</w:t>
             </w:r>
             <w:r>
               <w:rPr>
@@ -1070,7 +1144,7 @@
                 <w:noProof/>
                 <w:webHidden/>
               </w:rPr>
-              <w:instrText xml:space="preserve"> PAGEREF _Toc167444901 \h </w:instrText>
+              <w:instrText xml:space="preserve"> PAGEREF _Toc167445671 \h </w:instrText>
             </w:r>
             <w:r>
               <w:rPr>
@@ -1168,7 +1242,7 @@
         <w:pStyle w:val="Ttulo1"/>
       </w:pPr>
       <w:bookmarkStart w:id="0" w:name="_Toc159625623"/>
-      <w:bookmarkStart w:id="1" w:name="_Toc167444894"/>
+      <w:bookmarkStart w:id="1" w:name="_Toc167445663"/>
       <w:r>
         <w:lastRenderedPageBreak/>
         <w:t>Introducción</w:t>
@@ -1212,7 +1286,7 @@
         <w:pStyle w:val="Ttulo1"/>
       </w:pPr>
       <w:bookmarkStart w:id="2" w:name="_Toc159625624"/>
-      <w:bookmarkStart w:id="3" w:name="_Toc167444895"/>
+      <w:bookmarkStart w:id="3" w:name="_Toc167445664"/>
       <w:r>
         <w:lastRenderedPageBreak/>
         <w:t>Objetivo General</w:t>
@@ -1242,12 +1316,14 @@
           <w:lang w:eastAsia="es-CO"/>
         </w:rPr>
       </w:pPr>
+      <w:bookmarkStart w:id="4" w:name="_Toc167445665"/>
       <w:r>
         <w:rPr>
           <w:lang w:eastAsia="es-CO"/>
         </w:rPr>
         <w:t>Objetivos Específicos</w:t>
       </w:r>
+      <w:bookmarkEnd w:id="4"/>
     </w:p>
     <w:p>
       <w:pPr>
@@ -1297,7 +1373,6 @@
         </w:rPr>
         <w:t xml:space="preserve">Aprender a inicializar un repositorio local utilizando </w:t>
       </w:r>
-      <w:proofErr w:type="spellStart"/>
       <w:r>
         <w:rPr>
           <w:rFonts w:cs="Times New Roman"/>
@@ -1305,29 +1380,8 @@
           <w:bCs/>
           <w:lang w:eastAsia="es-CO"/>
         </w:rPr>
-        <w:t>git</w:t>
-      </w:r>
-      <w:proofErr w:type="spellEnd"/>
-      <w:r>
-        <w:rPr>
-          <w:rFonts w:cs="Times New Roman"/>
-          <w:b/>
-          <w:bCs/>
-          <w:lang w:eastAsia="es-CO"/>
-        </w:rPr>
-        <w:t xml:space="preserve"> </w:t>
-      </w:r>
-      <w:proofErr w:type="spellStart"/>
-      <w:r>
-        <w:rPr>
-          <w:rFonts w:cs="Times New Roman"/>
-          <w:b/>
-          <w:bCs/>
-          <w:lang w:eastAsia="es-CO"/>
-        </w:rPr>
-        <w:t>init</w:t>
-      </w:r>
-      <w:proofErr w:type="spellEnd"/>
+        <w:t>git init</w:t>
+      </w:r>
       <w:r>
         <w:rPr>
           <w:rFonts w:cs="Times New Roman"/>
@@ -1355,7 +1409,6 @@
         </w:rPr>
         <w:t xml:space="preserve">Comprender cómo añadir archivos a la zona de preparación con </w:t>
       </w:r>
-      <w:proofErr w:type="spellStart"/>
       <w:r>
         <w:rPr>
           <w:rFonts w:cs="Times New Roman"/>
@@ -1363,29 +1416,8 @@
           <w:bCs/>
           <w:lang w:eastAsia="es-CO"/>
         </w:rPr>
-        <w:t>git</w:t>
-      </w:r>
-      <w:proofErr w:type="spellEnd"/>
-      <w:r>
-        <w:rPr>
-          <w:rFonts w:cs="Times New Roman"/>
-          <w:b/>
-          <w:bCs/>
-          <w:lang w:eastAsia="es-CO"/>
-        </w:rPr>
-        <w:t xml:space="preserve"> </w:t>
-      </w:r>
-      <w:proofErr w:type="spellStart"/>
-      <w:r>
-        <w:rPr>
-          <w:rFonts w:cs="Times New Roman"/>
-          <w:b/>
-          <w:bCs/>
-          <w:lang w:eastAsia="es-CO"/>
-        </w:rPr>
-        <w:t>add</w:t>
-      </w:r>
-      <w:proofErr w:type="spellEnd"/>
+        <w:t>git add</w:t>
+      </w:r>
       <w:r>
         <w:rPr>
           <w:rFonts w:cs="Times New Roman"/>
@@ -1411,25 +1443,8 @@
           <w:rFonts w:cs="Times New Roman"/>
           <w:lang w:eastAsia="es-CO"/>
         </w:rPr>
-        <w:t xml:space="preserve">Realizar </w:t>
-      </w:r>
-      <w:proofErr w:type="spellStart"/>
-      <w:r>
-        <w:rPr>
-          <w:rFonts w:cs="Times New Roman"/>
-          <w:lang w:eastAsia="es-CO"/>
-        </w:rPr>
-        <w:t>commits</w:t>
-      </w:r>
-      <w:proofErr w:type="spellEnd"/>
-      <w:r>
-        <w:rPr>
-          <w:rFonts w:cs="Times New Roman"/>
-          <w:lang w:eastAsia="es-CO"/>
-        </w:rPr>
-        <w:t xml:space="preserve"> de los cambios con </w:t>
-      </w:r>
-      <w:proofErr w:type="spellStart"/>
+        <w:t xml:space="preserve">Realizar commits de los cambios con </w:t>
+      </w:r>
       <w:r>
         <w:rPr>
           <w:rFonts w:cs="Times New Roman"/>
@@ -1437,29 +1452,8 @@
           <w:bCs/>
           <w:lang w:eastAsia="es-CO"/>
         </w:rPr>
-        <w:t>git</w:t>
-      </w:r>
-      <w:proofErr w:type="spellEnd"/>
-      <w:r>
-        <w:rPr>
-          <w:rFonts w:cs="Times New Roman"/>
-          <w:b/>
-          <w:bCs/>
-          <w:lang w:eastAsia="es-CO"/>
-        </w:rPr>
-        <w:t xml:space="preserve"> </w:t>
-      </w:r>
-      <w:proofErr w:type="spellStart"/>
-      <w:r>
-        <w:rPr>
-          <w:rFonts w:cs="Times New Roman"/>
-          <w:b/>
-          <w:bCs/>
-          <w:lang w:eastAsia="es-CO"/>
-        </w:rPr>
-        <w:t>commit</w:t>
-      </w:r>
-      <w:proofErr w:type="spellEnd"/>
+        <w:t>git commit</w:t>
+      </w:r>
       <w:r>
         <w:rPr>
           <w:rFonts w:cs="Times New Roman"/>
@@ -1487,7 +1481,6 @@
         </w:rPr>
         <w:t xml:space="preserve">Consultar el estado del repositorio con </w:t>
       </w:r>
-      <w:proofErr w:type="spellStart"/>
       <w:r>
         <w:rPr>
           <w:rFonts w:cs="Times New Roman"/>
@@ -1495,29 +1488,8 @@
           <w:bCs/>
           <w:lang w:eastAsia="es-CO"/>
         </w:rPr>
-        <w:t>git</w:t>
-      </w:r>
-      <w:proofErr w:type="spellEnd"/>
-      <w:r>
-        <w:rPr>
-          <w:rFonts w:cs="Times New Roman"/>
-          <w:b/>
-          <w:bCs/>
-          <w:lang w:eastAsia="es-CO"/>
-        </w:rPr>
-        <w:t xml:space="preserve"> </w:t>
-      </w:r>
-      <w:proofErr w:type="gramStart"/>
-      <w:r>
-        <w:rPr>
-          <w:rFonts w:cs="Times New Roman"/>
-          <w:b/>
-          <w:bCs/>
-          <w:lang w:eastAsia="es-CO"/>
-        </w:rPr>
-        <w:t>status</w:t>
-      </w:r>
-      <w:proofErr w:type="gramEnd"/>
+        <w:t>git status</w:t>
+      </w:r>
       <w:r>
         <w:rPr>
           <w:rFonts w:cs="Times New Roman"/>
@@ -1543,25 +1515,8 @@
           <w:rFonts w:cs="Times New Roman"/>
           <w:lang w:eastAsia="es-CO"/>
         </w:rPr>
-        <w:t xml:space="preserve">Revisar el historial de </w:t>
-      </w:r>
-      <w:proofErr w:type="spellStart"/>
-      <w:r>
-        <w:rPr>
-          <w:rFonts w:cs="Times New Roman"/>
-          <w:lang w:eastAsia="es-CO"/>
-        </w:rPr>
-        <w:t>commits</w:t>
-      </w:r>
-      <w:proofErr w:type="spellEnd"/>
-      <w:r>
-        <w:rPr>
-          <w:rFonts w:cs="Times New Roman"/>
-          <w:lang w:eastAsia="es-CO"/>
-        </w:rPr>
-        <w:t xml:space="preserve"> con </w:t>
-      </w:r>
-      <w:proofErr w:type="spellStart"/>
+        <w:t xml:space="preserve">Revisar el historial de commits con </w:t>
+      </w:r>
       <w:r>
         <w:rPr>
           <w:rFonts w:cs="Times New Roman"/>
@@ -1569,17 +1524,7 @@
           <w:bCs/>
           <w:lang w:eastAsia="es-CO"/>
         </w:rPr>
-        <w:t>git</w:t>
-      </w:r>
-      <w:proofErr w:type="spellEnd"/>
-      <w:r>
-        <w:rPr>
-          <w:rFonts w:cs="Times New Roman"/>
-          <w:b/>
-          <w:bCs/>
-          <w:lang w:eastAsia="es-CO"/>
-        </w:rPr>
-        <w:t xml:space="preserve"> log</w:t>
+        <w:t>git log</w:t>
       </w:r>
       <w:r>
         <w:rPr>
@@ -1657,7 +1602,6 @@
         </w:rPr>
         <w:t xml:space="preserve">Conectar el repositorio local con el remoto utilizando </w:t>
       </w:r>
-      <w:proofErr w:type="spellStart"/>
       <w:r>
         <w:rPr>
           <w:rFonts w:cs="Times New Roman"/>
@@ -1665,49 +1609,8 @@
           <w:bCs/>
           <w:lang w:eastAsia="es-CO"/>
         </w:rPr>
-        <w:t>git</w:t>
-      </w:r>
-      <w:proofErr w:type="spellEnd"/>
-      <w:r>
-        <w:rPr>
-          <w:rFonts w:cs="Times New Roman"/>
-          <w:b/>
-          <w:bCs/>
-          <w:lang w:eastAsia="es-CO"/>
-        </w:rPr>
-        <w:t xml:space="preserve"> remote </w:t>
-      </w:r>
-      <w:proofErr w:type="spellStart"/>
-      <w:r>
-        <w:rPr>
-          <w:rFonts w:cs="Times New Roman"/>
-          <w:b/>
-          <w:bCs/>
-          <w:lang w:eastAsia="es-CO"/>
-        </w:rPr>
-        <w:t>add</w:t>
-      </w:r>
-      <w:proofErr w:type="spellEnd"/>
-      <w:r>
-        <w:rPr>
-          <w:rFonts w:cs="Times New Roman"/>
-          <w:b/>
-          <w:bCs/>
-          <w:lang w:eastAsia="es-CO"/>
-        </w:rPr>
-        <w:t xml:space="preserve"> </w:t>
-      </w:r>
-      <w:proofErr w:type="spellStart"/>
-      <w:r>
-        <w:rPr>
-          <w:rFonts w:cs="Times New Roman"/>
-          <w:b/>
-          <w:bCs/>
-          <w:lang w:eastAsia="es-CO"/>
-        </w:rPr>
-        <w:t>origin</w:t>
-      </w:r>
-      <w:proofErr w:type="spellEnd"/>
+        <w:t>git remote add origin</w:t>
+      </w:r>
       <w:r>
         <w:rPr>
           <w:rFonts w:cs="Times New Roman"/>
@@ -1735,7 +1638,6 @@
         </w:rPr>
         <w:t xml:space="preserve">Subir cambios locales al repositorio remoto en GitHub con </w:t>
       </w:r>
-      <w:proofErr w:type="spellStart"/>
       <w:r>
         <w:rPr>
           <w:rFonts w:cs="Times New Roman"/>
@@ -1743,29 +1645,8 @@
           <w:bCs/>
           <w:lang w:eastAsia="es-CO"/>
         </w:rPr>
-        <w:t>git</w:t>
-      </w:r>
-      <w:proofErr w:type="spellEnd"/>
-      <w:r>
-        <w:rPr>
-          <w:rFonts w:cs="Times New Roman"/>
-          <w:b/>
-          <w:bCs/>
-          <w:lang w:eastAsia="es-CO"/>
-        </w:rPr>
-        <w:t xml:space="preserve"> </w:t>
-      </w:r>
-      <w:proofErr w:type="spellStart"/>
-      <w:r>
-        <w:rPr>
-          <w:rFonts w:cs="Times New Roman"/>
-          <w:b/>
-          <w:bCs/>
-          <w:lang w:eastAsia="es-CO"/>
-        </w:rPr>
-        <w:t>push</w:t>
-      </w:r>
-      <w:proofErr w:type="spellEnd"/>
+        <w:t>git push</w:t>
+      </w:r>
       <w:r>
         <w:rPr>
           <w:rFonts w:cs="Times New Roman"/>
@@ -1820,23 +1701,7 @@
           <w:rFonts w:cs="Times New Roman"/>
           <w:lang w:eastAsia="es-CO"/>
         </w:rPr>
-        <w:t xml:space="preserve">Escribir mensajes de </w:t>
-      </w:r>
-      <w:proofErr w:type="spellStart"/>
-      <w:r>
-        <w:rPr>
-          <w:rFonts w:cs="Times New Roman"/>
-          <w:lang w:eastAsia="es-CO"/>
-        </w:rPr>
-        <w:t>commit</w:t>
-      </w:r>
-      <w:proofErr w:type="spellEnd"/>
-      <w:r>
-        <w:rPr>
-          <w:rFonts w:cs="Times New Roman"/>
-          <w:lang w:eastAsia="es-CO"/>
-        </w:rPr>
-        <w:t xml:space="preserve"> claros y descriptivos.</w:t>
+        <w:t>Escribir mensajes de commit claros y descriptivos.</w:t>
       </w:r>
     </w:p>
     <w:p>
@@ -1876,39 +1741,7 @@
           <w:rFonts w:cs="Times New Roman"/>
           <w:lang w:eastAsia="es-CO"/>
         </w:rPr>
-        <w:t xml:space="preserve">Colaborar con otros desarrolladores mediante </w:t>
-      </w:r>
-      <w:proofErr w:type="spellStart"/>
-      <w:r>
-        <w:rPr>
-          <w:rFonts w:cs="Times New Roman"/>
-          <w:lang w:eastAsia="es-CO"/>
-        </w:rPr>
-        <w:t>pull</w:t>
-      </w:r>
-      <w:proofErr w:type="spellEnd"/>
-      <w:r>
-        <w:rPr>
-          <w:rFonts w:cs="Times New Roman"/>
-          <w:lang w:eastAsia="es-CO"/>
-        </w:rPr>
-        <w:t xml:space="preserve"> </w:t>
-      </w:r>
-      <w:proofErr w:type="spellStart"/>
-      <w:r>
-        <w:rPr>
-          <w:rFonts w:cs="Times New Roman"/>
-          <w:lang w:eastAsia="es-CO"/>
-        </w:rPr>
-        <w:t>requests</w:t>
-      </w:r>
-      <w:proofErr w:type="spellEnd"/>
-      <w:r>
-        <w:rPr>
-          <w:rFonts w:cs="Times New Roman"/>
-          <w:lang w:eastAsia="es-CO"/>
-        </w:rPr>
-        <w:t xml:space="preserve"> y revisiones de código en GitHub.</w:t>
+        <w:t>Colaborar con otros desarrolladores mediante pull requests y revisiones de código en GitHub.</w:t>
       </w:r>
     </w:p>
     <w:p>
@@ -1951,11 +1784,11 @@
       <w:pPr>
         <w:pStyle w:val="Ttulo1"/>
       </w:pPr>
-      <w:bookmarkStart w:id="4" w:name="_Toc167444896"/>
+      <w:bookmarkStart w:id="5" w:name="_Toc167445666"/>
       <w:r>
         <w:t>Desarrollo</w:t>
       </w:r>
-      <w:bookmarkEnd w:id="4"/>
+      <w:bookmarkEnd w:id="5"/>
     </w:p>
     <w:p>
       <w:pPr>
@@ -1965,42 +1798,14 @@
           <w:lang w:val="es" w:eastAsia="es-CO"/>
         </w:rPr>
       </w:pPr>
-      <w:bookmarkStart w:id="5" w:name="_Toc167444897"/>
-      <w:r>
-        <w:rPr>
-          <w:lang w:val="es" w:eastAsia="es-CO"/>
-        </w:rPr>
-        <w:t xml:space="preserve">Crear un nuevo repositorio público en GitHub, </w:t>
-      </w:r>
-      <w:proofErr w:type="spellStart"/>
-      <w:r>
-        <w:rPr>
-          <w:lang w:val="es" w:eastAsia="es-CO"/>
-        </w:rPr>
-        <w:t>gitLab</w:t>
-      </w:r>
-      <w:proofErr w:type="spellEnd"/>
-      <w:r>
-        <w:rPr>
-          <w:lang w:val="es" w:eastAsia="es-CO"/>
-        </w:rPr>
-        <w:t xml:space="preserve"> o herramienta de su selección con el nombre Programa-</w:t>
-      </w:r>
-      <w:proofErr w:type="spellStart"/>
-      <w:r>
-        <w:rPr>
-          <w:lang w:val="es" w:eastAsia="es-CO"/>
-        </w:rPr>
-        <w:t>git</w:t>
-      </w:r>
-      <w:proofErr w:type="spellEnd"/>
-      <w:r>
-        <w:rPr>
-          <w:lang w:val="es" w:eastAsia="es-CO"/>
-        </w:rPr>
-        <w:t>.</w:t>
-      </w:r>
-      <w:bookmarkEnd w:id="5"/>
+      <w:bookmarkStart w:id="6" w:name="_Toc167445667"/>
+      <w:r>
+        <w:rPr>
+          <w:lang w:val="es" w:eastAsia="es-CO"/>
+        </w:rPr>
+        <w:t>Crear un nuevo repositorio público en GitHub, gitLab o herramienta de su selección con el nombre Programa-git.</w:t>
+      </w:r>
+      <w:bookmarkEnd w:id="6"/>
     </w:p>
     <w:p>
       <w:pPr>
@@ -2781,47 +2586,7 @@
           <w:bCs/>
           <w:lang w:val="es" w:eastAsia="es-CO"/>
         </w:rPr>
-        <w:t>“</w:t>
-      </w:r>
-      <w:proofErr w:type="spellStart"/>
-      <w:r>
-        <w:rPr>
-          <w:rFonts w:cs="Times New Roman"/>
-          <w:b/>
-          <w:bCs/>
-          <w:lang w:val="es" w:eastAsia="es-CO"/>
-        </w:rPr>
-        <w:t>Create</w:t>
-      </w:r>
-      <w:proofErr w:type="spellEnd"/>
-      <w:r>
-        <w:rPr>
-          <w:rFonts w:cs="Times New Roman"/>
-          <w:b/>
-          <w:bCs/>
-          <w:lang w:val="es" w:eastAsia="es-CO"/>
-        </w:rPr>
-        <w:t xml:space="preserve"> </w:t>
-      </w:r>
-      <w:proofErr w:type="spellStart"/>
-      <w:r>
-        <w:rPr>
-          <w:rFonts w:cs="Times New Roman"/>
-          <w:b/>
-          <w:bCs/>
-          <w:lang w:val="es" w:eastAsia="es-CO"/>
-        </w:rPr>
-        <w:t>repository</w:t>
-      </w:r>
-      <w:proofErr w:type="spellEnd"/>
-      <w:r>
-        <w:rPr>
-          <w:rFonts w:cs="Times New Roman"/>
-          <w:b/>
-          <w:bCs/>
-          <w:lang w:val="es" w:eastAsia="es-CO"/>
-        </w:rPr>
-        <w:t>”</w:t>
+        <w:t>“Create repository”</w:t>
       </w:r>
       <w:r>
         <w:rPr>
@@ -3062,8 +2827,8 @@
           <w:lang w:val="es" w:eastAsia="es-CO"/>
         </w:rPr>
       </w:pPr>
-      <w:bookmarkStart w:id="6" w:name="_Toc167444898"/>
-      <w:bookmarkStart w:id="7" w:name="_Toc159625628"/>
+      <w:bookmarkStart w:id="7" w:name="_Toc167445668"/>
+      <w:bookmarkStart w:id="8" w:name="_Toc159625628"/>
       <w:r>
         <w:rPr>
           <w:lang w:val="es" w:eastAsia="es-CO"/>
@@ -3074,21 +2839,7 @@
         <w:rPr>
           <w:lang w:val="es" w:eastAsia="es-CO"/>
         </w:rPr>
-        <w:t xml:space="preserve"> – Uso del </w:t>
-      </w:r>
-      <w:proofErr w:type="spellStart"/>
-      <w:r>
-        <w:rPr>
-          <w:lang w:val="es" w:eastAsia="es-CO"/>
-        </w:rPr>
-        <w:t>git</w:t>
-      </w:r>
-      <w:proofErr w:type="spellEnd"/>
-      <w:r>
-        <w:rPr>
-          <w:lang w:val="es" w:eastAsia="es-CO"/>
-        </w:rPr>
-        <w:t xml:space="preserve"> clone</w:t>
+        <w:t xml:space="preserve"> – Uso del git clone</w:t>
       </w:r>
       <w:r>
         <w:rPr>
@@ -3096,7 +2847,7 @@
         </w:rPr>
         <w:t>.</w:t>
       </w:r>
-      <w:bookmarkEnd w:id="6"/>
+      <w:bookmarkEnd w:id="7"/>
       <w:r>
         <w:rPr>
           <w:lang w:val="es" w:eastAsia="es-CO"/>
@@ -3116,53 +2867,19 @@
         </w:rPr>
         <w:t xml:space="preserve">En este punto, para agilizar el proceso, utilicé el comando </w:t>
       </w:r>
-      <w:proofErr w:type="spellStart"/>
       <w:r>
         <w:rPr>
           <w:b/>
           <w:bCs/>
           <w:lang w:eastAsia="es-CO"/>
         </w:rPr>
-        <w:t>git</w:t>
-      </w:r>
-      <w:proofErr w:type="spellEnd"/>
-      <w:r>
-        <w:rPr>
-          <w:b/>
-          <w:bCs/>
-          <w:lang w:eastAsia="es-CO"/>
-        </w:rPr>
-        <w:t xml:space="preserve"> </w:t>
-      </w:r>
-      <w:proofErr w:type="gramStart"/>
-      <w:r>
-        <w:rPr>
-          <w:b/>
-          <w:bCs/>
-          <w:lang w:eastAsia="es-CO"/>
-        </w:rPr>
-        <w:t>clone</w:t>
-      </w:r>
-      <w:proofErr w:type="gramEnd"/>
-      <w:r>
-        <w:rPr>
-          <w:lang w:eastAsia="es-CO"/>
-        </w:rPr>
-        <w:t xml:space="preserve"> y le pasé la URL del repositorio remoto. Es importante destacar que, antes de clonarlo, navegué hasta la carpeta donde quería alojarlo mediante comandos en Git </w:t>
-      </w:r>
-      <w:proofErr w:type="spellStart"/>
-      <w:r>
-        <w:rPr>
-          <w:lang w:eastAsia="es-CO"/>
-        </w:rPr>
-        <w:t>Bash</w:t>
-      </w:r>
-      <w:proofErr w:type="spellEnd"/>
-      <w:r>
-        <w:rPr>
-          <w:lang w:eastAsia="es-CO"/>
-        </w:rPr>
-        <w:t>. En mi caso, lo guardé en la siguiente ruta de mi ordenador</w:t>
+        <w:t>git clone</w:t>
+      </w:r>
+      <w:r>
+        <w:rPr>
+          <w:lang w:eastAsia="es-CO"/>
+        </w:rPr>
+        <w:t xml:space="preserve"> y le pasé la URL del repositorio remoto. Es importante destacar que, antes de clonarlo, navegué hasta la carpeta donde quería alojarlo mediante comandos en Git Bash. En mi caso, lo guardé en la siguiente ruta de mi ordenador</w:t>
       </w:r>
     </w:p>
     <w:p>
@@ -3549,21 +3266,7 @@
         <w:rPr>
           <w:lang w:eastAsia="es-CO"/>
         </w:rPr>
-        <w:t>Dirígete al botón '</w:t>
-      </w:r>
-      <w:proofErr w:type="spellStart"/>
-      <w:r>
-        <w:rPr>
-          <w:lang w:eastAsia="es-CO"/>
-        </w:rPr>
-        <w:t>Code</w:t>
-      </w:r>
-      <w:proofErr w:type="spellEnd"/>
-      <w:r>
-        <w:rPr>
-          <w:lang w:eastAsia="es-CO"/>
-        </w:rPr>
-        <w:t>', busca la sección de HTTPS y copia el enlace, que es la URL del repositorio.</w:t>
+        <w:t>Dirígete al botón 'Code', busca la sección de HTTPS y copia el enlace, que es la URL del repositorio.</w:t>
       </w:r>
       <w:r>
         <w:rPr>
@@ -3835,16 +3538,8 @@
         <w:rPr>
           <w:lang w:eastAsia="es-CO"/>
         </w:rPr>
-        <w:t>Esto ocurrió porque al asignarle un nombre al repositorio, lo llamé 'Programa-</w:t>
-      </w:r>
-      <w:proofErr w:type="spellStart"/>
-      <w:r>
-        <w:rPr>
-          <w:lang w:eastAsia="es-CO"/>
-        </w:rPr>
-        <w:t>git</w:t>
-      </w:r>
-      <w:proofErr w:type="spellEnd"/>
+        <w:t>Esto ocurrió porque al asignarle un nombre al repositorio, lo llamé 'Programa-git</w:t>
+      </w:r>
       <w:r>
         <w:rPr>
           <w:lang w:eastAsia="es-CO"/>
@@ -4182,14 +3877,14 @@
           <w:lang w:val="es" w:eastAsia="es-CO"/>
         </w:rPr>
       </w:pPr>
-      <w:bookmarkStart w:id="8" w:name="_Toc167444899"/>
+      <w:bookmarkStart w:id="9" w:name="_Toc167445669"/>
       <w:r>
         <w:rPr>
           <w:lang w:eastAsia="es-CO"/>
         </w:rPr>
         <w:t>Otra opción es crear el repositorio localmente.</w:t>
       </w:r>
-      <w:bookmarkEnd w:id="8"/>
+      <w:bookmarkEnd w:id="9"/>
       <w:r>
         <w:rPr>
           <w:lang w:val="es" w:eastAsia="es-CO"/>
@@ -4207,21 +3902,7 @@
         <w:rPr>
           <w:lang w:eastAsia="es-CO"/>
         </w:rPr>
-        <w:t xml:space="preserve">Cabe mencionar </w:t>
-      </w:r>
-      <w:proofErr w:type="gramStart"/>
-      <w:r>
-        <w:rPr>
-          <w:lang w:eastAsia="es-CO"/>
-        </w:rPr>
-        <w:t>que</w:t>
-      </w:r>
-      <w:proofErr w:type="gramEnd"/>
-      <w:r>
-        <w:rPr>
-          <w:lang w:eastAsia="es-CO"/>
-        </w:rPr>
-        <w:t xml:space="preserve"> al clonar el repositorio, se omiten los pasos que realizaremos a continuación de forma manual.</w:t>
+        <w:t>Cabe mencionar que al clonar el repositorio, se omiten los pasos que realizaremos a continuación de forma manual.</w:t>
       </w:r>
     </w:p>
     <w:p>
@@ -4247,34 +3928,14 @@
         </w:rPr>
         <w:t xml:space="preserve">cializamos el repositorio con el comando </w:t>
       </w:r>
-      <w:proofErr w:type="spellStart"/>
       <w:r>
         <w:rPr>
           <w:b/>
           <w:bCs/>
           <w:lang w:val="es" w:eastAsia="es-CO"/>
         </w:rPr>
-        <w:t>git</w:t>
-      </w:r>
-      <w:proofErr w:type="spellEnd"/>
-      <w:r>
-        <w:rPr>
-          <w:b/>
-          <w:bCs/>
-          <w:lang w:val="es" w:eastAsia="es-CO"/>
-        </w:rPr>
-        <w:t xml:space="preserve"> </w:t>
-      </w:r>
-      <w:proofErr w:type="spellStart"/>
-      <w:r>
-        <w:rPr>
-          <w:b/>
-          <w:bCs/>
-          <w:lang w:val="es" w:eastAsia="es-CO"/>
-        </w:rPr>
-        <w:t>init</w:t>
-      </w:r>
-      <w:proofErr w:type="spellEnd"/>
+        <w:t>git init</w:t>
+      </w:r>
     </w:p>
     <w:p>
       <w:pPr>
@@ -4486,14 +4147,14 @@
           <w:lang w:val="es" w:eastAsia="es-CO"/>
         </w:rPr>
       </w:pPr>
-      <w:bookmarkStart w:id="9" w:name="_Toc167444900"/>
+      <w:bookmarkStart w:id="10" w:name="_Toc167445670"/>
       <w:r>
         <w:rPr>
           <w:lang w:val="es" w:eastAsia="es-CO"/>
         </w:rPr>
         <w:t>Uso de comandos en Git</w:t>
       </w:r>
-      <w:bookmarkEnd w:id="9"/>
+      <w:bookmarkEnd w:id="10"/>
     </w:p>
     <w:p>
       <w:pPr>
@@ -4512,34 +4173,14 @@
         </w:rPr>
         <w:t xml:space="preserve">Hago uso del comando </w:t>
       </w:r>
-      <w:proofErr w:type="spellStart"/>
       <w:r>
         <w:rPr>
           <w:b/>
           <w:bCs/>
           <w:lang w:val="es" w:eastAsia="es-CO"/>
         </w:rPr>
-        <w:t>git</w:t>
-      </w:r>
-      <w:proofErr w:type="spellEnd"/>
-      <w:r>
-        <w:rPr>
-          <w:b/>
-          <w:bCs/>
-          <w:lang w:val="es" w:eastAsia="es-CO"/>
-        </w:rPr>
-        <w:t xml:space="preserve"> </w:t>
-      </w:r>
-      <w:proofErr w:type="gramStart"/>
-      <w:r>
-        <w:rPr>
-          <w:b/>
-          <w:bCs/>
-          <w:lang w:val="es" w:eastAsia="es-CO"/>
-        </w:rPr>
-        <w:t>status</w:t>
-      </w:r>
-      <w:proofErr w:type="gramEnd"/>
+        <w:t>git status</w:t>
+      </w:r>
       <w:r>
         <w:rPr>
           <w:lang w:val="es" w:eastAsia="es-CO"/>
@@ -4695,49 +4336,7 @@
           <w:lang w:eastAsia="es-CO"/>
         </w:rPr>
         <w:lastRenderedPageBreak/>
-        <w:t>En este caso, nuestro archivo GA7... se encuentra en '</w:t>
-      </w:r>
-      <w:proofErr w:type="spellStart"/>
-      <w:r>
-        <w:rPr>
-          <w:lang w:eastAsia="es-CO"/>
-        </w:rPr>
-        <w:t>Untracked</w:t>
-      </w:r>
-      <w:proofErr w:type="spellEnd"/>
-      <w:r>
-        <w:rPr>
-          <w:lang w:eastAsia="es-CO"/>
-        </w:rPr>
-        <w:t xml:space="preserve"> Files', lo que significa que no está siendo incluido en el control de versiones de Git. En otras palabras, Git no lo reconoce. Para que Git lo reconozca, debemos utilizar el comando </w:t>
-      </w:r>
-      <w:proofErr w:type="spellStart"/>
-      <w:r>
-        <w:rPr>
-          <w:lang w:eastAsia="es-CO"/>
-        </w:rPr>
-        <w:t>git</w:t>
-      </w:r>
-      <w:proofErr w:type="spellEnd"/>
-      <w:r>
-        <w:rPr>
-          <w:lang w:eastAsia="es-CO"/>
-        </w:rPr>
-        <w:t xml:space="preserve"> </w:t>
-      </w:r>
-      <w:proofErr w:type="spellStart"/>
-      <w:r>
-        <w:rPr>
-          <w:lang w:eastAsia="es-CO"/>
-        </w:rPr>
-        <w:t>add</w:t>
-      </w:r>
-      <w:proofErr w:type="spellEnd"/>
-      <w:r>
-        <w:rPr>
-          <w:lang w:eastAsia="es-CO"/>
-        </w:rPr>
-        <w:t>.</w:t>
+        <w:t>En este caso, nuestro archivo GA7... se encuentra en 'Untracked Files', lo que significa que no está siendo incluido en el control de versiones de Git. En otras palabras, Git no lo reconoce. Para que Git lo reconozca, debemos utilizar el comando git add.</w:t>
       </w:r>
     </w:p>
     <w:p>
@@ -4825,71 +4424,7 @@
         <w:rPr>
           <w:lang w:eastAsia="es-CO"/>
         </w:rPr>
-        <w:t>Agrego archivos al repositorio utilizando el comando '</w:t>
-      </w:r>
-      <w:proofErr w:type="spellStart"/>
-      <w:r>
-        <w:rPr>
-          <w:lang w:eastAsia="es-CO"/>
-        </w:rPr>
-        <w:t>git</w:t>
-      </w:r>
-      <w:proofErr w:type="spellEnd"/>
-      <w:r>
-        <w:rPr>
-          <w:lang w:eastAsia="es-CO"/>
-        </w:rPr>
-        <w:t xml:space="preserve"> </w:t>
-      </w:r>
-      <w:proofErr w:type="spellStart"/>
-      <w:r>
-        <w:rPr>
-          <w:lang w:eastAsia="es-CO"/>
-        </w:rPr>
-        <w:t>add</w:t>
-      </w:r>
-      <w:proofErr w:type="spellEnd"/>
-      <w:r>
-        <w:rPr>
-          <w:lang w:eastAsia="es-CO"/>
-        </w:rPr>
-        <w:t>' seguido del nombre del archivo. Si hay varios archivos, podemos usar '</w:t>
-      </w:r>
-      <w:proofErr w:type="spellStart"/>
-      <w:r>
-        <w:rPr>
-          <w:lang w:eastAsia="es-CO"/>
-        </w:rPr>
-        <w:t>git</w:t>
-      </w:r>
-      <w:proofErr w:type="spellEnd"/>
-      <w:r>
-        <w:rPr>
-          <w:lang w:eastAsia="es-CO"/>
-        </w:rPr>
-        <w:t xml:space="preserve"> </w:t>
-      </w:r>
-      <w:proofErr w:type="spellStart"/>
-      <w:proofErr w:type="gramStart"/>
-      <w:r>
-        <w:rPr>
-          <w:lang w:eastAsia="es-CO"/>
-        </w:rPr>
-        <w:t>add</w:t>
-      </w:r>
-      <w:proofErr w:type="spellEnd"/>
-      <w:r>
-        <w:rPr>
-          <w:lang w:eastAsia="es-CO"/>
-        </w:rPr>
-        <w:t xml:space="preserve"> .</w:t>
-      </w:r>
-      <w:proofErr w:type="gramEnd"/>
-      <w:r>
-        <w:rPr>
-          <w:lang w:eastAsia="es-CO"/>
-        </w:rPr>
-        <w:t>' que básicamente guarda todos los archivos.</w:t>
+        <w:t>Agrego archivos al repositorio utilizando el comando 'git add' seguido del nombre del archivo. Si hay varios archivos, podemos usar 'git add .' que básicamente guarda todos los archivos.</w:t>
       </w:r>
       <w:r>
         <w:rPr>
@@ -5353,23 +4888,13 @@
         <w:lastRenderedPageBreak/>
         <w:t xml:space="preserve">Uso del comando </w:t>
       </w:r>
-      <w:proofErr w:type="spellStart"/>
       <w:r>
         <w:rPr>
           <w:b/>
           <w:bCs/>
           <w:lang w:val="es" w:eastAsia="es-CO"/>
         </w:rPr>
-        <w:t>git</w:t>
-      </w:r>
-      <w:proofErr w:type="spellEnd"/>
-      <w:r>
-        <w:rPr>
-          <w:b/>
-          <w:bCs/>
-          <w:lang w:val="es" w:eastAsia="es-CO"/>
-        </w:rPr>
-        <w:t xml:space="preserve"> remote -v</w:t>
+        <w:t>git remote -v</w:t>
       </w:r>
       <w:r>
         <w:rPr>
@@ -5524,35 +5049,7 @@
         <w:rPr>
           <w:lang w:eastAsia="es-CO"/>
         </w:rPr>
-        <w:t xml:space="preserve">Antes de realizar un </w:t>
-      </w:r>
-      <w:proofErr w:type="spellStart"/>
-      <w:r>
-        <w:rPr>
-          <w:lang w:eastAsia="es-CO"/>
-        </w:rPr>
-        <w:t>commit</w:t>
-      </w:r>
-      <w:proofErr w:type="spellEnd"/>
-      <w:r>
-        <w:rPr>
-          <w:lang w:eastAsia="es-CO"/>
-        </w:rPr>
-        <w:t xml:space="preserve"> y su correspondiente </w:t>
-      </w:r>
-      <w:proofErr w:type="spellStart"/>
-      <w:r>
-        <w:rPr>
-          <w:lang w:eastAsia="es-CO"/>
-        </w:rPr>
-        <w:t>push</w:t>
-      </w:r>
-      <w:proofErr w:type="spellEnd"/>
-      <w:r>
-        <w:rPr>
-          <w:lang w:eastAsia="es-CO"/>
-        </w:rPr>
-        <w:t xml:space="preserve"> para subir el archivo al repositorio remoto, es recomendable cambiar el nombre de la rama </w:t>
+        <w:t xml:space="preserve">Antes de realizar un commit y su correspondiente push para subir el archivo al repositorio remoto, es recomendable cambiar el nombre de la rama </w:t>
       </w:r>
       <w:r>
         <w:rPr>
@@ -5560,119 +5057,27 @@
           <w:bCs/>
           <w:lang w:eastAsia="es-CO"/>
         </w:rPr>
-        <w:t>'</w:t>
-      </w:r>
-      <w:proofErr w:type="gramStart"/>
+        <w:t>'master'</w:t>
+      </w:r>
+      <w:r>
+        <w:rPr>
+          <w:lang w:eastAsia="es-CO"/>
+        </w:rPr>
+        <w:t xml:space="preserve"> por </w:t>
+      </w:r>
       <w:r>
         <w:rPr>
           <w:b/>
           <w:bCs/>
           <w:lang w:eastAsia="es-CO"/>
         </w:rPr>
-        <w:t>master</w:t>
-      </w:r>
-      <w:proofErr w:type="gramEnd"/>
-      <w:r>
-        <w:rPr>
-          <w:b/>
-          <w:bCs/>
-          <w:lang w:eastAsia="es-CO"/>
-        </w:rPr>
-        <w:t>'</w:t>
-      </w:r>
-      <w:r>
-        <w:rPr>
-          <w:lang w:eastAsia="es-CO"/>
-        </w:rPr>
-        <w:t xml:space="preserve"> por </w:t>
-      </w:r>
-      <w:r>
-        <w:rPr>
-          <w:b/>
-          <w:bCs/>
-          <w:lang w:eastAsia="es-CO"/>
-        </w:rPr>
-        <w:t>'</w:t>
-      </w:r>
-      <w:proofErr w:type="spellStart"/>
-      <w:r>
-        <w:rPr>
-          <w:b/>
-          <w:bCs/>
-          <w:lang w:eastAsia="es-CO"/>
-        </w:rPr>
-        <w:t>main</w:t>
-      </w:r>
-      <w:proofErr w:type="spellEnd"/>
-      <w:r>
-        <w:rPr>
-          <w:b/>
-          <w:bCs/>
-          <w:lang w:eastAsia="es-CO"/>
-        </w:rPr>
-        <w:t>'</w:t>
-      </w:r>
-      <w:r>
-        <w:rPr>
-          <w:lang w:eastAsia="es-CO"/>
-        </w:rPr>
-        <w:t xml:space="preserve">, siguiendo buenas prácticas. Para hacer este cambio, utilizamos el comando </w:t>
-      </w:r>
-      <w:proofErr w:type="spellStart"/>
-      <w:r>
-        <w:rPr>
-          <w:lang w:eastAsia="es-CO"/>
-        </w:rPr>
-        <w:t>git</w:t>
-      </w:r>
-      <w:proofErr w:type="spellEnd"/>
-      <w:r>
-        <w:rPr>
-          <w:lang w:eastAsia="es-CO"/>
-        </w:rPr>
-        <w:t xml:space="preserve"> </w:t>
-      </w:r>
-      <w:proofErr w:type="spellStart"/>
-      <w:r>
-        <w:rPr>
-          <w:lang w:eastAsia="es-CO"/>
-        </w:rPr>
-        <w:t>branch</w:t>
-      </w:r>
-      <w:proofErr w:type="spellEnd"/>
-      <w:r>
-        <w:rPr>
-          <w:lang w:eastAsia="es-CO"/>
-        </w:rPr>
-        <w:t xml:space="preserve"> -m </w:t>
-      </w:r>
-      <w:proofErr w:type="gramStart"/>
-      <w:r>
-        <w:rPr>
-          <w:lang w:eastAsia="es-CO"/>
-        </w:rPr>
-        <w:t>master</w:t>
-      </w:r>
-      <w:proofErr w:type="gramEnd"/>
-      <w:r>
-        <w:rPr>
-          <w:lang w:eastAsia="es-CO"/>
-        </w:rPr>
-        <w:t xml:space="preserve"> </w:t>
-      </w:r>
-      <w:proofErr w:type="spellStart"/>
-      <w:r>
-        <w:rPr>
-          <w:lang w:eastAsia="es-CO"/>
-        </w:rPr>
-        <w:t>main</w:t>
-      </w:r>
-      <w:proofErr w:type="spellEnd"/>
-      <w:r>
-        <w:rPr>
-          <w:lang w:eastAsia="es-CO"/>
-        </w:rPr>
-        <w:t>, que nos permite cambiar el nombre de la rama. En este caso, '-m' indica 'mover'.</w:t>
+        <w:t>'main'</w:t>
+      </w:r>
+      <w:r>
+        <w:rPr>
+          <w:lang w:eastAsia="es-CO"/>
+        </w:rPr>
+        <w:t>, siguiendo buenas prácticas. Para hacer este cambio, utilizamos el comando git branch -m master main, que nos permite cambiar el nombre de la rama. En este caso, '-m' indica 'mover'.</w:t>
       </w:r>
     </w:p>
     <w:p>
@@ -5988,7 +5393,6 @@
         </w:rPr>
         <w:t xml:space="preserve">Haciendo nuestro primer </w:t>
       </w:r>
-      <w:proofErr w:type="spellStart"/>
       <w:r>
         <w:rPr>
           <w:b/>
@@ -5997,7 +5401,6 @@
         </w:rPr>
         <w:t>commit</w:t>
       </w:r>
-      <w:proofErr w:type="spellEnd"/>
       <w:r>
         <w:rPr>
           <w:b/>
@@ -6018,62 +5421,16 @@
           <w:bCs/>
           <w:lang w:val="es" w:eastAsia="es-CO"/>
         </w:rPr>
-        <w:t xml:space="preserve"> </w:t>
-      </w:r>
-      <w:proofErr w:type="spellStart"/>
+        <w:t xml:space="preserve"> git commit -m “</w:t>
+      </w:r>
       <w:r>
         <w:rPr>
           <w:b/>
           <w:bCs/>
           <w:lang w:val="es" w:eastAsia="es-CO"/>
         </w:rPr>
-        <w:t>git</w:t>
-      </w:r>
-      <w:proofErr w:type="spellEnd"/>
-      <w:r>
-        <w:rPr>
-          <w:b/>
-          <w:bCs/>
-          <w:lang w:val="es" w:eastAsia="es-CO"/>
-        </w:rPr>
-        <w:t xml:space="preserve"> </w:t>
-      </w:r>
-      <w:proofErr w:type="spellStart"/>
-      <w:r>
-        <w:rPr>
-          <w:b/>
-          <w:bCs/>
-          <w:lang w:val="es" w:eastAsia="es-CO"/>
-        </w:rPr>
-        <w:t>commit</w:t>
-      </w:r>
-      <w:proofErr w:type="spellEnd"/>
-      <w:r>
-        <w:rPr>
-          <w:b/>
-          <w:bCs/>
-          <w:lang w:val="es" w:eastAsia="es-CO"/>
-        </w:rPr>
-        <w:t xml:space="preserve"> -m “</w:t>
-      </w:r>
-      <w:r>
-        <w:rPr>
-          <w:b/>
-          <w:bCs/>
-          <w:lang w:val="es" w:eastAsia="es-CO"/>
-        </w:rPr>
-        <w:t xml:space="preserve">mensaje del </w:t>
-      </w:r>
-      <w:proofErr w:type="spellStart"/>
-      <w:r>
-        <w:rPr>
-          <w:b/>
-          <w:bCs/>
-          <w:lang w:val="es" w:eastAsia="es-CO"/>
-        </w:rPr>
-        <w:t>commit</w:t>
-      </w:r>
-      <w:proofErr w:type="spellEnd"/>
+        <w:t>mensaje del commit</w:t>
+      </w:r>
       <w:r>
         <w:rPr>
           <w:b/>
@@ -6179,39 +5536,23 @@
         <w:rPr>
           <w:lang w:val="es" w:eastAsia="es-CO"/>
         </w:rPr>
-        <w:t xml:space="preserve">mirar cuantos </w:t>
-      </w:r>
-      <w:proofErr w:type="spellStart"/>
-      <w:r>
-        <w:rPr>
-          <w:lang w:val="es" w:eastAsia="es-CO"/>
-        </w:rPr>
-        <w:t>commits</w:t>
-      </w:r>
-      <w:proofErr w:type="spellEnd"/>
-      <w:r>
-        <w:rPr>
-          <w:lang w:val="es" w:eastAsia="es-CO"/>
-        </w:rPr>
-        <w:t xml:space="preserve"> hemos realizado podemos utilizar el comando </w:t>
-      </w:r>
-      <w:proofErr w:type="spellStart"/>
+        <w:t xml:space="preserve">mirar cuantos commits hemos realizado podemos utilizar el comando </w:t>
+      </w:r>
       <w:r>
         <w:rPr>
           <w:b/>
           <w:bCs/>
           <w:lang w:val="es" w:eastAsia="es-CO"/>
         </w:rPr>
-        <w:t>git</w:t>
-      </w:r>
-      <w:proofErr w:type="spellEnd"/>
+        <w:t xml:space="preserve">git log </w:t>
+      </w:r>
       <w:r>
         <w:rPr>
           <w:b/>
           <w:bCs/>
           <w:lang w:val="es" w:eastAsia="es-CO"/>
         </w:rPr>
-        <w:t xml:space="preserve"> log </w:t>
+        <w:t>–</w:t>
       </w:r>
       <w:r>
         <w:rPr>
@@ -6219,18 +5560,8 @@
           <w:bCs/>
           <w:lang w:val="es" w:eastAsia="es-CO"/>
         </w:rPr>
-        <w:t>–</w:t>
-      </w:r>
-      <w:proofErr w:type="spellStart"/>
-      <w:r>
-        <w:rPr>
-          <w:b/>
-          <w:bCs/>
-          <w:lang w:val="es" w:eastAsia="es-CO"/>
-        </w:rPr>
         <w:t>oneline</w:t>
       </w:r>
-      <w:proofErr w:type="spellEnd"/>
     </w:p>
     <w:p>
       <w:pPr>
@@ -6299,184 +5630,44 @@
         <w:rPr>
           <w:lang w:val="es" w:eastAsia="es-CO"/>
         </w:rPr>
-        <w:t xml:space="preserve">Subiendo </w:t>
-      </w:r>
-      <w:proofErr w:type="spellStart"/>
-      <w:r>
-        <w:rPr>
-          <w:lang w:val="es" w:eastAsia="es-CO"/>
-        </w:rPr>
-        <w:t>commits</w:t>
-      </w:r>
-      <w:proofErr w:type="spellEnd"/>
-      <w:r>
-        <w:rPr>
-          <w:lang w:val="es" w:eastAsia="es-CO"/>
-        </w:rPr>
-        <w:t xml:space="preserve"> al repositorio remoto (</w:t>
-      </w:r>
-      <w:proofErr w:type="spellStart"/>
-      <w:r>
-        <w:rPr>
-          <w:lang w:val="es" w:eastAsia="es-CO"/>
-        </w:rPr>
-        <w:t>Github</w:t>
-      </w:r>
-      <w:proofErr w:type="spellEnd"/>
-      <w:r>
-        <w:rPr>
-          <w:lang w:val="es" w:eastAsia="es-CO"/>
-        </w:rPr>
-        <w:t xml:space="preserve">) con el comando </w:t>
-      </w:r>
-      <w:proofErr w:type="spellStart"/>
+        <w:t xml:space="preserve">Subiendo commits al repositorio remoto (Github) con el comando </w:t>
+      </w:r>
       <w:r>
         <w:rPr>
           <w:b/>
           <w:bCs/>
           <w:lang w:val="es" w:eastAsia="es-CO"/>
         </w:rPr>
-        <w:t>git</w:t>
-      </w:r>
-      <w:proofErr w:type="spellEnd"/>
-      <w:r>
+        <w:t>git push -u origin main</w:t>
+      </w:r>
+      <w:r>
+        <w:rPr>
+          <w:lang w:val="es" w:eastAsia="es-CO"/>
+        </w:rPr>
+        <w:t xml:space="preserve"> en caso de que no se alla cambiado el nombre de la rama </w:t>
+      </w:r>
+      <w:r>
+        <w:rPr>
+          <w:lang w:val="es" w:eastAsia="es-CO"/>
+        </w:rPr>
+        <w:t>(master) pues usan este mismo comando solo que en vez de main colocan master.</w:t>
+      </w:r>
+    </w:p>
+    <w:p>
+      <w:pPr>
+        <w:pStyle w:val="Prrafodelista"/>
+        <w:ind w:firstLine="0"/>
         <w:rPr>
           <w:b/>
           <w:bCs/>
           <w:lang w:val="es" w:eastAsia="es-CO"/>
         </w:rPr>
-        <w:t xml:space="preserve"> </w:t>
-      </w:r>
-      <w:proofErr w:type="spellStart"/>
-      <w:r>
-        <w:rPr>
-          <w:b/>
-          <w:bCs/>
-          <w:lang w:val="es" w:eastAsia="es-CO"/>
-        </w:rPr>
-        <w:t>push</w:t>
-      </w:r>
-      <w:proofErr w:type="spellEnd"/>
-      <w:r>
-        <w:rPr>
-          <w:b/>
-          <w:bCs/>
-          <w:lang w:val="es" w:eastAsia="es-CO"/>
-        </w:rPr>
-        <w:t xml:space="preserve"> -u </w:t>
-      </w:r>
-      <w:proofErr w:type="spellStart"/>
-      <w:r>
-        <w:rPr>
-          <w:b/>
-          <w:bCs/>
-          <w:lang w:val="es" w:eastAsia="es-CO"/>
-        </w:rPr>
-        <w:t>origin</w:t>
-      </w:r>
-      <w:proofErr w:type="spellEnd"/>
-      <w:r>
-        <w:rPr>
-          <w:b/>
-          <w:bCs/>
-          <w:lang w:val="es" w:eastAsia="es-CO"/>
-        </w:rPr>
-        <w:t xml:space="preserve"> </w:t>
-      </w:r>
-      <w:proofErr w:type="spellStart"/>
-      <w:r>
-        <w:rPr>
-          <w:b/>
-          <w:bCs/>
-          <w:lang w:val="es" w:eastAsia="es-CO"/>
-        </w:rPr>
-        <w:t>main</w:t>
-      </w:r>
-      <w:proofErr w:type="spellEnd"/>
-      <w:r>
-        <w:rPr>
-          <w:lang w:val="es" w:eastAsia="es-CO"/>
-        </w:rPr>
-        <w:t xml:space="preserve"> en caso de que no se </w:t>
-      </w:r>
-      <w:proofErr w:type="spellStart"/>
-      <w:r>
-        <w:rPr>
-          <w:lang w:val="es" w:eastAsia="es-CO"/>
-        </w:rPr>
-        <w:t>alla</w:t>
-      </w:r>
-      <w:proofErr w:type="spellEnd"/>
-      <w:r>
-        <w:rPr>
-          <w:lang w:val="es" w:eastAsia="es-CO"/>
-        </w:rPr>
-        <w:t xml:space="preserve"> cambiado el nombre de la rama </w:t>
-      </w:r>
-      <w:r>
-        <w:rPr>
-          <w:lang w:val="es" w:eastAsia="es-CO"/>
-        </w:rPr>
-        <w:t>(</w:t>
-      </w:r>
-      <w:proofErr w:type="gramStart"/>
-      <w:r>
-        <w:rPr>
-          <w:lang w:val="es" w:eastAsia="es-CO"/>
-        </w:rPr>
-        <w:t>master</w:t>
-      </w:r>
-      <w:proofErr w:type="gramEnd"/>
-      <w:r>
-        <w:rPr>
-          <w:lang w:val="es" w:eastAsia="es-CO"/>
-        </w:rPr>
-        <w:t xml:space="preserve">) pues usan este mismo comando solo que en vez de </w:t>
-      </w:r>
-      <w:proofErr w:type="spellStart"/>
-      <w:r>
-        <w:rPr>
-          <w:lang w:val="es" w:eastAsia="es-CO"/>
-        </w:rPr>
-        <w:t>main</w:t>
-      </w:r>
-      <w:proofErr w:type="spellEnd"/>
-      <w:r>
-        <w:rPr>
-          <w:lang w:val="es" w:eastAsia="es-CO"/>
-        </w:rPr>
-        <w:t xml:space="preserve"> colocan master.</w:t>
-      </w:r>
-    </w:p>
-    <w:p>
-      <w:pPr>
-        <w:pStyle w:val="Prrafodelista"/>
-        <w:ind w:firstLine="0"/>
-        <w:rPr>
-          <w:b/>
-          <w:bCs/>
-          <w:lang w:val="es" w:eastAsia="es-CO"/>
-        </w:rPr>
-      </w:pPr>
-      <w:r>
-        <w:rPr>
-          <w:lang w:val="es" w:eastAsia="es-CO"/>
-        </w:rPr>
-        <w:t xml:space="preserve">Me </w:t>
-      </w:r>
-      <w:proofErr w:type="spellStart"/>
-      <w:r>
-        <w:rPr>
-          <w:lang w:val="es" w:eastAsia="es-CO"/>
-        </w:rPr>
-        <w:t>salío</w:t>
-      </w:r>
-      <w:proofErr w:type="spellEnd"/>
-      <w:r>
-        <w:rPr>
-          <w:lang w:val="es" w:eastAsia="es-CO"/>
-        </w:rPr>
-        <w:t xml:space="preserve"> el siguiente error:</w:t>
+      </w:pPr>
+      <w:r>
+        <w:rPr>
+          <w:lang w:val="es" w:eastAsia="es-CO"/>
+        </w:rPr>
+        <w:t>Me salío el siguiente error:</w:t>
       </w:r>
       <w:r>
         <w:rPr>
@@ -6570,21 +5761,7 @@
         <w:rPr>
           <w:lang w:val="es" w:eastAsia="es-CO"/>
         </w:rPr>
-        <w:t xml:space="preserve">es decir, nombre y </w:t>
-      </w:r>
-      <w:proofErr w:type="spellStart"/>
-      <w:r>
-        <w:rPr>
-          <w:lang w:val="es" w:eastAsia="es-CO"/>
-        </w:rPr>
-        <w:t>gmail</w:t>
-      </w:r>
-      <w:proofErr w:type="spellEnd"/>
-      <w:r>
-        <w:rPr>
-          <w:lang w:val="es" w:eastAsia="es-CO"/>
-        </w:rPr>
-        <w:t xml:space="preserve"> de otra persona.</w:t>
+        <w:t>es decir, nombre y gmail de otra persona.</w:t>
       </w:r>
       <w:r>
         <w:rPr>
@@ -6602,21 +5779,7 @@
         <w:rPr>
           <w:lang w:val="es" w:eastAsia="es-CO"/>
         </w:rPr>
-        <w:t xml:space="preserve"> me toco volver a colocar mi nombre y mi </w:t>
-      </w:r>
-      <w:proofErr w:type="spellStart"/>
-      <w:r>
-        <w:rPr>
-          <w:lang w:val="es" w:eastAsia="es-CO"/>
-        </w:rPr>
-        <w:t>gmail</w:t>
-      </w:r>
-      <w:proofErr w:type="spellEnd"/>
-      <w:r>
-        <w:rPr>
-          <w:lang w:val="es" w:eastAsia="es-CO"/>
-        </w:rPr>
-        <w:t>.</w:t>
+        <w:t xml:space="preserve"> me toco volver a colocar mi nombre y mi gmail.</w:t>
       </w:r>
       <w:r>
         <w:rPr>
@@ -6646,110 +5809,30 @@
         <w:rPr>
           <w:lang w:val="es" w:eastAsia="es-CO"/>
         </w:rPr>
-        <w:t xml:space="preserve"> otro usuario y otro </w:t>
-      </w:r>
-      <w:proofErr w:type="spellStart"/>
-      <w:r>
-        <w:rPr>
-          <w:lang w:val="es" w:eastAsia="es-CO"/>
-        </w:rPr>
-        <w:t>gmail</w:t>
-      </w:r>
-      <w:proofErr w:type="spellEnd"/>
-      <w:r>
-        <w:rPr>
-          <w:lang w:val="es" w:eastAsia="es-CO"/>
-        </w:rPr>
-        <w:t xml:space="preserve">, fue por medio de este comando: </w:t>
-      </w:r>
-      <w:proofErr w:type="spellStart"/>
+        <w:t xml:space="preserve"> otro usuario y otro gmail, fue por medio de este comando: </w:t>
+      </w:r>
       <w:r>
         <w:rPr>
           <w:b/>
           <w:bCs/>
           <w:lang w:eastAsia="es-CO"/>
         </w:rPr>
-        <w:t>git</w:t>
-      </w:r>
-      <w:proofErr w:type="spellEnd"/>
+        <w:t>git config -l</w:t>
+      </w:r>
+      <w:r>
+        <w:rPr>
+          <w:lang w:eastAsia="es-CO"/>
+        </w:rPr>
+        <w:t xml:space="preserve"> y de este </w:t>
+      </w:r>
       <w:r>
         <w:rPr>
           <w:b/>
           <w:bCs/>
           <w:lang w:eastAsia="es-CO"/>
         </w:rPr>
-        <w:t xml:space="preserve"> </w:t>
-      </w:r>
-      <w:proofErr w:type="spellStart"/>
-      <w:r>
-        <w:rPr>
-          <w:b/>
-          <w:bCs/>
-          <w:lang w:eastAsia="es-CO"/>
-        </w:rPr>
-        <w:t>config</w:t>
-      </w:r>
-      <w:proofErr w:type="spellEnd"/>
-      <w:r>
-        <w:rPr>
-          <w:b/>
-          <w:bCs/>
-          <w:lang w:eastAsia="es-CO"/>
-        </w:rPr>
-        <w:t xml:space="preserve"> -l</w:t>
-      </w:r>
-      <w:r>
-        <w:rPr>
-          <w:lang w:eastAsia="es-CO"/>
-        </w:rPr>
-        <w:t xml:space="preserve"> y de este </w:t>
-      </w:r>
-      <w:proofErr w:type="spellStart"/>
-      <w:r>
-        <w:rPr>
-          <w:b/>
-          <w:bCs/>
-          <w:lang w:eastAsia="es-CO"/>
-        </w:rPr>
-        <w:t>git</w:t>
-      </w:r>
-      <w:proofErr w:type="spellEnd"/>
-      <w:r>
-        <w:rPr>
-          <w:b/>
-          <w:bCs/>
-          <w:lang w:eastAsia="es-CO"/>
-        </w:rPr>
-        <w:t xml:space="preserve"> </w:t>
-      </w:r>
-      <w:proofErr w:type="spellStart"/>
-      <w:r>
-        <w:rPr>
-          <w:b/>
-          <w:bCs/>
-          <w:lang w:eastAsia="es-CO"/>
-        </w:rPr>
-        <w:t>config</w:t>
-      </w:r>
-      <w:proofErr w:type="spellEnd"/>
-      <w:r>
-        <w:rPr>
-          <w:b/>
-          <w:bCs/>
-          <w:lang w:eastAsia="es-CO"/>
-        </w:rPr>
-        <w:t xml:space="preserve"> --global --</w:t>
-      </w:r>
-      <w:proofErr w:type="spellStart"/>
-      <w:r>
-        <w:rPr>
-          <w:b/>
-          <w:bCs/>
-          <w:lang w:eastAsia="es-CO"/>
-        </w:rPr>
-        <w:t>list</w:t>
-      </w:r>
-      <w:proofErr w:type="spellEnd"/>
+        <w:t>git config --global --list</w:t>
+      </w:r>
     </w:p>
     <w:p>
       <w:pPr>
@@ -6811,21 +5894,7 @@
         <w:rPr>
           <w:lang w:val="es" w:eastAsia="es-CO"/>
         </w:rPr>
-        <w:t xml:space="preserve">Para poder cambiar el </w:t>
-      </w:r>
-      <w:proofErr w:type="spellStart"/>
-      <w:r>
-        <w:rPr>
-          <w:lang w:val="es" w:eastAsia="es-CO"/>
-        </w:rPr>
-        <w:t>name</w:t>
-      </w:r>
-      <w:proofErr w:type="spellEnd"/>
-      <w:r>
-        <w:rPr>
-          <w:lang w:val="es" w:eastAsia="es-CO"/>
-        </w:rPr>
-        <w:t xml:space="preserve"> y email use los siguientes comandos:</w:t>
+        <w:t>Para poder cambiar el name y email use los siguientes comandos:</w:t>
       </w:r>
     </w:p>
     <w:p>
@@ -6835,61 +5904,19 @@
           <w:lang w:val="es" w:eastAsia="es-CO"/>
         </w:rPr>
       </w:pPr>
-      <w:proofErr w:type="spellStart"/>
       <w:r>
         <w:rPr>
           <w:b/>
           <w:bCs/>
           <w:lang w:val="es" w:eastAsia="es-CO"/>
         </w:rPr>
-        <w:t>git</w:t>
-      </w:r>
-      <w:proofErr w:type="spellEnd"/>
-      <w:r>
-        <w:rPr>
-          <w:b/>
-          <w:bCs/>
-          <w:lang w:val="es" w:eastAsia="es-CO"/>
-        </w:rPr>
-        <w:t xml:space="preserve"> </w:t>
-      </w:r>
-      <w:proofErr w:type="spellStart"/>
-      <w:r>
-        <w:rPr>
-          <w:b/>
-          <w:bCs/>
-          <w:lang w:val="es" w:eastAsia="es-CO"/>
-        </w:rPr>
-        <w:t>config</w:t>
-      </w:r>
-      <w:proofErr w:type="spellEnd"/>
-      <w:r>
-        <w:rPr>
-          <w:b/>
-          <w:bCs/>
-          <w:lang w:val="es" w:eastAsia="es-CO"/>
-        </w:rPr>
-        <w:t xml:space="preserve"> --global user.name</w:t>
-      </w:r>
-      <w:r>
-        <w:rPr>
-          <w:lang w:val="es" w:eastAsia="es-CO"/>
-        </w:rPr>
-        <w:t xml:space="preserve"> "</w:t>
-      </w:r>
-      <w:proofErr w:type="spellStart"/>
-      <w:r>
-        <w:rPr>
-          <w:lang w:val="es" w:eastAsia="es-CO"/>
-        </w:rPr>
-        <w:t>name</w:t>
-      </w:r>
-      <w:proofErr w:type="spellEnd"/>
-      <w:r>
-        <w:rPr>
-          <w:lang w:val="es" w:eastAsia="es-CO"/>
-        </w:rPr>
-        <w:t xml:space="preserve"> de la persona"</w:t>
+        <w:t>git config --global user.name</w:t>
+      </w:r>
+      <w:r>
+        <w:rPr>
+          <w:lang w:val="es" w:eastAsia="es-CO"/>
+        </w:rPr>
+        <w:t xml:space="preserve"> "name de la persona"</w:t>
       </w:r>
     </w:p>
     <w:p>
@@ -6905,18 +5932,8 @@
           <w:bCs/>
           <w:lang w:val="en-US" w:eastAsia="es-CO"/>
         </w:rPr>
-        <w:t xml:space="preserve">git config --global </w:t>
-      </w:r>
-      <w:proofErr w:type="gramStart"/>
-      <w:r>
-        <w:rPr>
-          <w:b/>
-          <w:bCs/>
-          <w:lang w:val="en-US" w:eastAsia="es-CO"/>
-        </w:rPr>
-        <w:t>user.email</w:t>
-      </w:r>
-      <w:proofErr w:type="gramEnd"/>
+        <w:t>git config --global user.email</w:t>
+      </w:r>
       <w:r>
         <w:rPr>
           <w:lang w:val="en-US" w:eastAsia="es-CO"/>
@@ -6943,30 +5960,8 @@
         <w:rPr>
           <w:lang w:val="es" w:eastAsia="es-CO"/>
         </w:rPr>
-        <w:t xml:space="preserve">Use el siguiente comando para cambiar de manera global la rama que nos aparece como </w:t>
-      </w:r>
-      <w:proofErr w:type="gramStart"/>
-      <w:r>
-        <w:rPr>
-          <w:lang w:val="es" w:eastAsia="es-CO"/>
-        </w:rPr>
-        <w:t>master</w:t>
-      </w:r>
-      <w:proofErr w:type="gramEnd"/>
-      <w:r>
-        <w:rPr>
-          <w:lang w:val="es" w:eastAsia="es-CO"/>
-        </w:rPr>
-        <w:t xml:space="preserve"> a </w:t>
-      </w:r>
-      <w:proofErr w:type="spellStart"/>
-      <w:r>
-        <w:rPr>
-          <w:lang w:val="es" w:eastAsia="es-CO"/>
-        </w:rPr>
-        <w:t>main</w:t>
-      </w:r>
-      <w:proofErr w:type="spellEnd"/>
+        <w:t>Use el siguiente comando para cambiar de manera global la rama que nos aparece como master a main</w:t>
+      </w:r>
       <w:r>
         <w:rPr>
           <w:lang w:val="es" w:eastAsia="es-CO"/>
@@ -6987,25 +5982,7 @@
           <w:bCs/>
           <w:lang w:val="en-US" w:eastAsia="es-CO"/>
         </w:rPr>
-        <w:t xml:space="preserve">git config --global </w:t>
-      </w:r>
-      <w:proofErr w:type="gramStart"/>
-      <w:r>
-        <w:rPr>
-          <w:b/>
-          <w:bCs/>
-          <w:lang w:val="en-US" w:eastAsia="es-CO"/>
-        </w:rPr>
-        <w:t>init.defaultBranch</w:t>
-      </w:r>
-      <w:proofErr w:type="gramEnd"/>
-      <w:r>
-        <w:rPr>
-          <w:b/>
-          <w:bCs/>
-          <w:lang w:val="en-US" w:eastAsia="es-CO"/>
-        </w:rPr>
-        <w:t xml:space="preserve"> </w:t>
+        <w:t xml:space="preserve">git config --global init.defaultBranch </w:t>
       </w:r>
       <w:r>
         <w:rPr>
@@ -7107,21 +6084,7 @@
         <w:rPr>
           <w:lang w:eastAsia="es-CO"/>
         </w:rPr>
-        <w:t xml:space="preserve">Para realizar el </w:t>
-      </w:r>
-      <w:proofErr w:type="spellStart"/>
-      <w:r>
-        <w:rPr>
-          <w:lang w:eastAsia="es-CO"/>
-        </w:rPr>
-        <w:t>push</w:t>
-      </w:r>
-      <w:proofErr w:type="spellEnd"/>
-      <w:r>
-        <w:rPr>
-          <w:lang w:eastAsia="es-CO"/>
-        </w:rPr>
-        <w:t xml:space="preserve"> en este caso, tuve que forzarlo. Esto se debió a que el archivo contenía imágenes. Es decir, este mismo archivo es donde estoy registrando toda la evidencia.</w:t>
+        <w:t>Para realizar el push en este caso, tuve que forzarlo. Esto se debió a que el archivo contenía imágenes. Es decir, este mismo archivo es donde estoy registrando toda la evidencia.</w:t>
       </w:r>
     </w:p>
     <w:p>
@@ -7417,15 +6380,15 @@
           <w:lang w:val="es" w:eastAsia="es-CO"/>
         </w:rPr>
       </w:pPr>
-      <w:bookmarkStart w:id="10" w:name="_Toc167444901"/>
+      <w:bookmarkStart w:id="11" w:name="_Toc167445671"/>
       <w:r>
         <w:rPr>
           <w:lang w:val="es" w:eastAsia="es-CO"/>
         </w:rPr>
         <w:t>Conclusión</w:t>
       </w:r>
-      <w:bookmarkEnd w:id="7"/>
-      <w:bookmarkEnd w:id="10"/>
+      <w:bookmarkEnd w:id="8"/>
+      <w:bookmarkEnd w:id="11"/>
     </w:p>
     <w:p>
       <w:pPr>
@@ -7451,149 +6414,13 @@
         </w:rPr>
         <w:t xml:space="preserve">colaboración en proyectos de desarrollo. Comandos básicos como </w:t>
       </w:r>
-      <w:proofErr w:type="spellStart"/>
       <w:r>
         <w:rPr>
           <w:b/>
           <w:bCs/>
           <w:lang w:eastAsia="es-CO"/>
         </w:rPr>
-        <w:t>git</w:t>
-      </w:r>
-      <w:proofErr w:type="spellEnd"/>
-      <w:r>
-        <w:rPr>
-          <w:b/>
-          <w:bCs/>
-          <w:lang w:eastAsia="es-CO"/>
-        </w:rPr>
-        <w:t xml:space="preserve"> </w:t>
-      </w:r>
-      <w:proofErr w:type="spellStart"/>
-      <w:r>
-        <w:rPr>
-          <w:b/>
-          <w:bCs/>
-          <w:lang w:eastAsia="es-CO"/>
-        </w:rPr>
-        <w:t>init</w:t>
-      </w:r>
-      <w:proofErr w:type="spellEnd"/>
-      <w:r>
-        <w:rPr>
-          <w:b/>
-          <w:bCs/>
-          <w:lang w:eastAsia="es-CO"/>
-        </w:rPr>
-        <w:t xml:space="preserve">, </w:t>
-      </w:r>
-      <w:proofErr w:type="spellStart"/>
-      <w:r>
-        <w:rPr>
-          <w:b/>
-          <w:bCs/>
-          <w:lang w:eastAsia="es-CO"/>
-        </w:rPr>
-        <w:t>git</w:t>
-      </w:r>
-      <w:proofErr w:type="spellEnd"/>
-      <w:r>
-        <w:rPr>
-          <w:b/>
-          <w:bCs/>
-          <w:lang w:eastAsia="es-CO"/>
-        </w:rPr>
-        <w:t xml:space="preserve"> </w:t>
-      </w:r>
-      <w:proofErr w:type="spellStart"/>
-      <w:r>
-        <w:rPr>
-          <w:b/>
-          <w:bCs/>
-          <w:lang w:eastAsia="es-CO"/>
-        </w:rPr>
-        <w:t>add</w:t>
-      </w:r>
-      <w:proofErr w:type="spellEnd"/>
-      <w:r>
-        <w:rPr>
-          <w:b/>
-          <w:bCs/>
-          <w:lang w:eastAsia="es-CO"/>
-        </w:rPr>
-        <w:t xml:space="preserve">, </w:t>
-      </w:r>
-      <w:proofErr w:type="spellStart"/>
-      <w:r>
-        <w:rPr>
-          <w:b/>
-          <w:bCs/>
-          <w:lang w:eastAsia="es-CO"/>
-        </w:rPr>
-        <w:t>git</w:t>
-      </w:r>
-      <w:proofErr w:type="spellEnd"/>
-      <w:r>
-        <w:rPr>
-          <w:b/>
-          <w:bCs/>
-          <w:lang w:eastAsia="es-CO"/>
-        </w:rPr>
-        <w:t xml:space="preserve"> </w:t>
-      </w:r>
-      <w:proofErr w:type="spellStart"/>
-      <w:r>
-        <w:rPr>
-          <w:b/>
-          <w:bCs/>
-          <w:lang w:eastAsia="es-CO"/>
-        </w:rPr>
-        <w:t>commit</w:t>
-      </w:r>
-      <w:proofErr w:type="spellEnd"/>
-      <w:r>
-        <w:rPr>
-          <w:b/>
-          <w:bCs/>
-          <w:lang w:eastAsia="es-CO"/>
-        </w:rPr>
-        <w:t xml:space="preserve"> y </w:t>
-      </w:r>
-      <w:proofErr w:type="spellStart"/>
-      <w:r>
-        <w:rPr>
-          <w:b/>
-          <w:bCs/>
-          <w:lang w:eastAsia="es-CO"/>
-        </w:rPr>
-        <w:t>git</w:t>
-      </w:r>
-      <w:proofErr w:type="spellEnd"/>
-      <w:r>
-        <w:rPr>
-          <w:b/>
-          <w:bCs/>
-          <w:lang w:eastAsia="es-CO"/>
-        </w:rPr>
-        <w:t xml:space="preserve"> </w:t>
-      </w:r>
-      <w:proofErr w:type="spellStart"/>
-      <w:r>
-        <w:rPr>
-          <w:b/>
-          <w:bCs/>
-          <w:lang w:eastAsia="es-CO"/>
-        </w:rPr>
-        <w:t>push</w:t>
-      </w:r>
-      <w:proofErr w:type="spellEnd"/>
-      <w:r>
-        <w:rPr>
-          <w:b/>
-          <w:bCs/>
-          <w:lang w:eastAsia="es-CO"/>
-        </w:rPr>
-        <w:t xml:space="preserve"> </w:t>
+        <w:t xml:space="preserve">git init, git add, git commit y git push </w:t>
       </w:r>
       <w:r>
         <w:rPr>

</xml_diff>